<commit_message>
[ADD] lecture 18 of main course added.
</commit_message>
<xml_diff>
--- a/Neural Networks/notes/main_lecture_note_RNN.docx
+++ b/Neural Networks/notes/main_lecture_note_RNN.docx
@@ -29,7 +29,7 @@
         <w:bidi/>
         <w:jc w:val="both"/>
         <w:rPr>
-          <w:rFonts w:ascii="Hepta Slab" w:hAnsi="Hepta Slab" w:cs="B Lotus" w:hint="cs"/>
+          <w:rFonts w:ascii="Hepta Slab" w:hAnsi="Hepta Slab" w:cs="B Lotus"/>
           <w:sz w:val="32"/>
           <w:szCs w:val="32"/>
           <w:rtl/>
@@ -80,7 +80,7 @@
         <w:bidi/>
         <w:jc w:val="both"/>
         <w:rPr>
-          <w:rFonts w:ascii="Hepta Slab" w:hAnsi="Hepta Slab" w:cs="B Lotus" w:hint="cs"/>
+          <w:rFonts w:ascii="Hepta Slab" w:hAnsi="Hepta Slab" w:cs="B Lotus"/>
           <w:sz w:val="32"/>
           <w:szCs w:val="32"/>
           <w:rtl/>
@@ -211,7 +211,7 @@
         <w:bidi/>
         <w:jc w:val="both"/>
         <w:rPr>
-          <w:rFonts w:ascii="Hepta Slab" w:hAnsi="Hepta Slab" w:cs="B Lotus" w:hint="cs"/>
+          <w:rFonts w:ascii="Hepta Slab" w:hAnsi="Hepta Slab" w:cs="B Lotus"/>
           <w:sz w:val="32"/>
           <w:szCs w:val="32"/>
           <w:rtl/>
@@ -488,7 +488,7 @@
         <w:bidi/>
         <w:jc w:val="both"/>
         <w:rPr>
-          <w:rFonts w:ascii="Hepta Slab" w:hAnsi="Hepta Slab" w:cs="B Lotus" w:hint="cs"/>
+          <w:rFonts w:ascii="Hepta Slab" w:hAnsi="Hepta Slab" w:cs="B Lotus"/>
           <w:sz w:val="32"/>
           <w:szCs w:val="32"/>
           <w:rtl/>
@@ -944,7 +944,7 @@
         <w:bidi/>
         <w:jc w:val="both"/>
         <w:rPr>
-          <w:rFonts w:ascii="Hepta Slab" w:hAnsi="Hepta Slab" w:cs="B Lotus" w:hint="cs"/>
+          <w:rFonts w:ascii="Hepta Slab" w:hAnsi="Hepta Slab" w:cs="B Lotus"/>
           <w:sz w:val="32"/>
           <w:szCs w:val="32"/>
           <w:rtl/>
@@ -1470,7 +1470,7 @@
         <w:bidi/>
         <w:jc w:val="both"/>
         <w:rPr>
-          <w:rFonts w:ascii="Hepta Slab" w:hAnsi="Hepta Slab" w:cs="B Lotus" w:hint="cs"/>
+          <w:rFonts w:ascii="Hepta Slab" w:hAnsi="Hepta Slab" w:cs="B Lotus"/>
           <w:sz w:val="32"/>
           <w:szCs w:val="32"/>
           <w:rtl/>
@@ -2082,39 +2082,2248 @@
         <w:bidi/>
         <w:jc w:val="both"/>
         <w:rPr>
-          <w:rFonts w:ascii="Hepta Slab" w:hAnsi="Hepta Slab" w:cs="B Lotus" w:hint="cs"/>
+          <w:rFonts w:ascii="Hepta Slab" w:hAnsi="Hepta Slab" w:cs="B Lotus"/>
           <w:sz w:val="32"/>
           <w:szCs w:val="32"/>
           <w:rtl/>
           <w:lang w:bidi="fa-IR"/>
         </w:rPr>
       </w:pPr>
+      <w:r>
+        <w:rPr>
+          <w:rFonts w:ascii="Hepta Slab" w:hAnsi="Hepta Slab" w:cs="B Lotus" w:hint="cs"/>
+          <w:sz w:val="32"/>
+          <w:szCs w:val="32"/>
+          <w:rtl/>
+          <w:lang w:bidi="fa-IR"/>
+        </w:rPr>
+        <w:lastRenderedPageBreak/>
+        <w:t>جلسه 18:</w:t>
+      </w:r>
     </w:p>
     <w:p>
       <w:pPr>
         <w:bidi/>
         <w:jc w:val="both"/>
         <w:rPr>
-          <w:rFonts w:ascii="Hepta Slab" w:hAnsi="Hepta Slab" w:cs="B Lotus" w:hint="cs"/>
+          <w:rFonts w:ascii="Hepta Slab" w:hAnsi="Hepta Slab" w:cs="B Lotus"/>
           <w:sz w:val="32"/>
           <w:szCs w:val="32"/>
           <w:rtl/>
           <w:lang w:bidi="fa-IR"/>
         </w:rPr>
       </w:pPr>
+      <w:r>
+        <w:rPr>
+          <w:rFonts w:ascii="Hepta Slab" w:hAnsi="Hepta Slab" w:cs="B Lotus" w:hint="cs"/>
+          <w:sz w:val="32"/>
+          <w:szCs w:val="32"/>
+          <w:rtl/>
+          <w:lang w:bidi="fa-IR"/>
+        </w:rPr>
+        <w:t xml:space="preserve">با </w:t>
+      </w:r>
+      <w:r>
+        <w:rPr>
+          <w:rFonts w:ascii="Hepta Slab" w:hAnsi="Hepta Slab" w:cs="B Lotus"/>
+          <w:sz w:val="32"/>
+          <w:szCs w:val="32"/>
+          <w:lang w:bidi="fa-IR"/>
+        </w:rPr>
+        <w:t>word embedding</w:t>
+      </w:r>
+      <w:r>
+        <w:rPr>
+          <w:rFonts w:ascii="Hepta Slab" w:hAnsi="Hepta Slab" w:cs="B Lotus" w:hint="cs"/>
+          <w:sz w:val="32"/>
+          <w:szCs w:val="32"/>
+          <w:rtl/>
+          <w:lang w:bidi="fa-IR"/>
+        </w:rPr>
+        <w:t xml:space="preserve"> میخواستیم </w:t>
+      </w:r>
+      <w:r>
+        <w:rPr>
+          <w:rFonts w:ascii="Hepta Slab" w:hAnsi="Hepta Slab" w:cs="B Lotus"/>
+          <w:sz w:val="32"/>
+          <w:szCs w:val="32"/>
+          <w:lang w:bidi="fa-IR"/>
+        </w:rPr>
+        <w:t>relation</w:t>
+      </w:r>
+      <w:r>
+        <w:rPr>
+          <w:rFonts w:ascii="Hepta Slab" w:hAnsi="Hepta Slab" w:cs="B Lotus" w:hint="cs"/>
+          <w:sz w:val="32"/>
+          <w:szCs w:val="32"/>
+          <w:rtl/>
+          <w:lang w:bidi="fa-IR"/>
+        </w:rPr>
+        <w:t xml:space="preserve"> را از دیتا یاد بگیریم. </w:t>
+      </w:r>
+      <w:r>
+        <w:rPr>
+          <w:rFonts w:ascii="Hepta Slab" w:hAnsi="Hepta Slab" w:cs="B Lotus" w:hint="cs"/>
+          <w:sz w:val="32"/>
+          <w:szCs w:val="32"/>
+          <w:rtl/>
+          <w:lang w:bidi="fa-IR"/>
+        </w:rPr>
+        <w:t xml:space="preserve">خروجی </w:t>
+      </w:r>
+      <w:r>
+        <w:rPr>
+          <w:rFonts w:ascii="Hepta Slab" w:hAnsi="Hepta Slab" w:cs="B Lotus"/>
+          <w:sz w:val="32"/>
+          <w:szCs w:val="32"/>
+          <w:lang w:bidi="fa-IR"/>
+        </w:rPr>
+        <w:t>skip-gram model</w:t>
+      </w:r>
+      <w:r>
+        <w:rPr>
+          <w:rFonts w:ascii="Hepta Slab" w:hAnsi="Hepta Slab" w:cs="B Lotus" w:hint="cs"/>
+          <w:sz w:val="32"/>
+          <w:szCs w:val="32"/>
+          <w:rtl/>
+          <w:lang w:bidi="fa-IR"/>
+        </w:rPr>
+        <w:t xml:space="preserve"> لایه وسطی آموزش داده میشود و یک بردار </w:t>
+      </w:r>
+      <w:r>
+        <w:rPr>
+          <w:rFonts w:ascii="Hepta Slab" w:hAnsi="Hepta Slab" w:cs="B Lotus"/>
+          <w:sz w:val="32"/>
+          <w:szCs w:val="32"/>
+          <w:lang w:bidi="fa-IR"/>
+        </w:rPr>
+        <w:t>dense</w:t>
+      </w:r>
+      <w:r>
+        <w:rPr>
+          <w:rFonts w:ascii="Hepta Slab" w:hAnsi="Hepta Slab" w:cs="B Lotus" w:hint="cs"/>
+          <w:sz w:val="32"/>
+          <w:szCs w:val="32"/>
+          <w:rtl/>
+          <w:lang w:bidi="fa-IR"/>
+        </w:rPr>
+        <w:t xml:space="preserve"> به ما میدهد. </w:t>
+      </w:r>
+      <w:r>
+        <w:rPr>
+          <w:rFonts w:ascii="Hepta Slab" w:hAnsi="Hepta Slab" w:cs="B Lotus" w:hint="cs"/>
+          <w:sz w:val="32"/>
+          <w:szCs w:val="32"/>
+          <w:rtl/>
+          <w:lang w:bidi="fa-IR"/>
+        </w:rPr>
+        <w:t xml:space="preserve">در کنار کانولوشن یک بعدی که </w:t>
+      </w:r>
+      <w:r>
+        <w:rPr>
+          <w:rFonts w:ascii="Hepta Slab" w:hAnsi="Hepta Slab" w:cs="B Lotus"/>
+          <w:sz w:val="32"/>
+          <w:szCs w:val="32"/>
+          <w:lang w:bidi="fa-IR"/>
+        </w:rPr>
+        <w:t>relation</w:t>
+      </w:r>
+      <w:r>
+        <w:rPr>
+          <w:rFonts w:ascii="Hepta Slab" w:hAnsi="Hepta Slab" w:cs="B Lotus" w:hint="cs"/>
+          <w:sz w:val="32"/>
+          <w:szCs w:val="32"/>
+          <w:rtl/>
+          <w:lang w:bidi="fa-IR"/>
+        </w:rPr>
+        <w:t xml:space="preserve"> در نظر میگرفت، اشتراک پارامتر ها هم تاثیر گذار هستند در کنار اینها شبکه های </w:t>
+      </w:r>
+      <w:r>
+        <w:rPr>
+          <w:rFonts w:ascii="Hepta Slab" w:hAnsi="Hepta Slab" w:cs="B Lotus"/>
+          <w:sz w:val="32"/>
+          <w:szCs w:val="32"/>
+          <w:lang w:bidi="fa-IR"/>
+        </w:rPr>
+        <w:t>feedforward</w:t>
+      </w:r>
+      <w:r>
+        <w:rPr>
+          <w:rFonts w:ascii="Hepta Slab" w:hAnsi="Hepta Slab" w:cs="B Lotus" w:hint="cs"/>
+          <w:sz w:val="32"/>
+          <w:szCs w:val="32"/>
+          <w:rtl/>
+          <w:lang w:bidi="fa-IR"/>
+        </w:rPr>
+        <w:t xml:space="preserve"> که </w:t>
+      </w:r>
+      <w:r>
+        <w:rPr>
+          <w:rFonts w:ascii="Hepta Slab" w:hAnsi="Hepta Slab" w:cs="B Lotus"/>
+          <w:sz w:val="32"/>
+          <w:szCs w:val="32"/>
+          <w:lang w:bidi="fa-IR"/>
+        </w:rPr>
+        <w:t>feedback</w:t>
+      </w:r>
+      <w:r>
+        <w:rPr>
+          <w:rFonts w:ascii="Hepta Slab" w:hAnsi="Hepta Slab" w:cs="B Lotus" w:hint="cs"/>
+          <w:sz w:val="32"/>
+          <w:szCs w:val="32"/>
+          <w:rtl/>
+          <w:lang w:bidi="fa-IR"/>
+        </w:rPr>
+        <w:t xml:space="preserve"> دارند پیشنهاد شد و </w:t>
+      </w:r>
+      <w:r>
+        <w:rPr>
+          <w:rFonts w:ascii="Hepta Slab" w:hAnsi="Hepta Slab" w:cs="B Lotus"/>
+          <w:sz w:val="32"/>
+          <w:szCs w:val="32"/>
+          <w:lang w:bidi="fa-IR"/>
+        </w:rPr>
+        <w:t>RNN</w:t>
+      </w:r>
+      <w:r>
+        <w:rPr>
+          <w:rFonts w:ascii="Hepta Slab" w:hAnsi="Hepta Slab" w:cs="B Lotus" w:hint="cs"/>
+          <w:sz w:val="32"/>
+          <w:szCs w:val="32"/>
+          <w:rtl/>
+          <w:lang w:bidi="fa-IR"/>
+        </w:rPr>
+        <w:t xml:space="preserve"> مطرح شد. </w:t>
+      </w:r>
     </w:p>
     <w:p>
       <w:pPr>
         <w:bidi/>
         <w:jc w:val="both"/>
         <w:rPr>
-          <w:rFonts w:ascii="Hepta Slab" w:hAnsi="Hepta Slab" w:cs="B Lotus" w:hint="cs"/>
+          <w:rFonts w:ascii="Hepta Slab" w:hAnsi="Hepta Slab" w:cs="B Lotus"/>
           <w:sz w:val="32"/>
           <w:szCs w:val="32"/>
           <w:rtl/>
           <w:lang w:bidi="fa-IR"/>
         </w:rPr>
       </w:pPr>
+      <w:r>
+        <w:rPr>
+          <w:rFonts w:ascii="Hepta Slab" w:hAnsi="Hepta Slab" w:cs="B Lotus" w:hint="cs"/>
+          <w:sz w:val="32"/>
+          <w:szCs w:val="32"/>
+          <w:rtl/>
+          <w:lang w:bidi="fa-IR"/>
+        </w:rPr>
+        <w:t xml:space="preserve">خروجی: دنباله باشد مثل ترجمه یک زبان به زبان دیگر. تک خروجی مثل همین </w:t>
+      </w:r>
+      <w:r>
+        <w:rPr>
+          <w:rFonts w:ascii="Hepta Slab" w:hAnsi="Hepta Slab" w:cs="B Lotus"/>
+          <w:sz w:val="32"/>
+          <w:szCs w:val="32"/>
+          <w:lang w:bidi="fa-IR"/>
+        </w:rPr>
+        <w:t>review</w:t>
+      </w:r>
+      <w:r>
+        <w:rPr>
+          <w:rFonts w:ascii="Hepta Slab" w:hAnsi="Hepta Slab" w:cs="B Lotus" w:hint="cs"/>
+          <w:sz w:val="32"/>
+          <w:szCs w:val="32"/>
+          <w:rtl/>
+          <w:lang w:bidi="fa-IR"/>
+        </w:rPr>
+        <w:t xml:space="preserve"> رستوران. </w:t>
+      </w:r>
+      <w:r>
+        <w:rPr>
+          <w:rFonts w:ascii="Hepta Slab" w:hAnsi="Hepta Slab" w:cs="B Lotus"/>
+          <w:sz w:val="32"/>
+          <w:szCs w:val="32"/>
+          <w:lang w:bidi="fa-IR"/>
+        </w:rPr>
+        <w:t>Y</w:t>
+      </w:r>
+      <w:r>
+        <w:rPr>
+          <w:rFonts w:ascii="Hepta Slab" w:hAnsi="Hepta Slab" w:cs="B Lotus" w:hint="cs"/>
+          <w:sz w:val="32"/>
+          <w:szCs w:val="32"/>
+          <w:rtl/>
+          <w:lang w:bidi="fa-IR"/>
+        </w:rPr>
+        <w:t xml:space="preserve"> همان خروجی هست که به صورت </w:t>
+      </w:r>
+      <w:r>
+        <w:rPr>
+          <w:rFonts w:ascii="Hepta Slab" w:hAnsi="Hepta Slab" w:cs="B Lotus"/>
+          <w:sz w:val="32"/>
+          <w:szCs w:val="32"/>
+          <w:lang w:bidi="fa-IR"/>
+        </w:rPr>
+        <w:t>feedback</w:t>
+      </w:r>
+      <w:r>
+        <w:rPr>
+          <w:rFonts w:ascii="Hepta Slab" w:hAnsi="Hepta Slab" w:cs="B Lotus" w:hint="cs"/>
+          <w:sz w:val="32"/>
+          <w:szCs w:val="32"/>
+          <w:rtl/>
+          <w:lang w:bidi="fa-IR"/>
+        </w:rPr>
+        <w:t xml:space="preserve"> برمیگردد در لحظه بعدی</w:t>
+      </w:r>
+      <w:r>
+        <w:rPr>
+          <w:rFonts w:ascii="Hepta Slab" w:hAnsi="Hepta Slab" w:cs="B Lotus" w:hint="cs"/>
+          <w:sz w:val="32"/>
+          <w:szCs w:val="32"/>
+          <w:rtl/>
+          <w:lang w:bidi="fa-IR"/>
+        </w:rPr>
+        <w:t xml:space="preserve"> پس وزنی که محاسبه به خودش ربط ندارد و به وزن و </w:t>
+      </w:r>
+      <w:r>
+        <w:rPr>
+          <w:rFonts w:ascii="Hepta Slab" w:hAnsi="Hepta Slab" w:cs="B Lotus"/>
+          <w:sz w:val="32"/>
+          <w:szCs w:val="32"/>
+          <w:lang w:bidi="fa-IR"/>
+        </w:rPr>
+        <w:t>y</w:t>
+      </w:r>
+      <w:r>
+        <w:rPr>
+          <w:rFonts w:ascii="Hepta Slab" w:hAnsi="Hepta Slab" w:cs="B Lotus" w:hint="cs"/>
+          <w:sz w:val="32"/>
+          <w:szCs w:val="32"/>
+          <w:rtl/>
+          <w:lang w:bidi="fa-IR"/>
+        </w:rPr>
+        <w:t xml:space="preserve"> لحظه قبل هم بستگی دارد. </w:t>
+      </w:r>
+    </w:p>
+    <w:p>
+      <w:pPr>
+        <w:bidi/>
+        <w:jc w:val="both"/>
+        <w:rPr>
+          <w:rFonts w:ascii="Hepta Slab" w:hAnsi="Hepta Slab" w:cs="B Lotus"/>
+          <w:sz w:val="32"/>
+          <w:szCs w:val="32"/>
+          <w:rtl/>
+          <w:lang w:bidi="fa-IR"/>
+        </w:rPr>
+      </w:pPr>
+      <w:r>
+        <w:rPr>
+          <w:rFonts w:ascii="Hepta Slab" w:hAnsi="Hepta Slab" w:cs="B Lotus"/>
+          <w:sz w:val="32"/>
+          <w:szCs w:val="32"/>
+          <w:lang w:bidi="fa-IR"/>
+        </w:rPr>
+        <w:t>Return sequence=true</w:t>
+      </w:r>
+      <w:r>
+        <w:rPr>
+          <w:rFonts w:ascii="Hepta Slab" w:hAnsi="Hepta Slab" w:cs="B Lotus" w:hint="cs"/>
+          <w:sz w:val="32"/>
+          <w:szCs w:val="32"/>
+          <w:rtl/>
+          <w:lang w:bidi="fa-IR"/>
+        </w:rPr>
+        <w:t xml:space="preserve"> یعنی به ازای هر نورون ما میخواهیم خروجی بگیریم. </w:t>
+      </w:r>
+    </w:p>
+    <w:p>
+      <w:pPr>
+        <w:bidi/>
+        <w:jc w:val="both"/>
+        <w:rPr>
+          <w:rFonts w:ascii="Hepta Slab" w:hAnsi="Hepta Slab" w:cs="B Lotus"/>
+          <w:sz w:val="32"/>
+          <w:szCs w:val="32"/>
+          <w:rtl/>
+          <w:lang w:bidi="fa-IR"/>
+        </w:rPr>
+      </w:pPr>
+      <w:r>
+        <w:rPr>
+          <w:rFonts w:ascii="Hepta Slab" w:hAnsi="Hepta Slab" w:cs="B Lotus" w:hint="cs"/>
+          <w:sz w:val="32"/>
+          <w:szCs w:val="32"/>
+          <w:rtl/>
+          <w:lang w:bidi="fa-IR"/>
+        </w:rPr>
+        <w:t xml:space="preserve">تعداد لایه ها بیشتر شود </w:t>
+      </w:r>
+      <w:r>
+        <w:rPr>
+          <w:rFonts w:ascii="Hepta Slab" w:hAnsi="Hepta Slab" w:cs="B Lotus"/>
+          <w:sz w:val="32"/>
+          <w:szCs w:val="32"/>
+          <w:lang w:bidi="fa-IR"/>
+        </w:rPr>
+        <w:t>feature</w:t>
+      </w:r>
+      <w:r>
+        <w:rPr>
+          <w:rFonts w:ascii="Hepta Slab" w:hAnsi="Hepta Slab" w:cs="B Lotus" w:hint="cs"/>
+          <w:sz w:val="32"/>
+          <w:szCs w:val="32"/>
+          <w:rtl/>
+          <w:lang w:bidi="fa-IR"/>
+        </w:rPr>
+        <w:t xml:space="preserve"> قوی تری بدست میاد. </w:t>
+      </w:r>
+    </w:p>
+    <w:p>
+      <w:pPr>
+        <w:bidi/>
+        <w:jc w:val="both"/>
+        <w:rPr>
+          <w:rFonts w:ascii="Hepta Slab" w:hAnsi="Hepta Slab" w:cs="B Lotus" w:hint="cs"/>
+          <w:sz w:val="32"/>
+          <w:szCs w:val="32"/>
+          <w:rtl/>
+          <w:lang w:bidi="fa-IR"/>
+        </w:rPr>
+      </w:pPr>
+      <w:r>
+        <w:rPr>
+          <w:rFonts w:ascii="Hepta Slab" w:hAnsi="Hepta Slab" w:cs="B Lotus" w:hint="cs"/>
+          <w:sz w:val="32"/>
+          <w:szCs w:val="32"/>
+          <w:rtl/>
+          <w:lang w:bidi="fa-IR"/>
+        </w:rPr>
+        <w:t xml:space="preserve">یک مشکل </w:t>
+      </w:r>
+      <w:r>
+        <w:rPr>
+          <w:rFonts w:ascii="Hepta Slab" w:hAnsi="Hepta Slab" w:cs="B Lotus"/>
+          <w:sz w:val="32"/>
+          <w:szCs w:val="32"/>
+          <w:lang w:bidi="fa-IR"/>
+        </w:rPr>
+        <w:t>RNN</w:t>
+      </w:r>
+      <w:r>
+        <w:rPr>
+          <w:rFonts w:ascii="Hepta Slab" w:hAnsi="Hepta Slab" w:cs="B Lotus" w:hint="cs"/>
+          <w:sz w:val="32"/>
+          <w:szCs w:val="32"/>
+          <w:rtl/>
+          <w:lang w:bidi="fa-IR"/>
+        </w:rPr>
+        <w:t xml:space="preserve"> برای </w:t>
+      </w:r>
+      <w:r>
+        <w:rPr>
+          <w:rFonts w:ascii="Hepta Slab" w:hAnsi="Hepta Slab" w:cs="B Lotus"/>
+          <w:sz w:val="32"/>
+          <w:szCs w:val="32"/>
+          <w:lang w:bidi="fa-IR"/>
+        </w:rPr>
+        <w:t>backpropagation through time</w:t>
+      </w:r>
+      <w:r>
+        <w:rPr>
+          <w:rFonts w:ascii="Hepta Slab" w:hAnsi="Hepta Slab" w:cs="B Lotus" w:hint="cs"/>
+          <w:sz w:val="32"/>
+          <w:szCs w:val="32"/>
+          <w:rtl/>
+          <w:lang w:bidi="fa-IR"/>
+        </w:rPr>
+        <w:t xml:space="preserve"> یعنی در حین زمان این محاسبه میشود اگر دنباله های ما خیلی طولانی باشد باعث </w:t>
+      </w:r>
+      <w:r>
+        <w:rPr>
+          <w:rFonts w:ascii="Hepta Slab" w:hAnsi="Hepta Slab" w:cs="B Lotus"/>
+          <w:sz w:val="32"/>
+          <w:szCs w:val="32"/>
+          <w:lang w:bidi="fa-IR"/>
+        </w:rPr>
+        <w:t>vanishing gradient</w:t>
+      </w:r>
+      <w:r>
+        <w:rPr>
+          <w:rFonts w:ascii="Hepta Slab" w:hAnsi="Hepta Slab" w:cs="B Lotus" w:hint="cs"/>
+          <w:sz w:val="32"/>
+          <w:szCs w:val="32"/>
+          <w:rtl/>
+          <w:lang w:bidi="fa-IR"/>
+        </w:rPr>
+        <w:t xml:space="preserve"> میشود یا </w:t>
+      </w:r>
+      <w:r>
+        <w:rPr>
+          <w:rFonts w:ascii="Hepta Slab" w:hAnsi="Hepta Slab" w:cs="B Lotus"/>
+          <w:sz w:val="32"/>
+          <w:szCs w:val="32"/>
+          <w:lang w:bidi="fa-IR"/>
+        </w:rPr>
+        <w:t>exploding gradient</w:t>
+      </w:r>
+      <w:r>
+        <w:rPr>
+          <w:rFonts w:ascii="Hepta Slab" w:hAnsi="Hepta Slab" w:cs="B Lotus" w:hint="cs"/>
+          <w:sz w:val="32"/>
+          <w:szCs w:val="32"/>
+          <w:rtl/>
+          <w:lang w:bidi="fa-IR"/>
+        </w:rPr>
+        <w:t xml:space="preserve"> میشود ما دوست داریم مقدار وزن یک چیز متوسط باشد</w:t>
+      </w:r>
+      <w:r>
+        <w:rPr>
+          <w:rFonts w:ascii="Hepta Slab" w:hAnsi="Hepta Slab" w:cs="B Lotus" w:hint="cs"/>
+          <w:sz w:val="32"/>
+          <w:szCs w:val="32"/>
+          <w:rtl/>
+          <w:lang w:bidi="fa-IR"/>
+        </w:rPr>
+        <w:t xml:space="preserve"> و بخاطر طول بلند این مشکلات برای گرادیان رخ میدهد. </w:t>
+      </w:r>
+      <w:r>
+        <w:rPr>
+          <w:rFonts w:ascii="Hepta Slab" w:hAnsi="Hepta Slab" w:cs="B Lotus" w:hint="cs"/>
+          <w:sz w:val="32"/>
+          <w:szCs w:val="32"/>
+          <w:rtl/>
+          <w:lang w:bidi="fa-IR"/>
+        </w:rPr>
+        <w:t xml:space="preserve">پس اگر طول بلند شد </w:t>
+      </w:r>
+      <w:r>
+        <w:rPr>
+          <w:rFonts w:ascii="Hepta Slab" w:hAnsi="Hepta Slab" w:cs="B Lotus"/>
+          <w:sz w:val="32"/>
+          <w:szCs w:val="32"/>
+          <w:lang w:bidi="fa-IR"/>
+        </w:rPr>
+        <w:t>RNN</w:t>
+      </w:r>
+      <w:r>
+        <w:rPr>
+          <w:rFonts w:ascii="Hepta Slab" w:hAnsi="Hepta Slab" w:cs="B Lotus" w:hint="cs"/>
+          <w:sz w:val="32"/>
+          <w:szCs w:val="32"/>
+          <w:rtl/>
+          <w:lang w:bidi="fa-IR"/>
+        </w:rPr>
+        <w:t xml:space="preserve"> خوب آموزش نمیبیند. </w:t>
+      </w:r>
+      <w:r>
+        <w:rPr>
+          <w:rFonts w:ascii="Hepta Slab" w:hAnsi="Hepta Slab" w:cs="B Lotus" w:hint="cs"/>
+          <w:sz w:val="32"/>
+          <w:szCs w:val="32"/>
+          <w:rtl/>
+          <w:lang w:bidi="fa-IR"/>
+        </w:rPr>
+        <w:t xml:space="preserve">و اصلا </w:t>
+      </w:r>
+      <w:r>
+        <w:rPr>
+          <w:rFonts w:ascii="Hepta Slab" w:hAnsi="Hepta Slab" w:cs="B Lotus"/>
+          <w:sz w:val="32"/>
+          <w:szCs w:val="32"/>
+          <w:lang w:bidi="fa-IR"/>
+        </w:rPr>
+        <w:t>relation</w:t>
+      </w:r>
+      <w:r>
+        <w:rPr>
+          <w:rFonts w:ascii="Hepta Slab" w:hAnsi="Hepta Slab" w:cs="B Lotus" w:hint="cs"/>
+          <w:sz w:val="32"/>
+          <w:szCs w:val="32"/>
+          <w:rtl/>
+          <w:lang w:bidi="fa-IR"/>
+        </w:rPr>
+        <w:t xml:space="preserve"> ها را نمیبیند و لحاظ نمیکند. </w:t>
+      </w:r>
+    </w:p>
+    <w:p>
+      <w:pPr>
+        <w:bidi/>
+        <w:jc w:val="both"/>
+        <w:rPr>
+          <w:rFonts w:ascii="Hepta Slab" w:hAnsi="Hepta Slab" w:cs="B Lotus"/>
+          <w:sz w:val="32"/>
+          <w:szCs w:val="32"/>
+          <w:rtl/>
+          <w:lang w:bidi="fa-IR"/>
+        </w:rPr>
+      </w:pPr>
+      <w:r>
+        <w:rPr>
+          <w:rFonts w:ascii="Hepta Slab" w:hAnsi="Hepta Slab" w:cs="B Lotus" w:hint="cs"/>
+          <w:sz w:val="32"/>
+          <w:szCs w:val="32"/>
+          <w:rtl/>
+          <w:lang w:bidi="fa-IR"/>
+        </w:rPr>
+        <w:t>راهکارها:</w:t>
+      </w:r>
+    </w:p>
+    <w:p>
+      <w:pPr>
+        <w:bidi/>
+        <w:jc w:val="both"/>
+        <w:rPr>
+          <w:rFonts w:ascii="Hepta Slab" w:hAnsi="Hepta Slab" w:cs="B Lotus"/>
+          <w:sz w:val="32"/>
+          <w:szCs w:val="32"/>
+          <w:rtl/>
+          <w:lang w:bidi="fa-IR"/>
+        </w:rPr>
+      </w:pPr>
+      <w:r>
+        <w:rPr>
+          <w:rFonts w:ascii="Hepta Slab" w:hAnsi="Hepta Slab" w:cs="B Lotus"/>
+          <w:sz w:val="32"/>
+          <w:szCs w:val="32"/>
+          <w:lang w:bidi="fa-IR"/>
+        </w:rPr>
+        <w:t>Truncate backpropagation</w:t>
+      </w:r>
+      <w:r>
+        <w:rPr>
+          <w:rFonts w:ascii="Hepta Slab" w:hAnsi="Hepta Slab" w:cs="B Lotus" w:hint="cs"/>
+          <w:sz w:val="32"/>
+          <w:szCs w:val="32"/>
+          <w:rtl/>
+          <w:lang w:bidi="fa-IR"/>
+        </w:rPr>
+        <w:t xml:space="preserve">: در جاهایی که طول خیلی بلند میشود شما بیا یک پنجره در نظر بگیر. </w:t>
+      </w:r>
+    </w:p>
+    <w:p>
+      <w:pPr>
+        <w:bidi/>
+        <w:jc w:val="both"/>
+        <w:rPr>
+          <w:rFonts w:ascii="Hepta Slab" w:hAnsi="Hepta Slab" w:cs="B Lotus"/>
+          <w:sz w:val="32"/>
+          <w:szCs w:val="32"/>
+          <w:rtl/>
+          <w:lang w:bidi="fa-IR"/>
+        </w:rPr>
+      </w:pPr>
+      <w:r>
+        <w:rPr>
+          <w:rFonts w:ascii="Hepta Slab" w:hAnsi="Hepta Slab" w:cs="B Lotus"/>
+          <w:sz w:val="32"/>
+          <w:szCs w:val="32"/>
+          <w:lang w:bidi="fa-IR"/>
+        </w:rPr>
+        <w:t>LSTM</w:t>
+      </w:r>
+      <w:r>
+        <w:rPr>
+          <w:rFonts w:ascii="Hepta Slab" w:hAnsi="Hepta Slab" w:cs="B Lotus" w:hint="cs"/>
+          <w:sz w:val="32"/>
+          <w:szCs w:val="32"/>
+          <w:rtl/>
+          <w:lang w:bidi="fa-IR"/>
+        </w:rPr>
+        <w:t xml:space="preserve">: </w:t>
+      </w:r>
+      <w:r>
+        <w:rPr>
+          <w:rFonts w:ascii="Hepta Slab" w:hAnsi="Hepta Slab" w:cs="B Lotus"/>
+          <w:sz w:val="32"/>
+          <w:szCs w:val="32"/>
+          <w:lang w:bidi="fa-IR"/>
+        </w:rPr>
+        <w:t>RNN</w:t>
+      </w:r>
+      <w:r>
+        <w:rPr>
+          <w:rFonts w:ascii="Hepta Slab" w:hAnsi="Hepta Slab" w:cs="B Lotus" w:hint="cs"/>
+          <w:sz w:val="32"/>
+          <w:szCs w:val="32"/>
+          <w:rtl/>
+          <w:lang w:bidi="fa-IR"/>
+        </w:rPr>
+        <w:t xml:space="preserve"> ها وابستگی هایی </w:t>
+      </w:r>
+      <w:r>
+        <w:rPr>
+          <w:rFonts w:ascii="Hepta Slab" w:hAnsi="Hepta Slab" w:cs="B Lotus"/>
+          <w:sz w:val="32"/>
+          <w:szCs w:val="32"/>
+          <w:lang w:bidi="fa-IR"/>
+        </w:rPr>
+        <w:t>long term</w:t>
+      </w:r>
+      <w:r>
+        <w:rPr>
+          <w:rFonts w:ascii="Hepta Slab" w:hAnsi="Hepta Slab" w:cs="B Lotus" w:hint="cs"/>
+          <w:sz w:val="32"/>
+          <w:szCs w:val="32"/>
+          <w:rtl/>
+          <w:lang w:bidi="fa-IR"/>
+        </w:rPr>
+        <w:t xml:space="preserve"> را نمیتوانند در نظر بگیرند و فراموش میکنند برای حل این، </w:t>
+      </w:r>
+      <w:r>
+        <w:rPr>
+          <w:rFonts w:ascii="Hepta Slab" w:hAnsi="Hepta Slab" w:cs="B Lotus"/>
+          <w:sz w:val="32"/>
+          <w:szCs w:val="32"/>
+          <w:lang w:bidi="fa-IR"/>
+        </w:rPr>
+        <w:t>LSTM</w:t>
+      </w:r>
+      <w:r>
+        <w:rPr>
+          <w:rFonts w:ascii="Hepta Slab" w:hAnsi="Hepta Slab" w:cs="B Lotus" w:hint="cs"/>
+          <w:sz w:val="32"/>
+          <w:szCs w:val="32"/>
+          <w:rtl/>
+          <w:lang w:bidi="fa-IR"/>
+        </w:rPr>
+        <w:t xml:space="preserve"> مطرح شده است. </w:t>
+      </w:r>
+      <w:r>
+        <w:rPr>
+          <w:rFonts w:ascii="Hepta Slab" w:hAnsi="Hepta Slab" w:cs="B Lotus" w:hint="cs"/>
+          <w:sz w:val="32"/>
+          <w:szCs w:val="32"/>
+          <w:rtl/>
+          <w:lang w:bidi="fa-IR"/>
+        </w:rPr>
+        <w:t xml:space="preserve">این شبکه از </w:t>
+      </w:r>
+      <w:r>
+        <w:rPr>
+          <w:rFonts w:ascii="Hepta Slab" w:hAnsi="Hepta Slab" w:cs="B Lotus"/>
+          <w:sz w:val="32"/>
+          <w:szCs w:val="32"/>
+          <w:lang w:bidi="fa-IR"/>
+        </w:rPr>
+        <w:t>skip connection</w:t>
+      </w:r>
+      <w:r>
+        <w:rPr>
+          <w:rFonts w:ascii="Hepta Slab" w:hAnsi="Hepta Slab" w:cs="B Lotus" w:hint="cs"/>
+          <w:sz w:val="32"/>
+          <w:szCs w:val="32"/>
+          <w:rtl/>
+          <w:lang w:bidi="fa-IR"/>
+        </w:rPr>
+        <w:t xml:space="preserve"> استفاده میکند یا </w:t>
+      </w:r>
+      <w:r>
+        <w:rPr>
+          <w:rFonts w:ascii="Hepta Slab" w:hAnsi="Hepta Slab" w:cs="B Lotus"/>
+          <w:sz w:val="32"/>
+          <w:szCs w:val="32"/>
+          <w:lang w:bidi="fa-IR"/>
+        </w:rPr>
+        <w:t>residual</w:t>
+      </w:r>
+      <w:r>
+        <w:rPr>
+          <w:rFonts w:ascii="Hepta Slab" w:hAnsi="Hepta Slab" w:cs="B Lotus" w:hint="cs"/>
+          <w:sz w:val="32"/>
+          <w:szCs w:val="32"/>
+          <w:rtl/>
+          <w:lang w:bidi="fa-IR"/>
+        </w:rPr>
+        <w:t xml:space="preserve"> ها که میگفتند این اطلاعاتی که میخواهی اونجا استفاده کنی نگه دار ولی اگر این لایه اطلاعاتی خاصی اضافه نمیکند </w:t>
+      </w:r>
+      <w:r>
+        <w:rPr>
+          <w:rFonts w:ascii="Hepta Slab" w:hAnsi="Hepta Slab" w:cs="B Lotus"/>
+          <w:sz w:val="32"/>
+          <w:szCs w:val="32"/>
+          <w:lang w:bidi="fa-IR"/>
+        </w:rPr>
+        <w:t>skip</w:t>
+      </w:r>
+      <w:r>
+        <w:rPr>
+          <w:rFonts w:ascii="Hepta Slab" w:hAnsi="Hepta Slab" w:cs="B Lotus" w:hint="cs"/>
+          <w:sz w:val="32"/>
+          <w:szCs w:val="32"/>
+          <w:rtl/>
+          <w:lang w:bidi="fa-IR"/>
+        </w:rPr>
+        <w:t xml:space="preserve"> کن و خروجی همان ورودی بشود هم از این دیدگاه و هم از مکانیزم توجه </w:t>
+      </w:r>
+      <w:r>
+        <w:rPr>
+          <w:rFonts w:ascii="Hepta Slab" w:hAnsi="Hepta Slab" w:cs="B Lotus" w:hint="cs"/>
+          <w:sz w:val="32"/>
+          <w:szCs w:val="32"/>
+          <w:rtl/>
+          <w:lang w:bidi="fa-IR"/>
+        </w:rPr>
+        <w:lastRenderedPageBreak/>
+        <w:t xml:space="preserve">استفاده میکند. </w:t>
+      </w:r>
+      <w:r>
+        <w:rPr>
+          <w:rFonts w:ascii="Hepta Slab" w:hAnsi="Hepta Slab" w:cs="B Lotus" w:hint="cs"/>
+          <w:sz w:val="32"/>
+          <w:szCs w:val="32"/>
+          <w:rtl/>
+          <w:lang w:bidi="fa-IR"/>
+        </w:rPr>
+        <w:t xml:space="preserve">داخل آن گیت ها مشخص میکنند چه حرکتی صورت بگیرد. </w:t>
+      </w:r>
+      <w:r>
+        <w:rPr>
+          <w:rFonts w:ascii="Hepta Slab" w:hAnsi="Hepta Slab" w:cs="B Lotus" w:hint="cs"/>
+          <w:sz w:val="32"/>
+          <w:szCs w:val="32"/>
+          <w:rtl/>
+          <w:lang w:bidi="fa-IR"/>
+        </w:rPr>
+        <w:t xml:space="preserve">در این شبکه 2 تا خروجی داریم یکی که </w:t>
+      </w:r>
+      <w:r>
+        <w:rPr>
+          <w:rFonts w:ascii="Hepta Slab" w:hAnsi="Hepta Slab" w:cs="B Lotus"/>
+          <w:sz w:val="32"/>
+          <w:szCs w:val="32"/>
+          <w:lang w:bidi="fa-IR"/>
+        </w:rPr>
+        <w:t>h</w:t>
+      </w:r>
+      <w:r>
+        <w:rPr>
+          <w:rFonts w:ascii="Hepta Slab" w:hAnsi="Hepta Slab" w:cs="B Lotus" w:hint="cs"/>
+          <w:sz w:val="32"/>
+          <w:szCs w:val="32"/>
+          <w:rtl/>
+          <w:lang w:bidi="fa-IR"/>
+        </w:rPr>
+        <w:t xml:space="preserve"> همان خروجی ما هست مثل </w:t>
+      </w:r>
+      <w:r>
+        <w:rPr>
+          <w:rFonts w:ascii="Hepta Slab" w:hAnsi="Hepta Slab" w:cs="B Lotus"/>
+          <w:sz w:val="32"/>
+          <w:szCs w:val="32"/>
+          <w:lang w:bidi="fa-IR"/>
+        </w:rPr>
+        <w:t>RNN</w:t>
+      </w:r>
+      <w:r>
+        <w:rPr>
+          <w:rFonts w:ascii="Hepta Slab" w:hAnsi="Hepta Slab" w:cs="B Lotus" w:hint="cs"/>
+          <w:sz w:val="32"/>
+          <w:szCs w:val="32"/>
+          <w:rtl/>
+          <w:lang w:bidi="fa-IR"/>
+        </w:rPr>
+        <w:t xml:space="preserve"> معمولی. گیت ها اینجا میگویند چه قدر اطلاعات از گیت ها رد بشوند و به </w:t>
+      </w:r>
+      <w:r>
+        <w:rPr>
+          <w:rFonts w:ascii="Hepta Slab" w:hAnsi="Hepta Slab" w:cs="B Lotus"/>
+          <w:sz w:val="32"/>
+          <w:szCs w:val="32"/>
+          <w:lang w:bidi="fa-IR"/>
+        </w:rPr>
+        <w:t>cell state</w:t>
+      </w:r>
+      <w:r>
+        <w:rPr>
+          <w:rFonts w:ascii="Hepta Slab" w:hAnsi="Hepta Slab" w:cs="B Lotus" w:hint="cs"/>
+          <w:sz w:val="32"/>
+          <w:szCs w:val="32"/>
+          <w:rtl/>
+          <w:lang w:bidi="fa-IR"/>
+        </w:rPr>
+        <w:t xml:space="preserve"> برسند</w:t>
+      </w:r>
+      <w:r>
+        <w:rPr>
+          <w:rFonts w:ascii="Hepta Slab" w:hAnsi="Hepta Slab" w:cs="B Lotus" w:hint="cs"/>
+          <w:sz w:val="32"/>
+          <w:szCs w:val="32"/>
+          <w:rtl/>
+          <w:lang w:bidi="fa-IR"/>
+        </w:rPr>
+        <w:t xml:space="preserve">، این همان حافظه بلند مدت هست که ممکن است یک چیز هایی بهش اضافه یا کم شود </w:t>
+      </w:r>
+      <w:r>
+        <w:rPr>
+          <w:rFonts w:ascii="Hepta Slab" w:hAnsi="Hepta Slab" w:cs="B Lotus"/>
+          <w:sz w:val="32"/>
+          <w:szCs w:val="32"/>
+          <w:lang w:bidi="fa-IR"/>
+        </w:rPr>
+        <w:t>h</w:t>
+      </w:r>
+      <w:r>
+        <w:rPr>
+          <w:rFonts w:ascii="Hepta Slab" w:hAnsi="Hepta Slab" w:cs="B Lotus" w:hint="cs"/>
+          <w:sz w:val="32"/>
+          <w:szCs w:val="32"/>
+          <w:rtl/>
+          <w:lang w:bidi="fa-IR"/>
+        </w:rPr>
+        <w:t xml:space="preserve"> مثل حافظه کوتاه مدت میماند برعکس </w:t>
+      </w:r>
+      <w:r>
+        <w:rPr>
+          <w:rFonts w:ascii="Hepta Slab" w:hAnsi="Hepta Slab" w:cs="B Lotus"/>
+          <w:sz w:val="32"/>
+          <w:szCs w:val="32"/>
+          <w:lang w:bidi="fa-IR"/>
+        </w:rPr>
+        <w:t>c</w:t>
+      </w:r>
+      <w:r>
+        <w:rPr>
+          <w:rFonts w:ascii="Hepta Slab" w:hAnsi="Hepta Slab" w:cs="B Lotus" w:hint="cs"/>
+          <w:sz w:val="32"/>
+          <w:szCs w:val="32"/>
+          <w:rtl/>
+          <w:lang w:bidi="fa-IR"/>
+        </w:rPr>
+        <w:t xml:space="preserve">. </w:t>
+      </w:r>
+      <w:r>
+        <w:rPr>
+          <w:rFonts w:ascii="Hepta Slab" w:hAnsi="Hepta Slab" w:cs="B Lotus" w:hint="cs"/>
+          <w:sz w:val="32"/>
+          <w:szCs w:val="32"/>
+          <w:rtl/>
+          <w:lang w:bidi="fa-IR"/>
+        </w:rPr>
+        <w:t xml:space="preserve">چرا مثل </w:t>
+      </w:r>
+      <w:r>
+        <w:rPr>
+          <w:rFonts w:ascii="Hepta Slab" w:hAnsi="Hepta Slab" w:cs="B Lotus"/>
+          <w:sz w:val="32"/>
+          <w:szCs w:val="32"/>
+          <w:lang w:bidi="fa-IR"/>
+        </w:rPr>
+        <w:t>RESNET</w:t>
+      </w:r>
+      <w:r>
+        <w:rPr>
+          <w:rFonts w:ascii="Hepta Slab" w:hAnsi="Hepta Slab" w:cs="B Lotus" w:hint="cs"/>
+          <w:sz w:val="32"/>
+          <w:szCs w:val="32"/>
+          <w:rtl/>
+          <w:lang w:bidi="fa-IR"/>
+        </w:rPr>
+        <w:t xml:space="preserve"> هست؟ چونکه </w:t>
+      </w:r>
+      <w:r>
+        <w:rPr>
+          <w:rFonts w:ascii="Hepta Slab" w:hAnsi="Hepta Slab" w:cs="B Lotus"/>
+          <w:sz w:val="32"/>
+          <w:szCs w:val="32"/>
+          <w:lang w:bidi="fa-IR"/>
+        </w:rPr>
+        <w:t>skip connection</w:t>
+      </w:r>
+      <w:r>
+        <w:rPr>
+          <w:rFonts w:ascii="Hepta Slab" w:hAnsi="Hepta Slab" w:cs="B Lotus" w:hint="cs"/>
+          <w:sz w:val="32"/>
+          <w:szCs w:val="32"/>
+          <w:rtl/>
+          <w:lang w:bidi="fa-IR"/>
+        </w:rPr>
+        <w:t xml:space="preserve"> دارد و میتواند همان چیز که وارد شده است بدون تغییر خارج شود، </w:t>
+      </w:r>
+      <w:r>
+        <w:rPr>
+          <w:rFonts w:ascii="Hepta Slab" w:hAnsi="Hepta Slab" w:cs="B Lotus" w:hint="cs"/>
+          <w:sz w:val="32"/>
+          <w:szCs w:val="32"/>
+          <w:rtl/>
+          <w:lang w:bidi="fa-IR"/>
+        </w:rPr>
+        <w:t xml:space="preserve">که حالت سیستم هم گفته میشود </w:t>
+      </w:r>
+      <w:r>
+        <w:rPr>
+          <w:rFonts w:ascii="Hepta Slab" w:hAnsi="Hepta Slab" w:cs="B Lotus"/>
+          <w:sz w:val="32"/>
+          <w:szCs w:val="32"/>
+          <w:lang w:bidi="fa-IR"/>
+        </w:rPr>
+        <w:t>c</w:t>
+      </w:r>
+      <w:r>
+        <w:rPr>
+          <w:rFonts w:ascii="Hepta Slab" w:hAnsi="Hepta Slab" w:cs="B Lotus" w:hint="cs"/>
+          <w:sz w:val="32"/>
+          <w:szCs w:val="32"/>
+          <w:rtl/>
+          <w:lang w:bidi="fa-IR"/>
+        </w:rPr>
+        <w:t xml:space="preserve"> حافظه بلند مدت هست و </w:t>
+      </w:r>
+      <w:r>
+        <w:rPr>
+          <w:rFonts w:ascii="Hepta Slab" w:hAnsi="Hepta Slab" w:cs="B Lotus"/>
+          <w:sz w:val="32"/>
+          <w:szCs w:val="32"/>
+          <w:lang w:bidi="fa-IR"/>
+        </w:rPr>
+        <w:t>state</w:t>
+      </w:r>
+      <w:r>
+        <w:rPr>
+          <w:rFonts w:ascii="Hepta Slab" w:hAnsi="Hepta Slab" w:cs="B Lotus" w:hint="cs"/>
+          <w:sz w:val="32"/>
+          <w:szCs w:val="32"/>
+          <w:rtl/>
+          <w:lang w:bidi="fa-IR"/>
+        </w:rPr>
+        <w:t xml:space="preserve"> مشخص میکند چه قدر باید اطلاعات رد شود</w:t>
+      </w:r>
+      <w:r>
+        <w:rPr>
+          <w:rFonts w:ascii="Hepta Slab" w:hAnsi="Hepta Slab" w:cs="B Lotus" w:hint="cs"/>
+          <w:sz w:val="32"/>
+          <w:szCs w:val="32"/>
+          <w:rtl/>
+          <w:lang w:bidi="fa-IR"/>
+        </w:rPr>
+        <w:t xml:space="preserve"> توسط گیت ها یعنی گیت ها مشخص میکنند. </w:t>
+      </w:r>
+      <w:r>
+        <w:rPr>
+          <w:rFonts w:ascii="Hepta Slab" w:hAnsi="Hepta Slab" w:cs="B Lotus" w:hint="cs"/>
+          <w:sz w:val="32"/>
+          <w:szCs w:val="32"/>
+          <w:rtl/>
+          <w:lang w:bidi="fa-IR"/>
+        </w:rPr>
+        <w:t xml:space="preserve">به اولین تابع فعالیت </w:t>
+      </w:r>
+      <w:proofErr w:type="spellStart"/>
+      <w:r>
+        <w:rPr>
+          <w:rFonts w:ascii="Hepta Slab" w:hAnsi="Hepta Slab" w:cs="B Lotus" w:hint="cs"/>
+          <w:sz w:val="32"/>
+          <w:szCs w:val="32"/>
+          <w:rtl/>
+          <w:lang w:bidi="fa-IR"/>
+        </w:rPr>
+        <w:t>سیگموید</w:t>
+      </w:r>
+      <w:proofErr w:type="spellEnd"/>
+      <w:r>
+        <w:rPr>
+          <w:rFonts w:ascii="Hepta Slab" w:hAnsi="Hepta Slab" w:cs="B Lotus" w:hint="cs"/>
+          <w:sz w:val="32"/>
+          <w:szCs w:val="32"/>
+          <w:rtl/>
+          <w:lang w:bidi="fa-IR"/>
+        </w:rPr>
+        <w:t xml:space="preserve"> </w:t>
+      </w:r>
+      <w:r>
+        <w:rPr>
+          <w:rFonts w:ascii="Hepta Slab" w:hAnsi="Hepta Slab" w:cs="B Lotus"/>
+          <w:sz w:val="32"/>
+          <w:szCs w:val="32"/>
+          <w:lang w:bidi="fa-IR"/>
+        </w:rPr>
+        <w:t>forget gate</w:t>
+      </w:r>
+      <w:r>
+        <w:rPr>
+          <w:rFonts w:ascii="Hepta Slab" w:hAnsi="Hepta Slab" w:cs="B Lotus" w:hint="cs"/>
+          <w:sz w:val="32"/>
+          <w:szCs w:val="32"/>
+          <w:rtl/>
+          <w:lang w:bidi="fa-IR"/>
+        </w:rPr>
+        <w:t xml:space="preserve"> گفته میشود که مشخص میکند چه مقدار از اطلاعات را میتوانیم فراموش بکنیم و چه قدر حفظ شود. در گام بعدی مشخص میکنیم چه اطلاعاتی به حالت بعدی اضافه شود یا </w:t>
+      </w:r>
+      <w:r>
+        <w:rPr>
+          <w:rFonts w:ascii="Hepta Slab" w:hAnsi="Hepta Slab" w:cs="B Lotus"/>
+          <w:sz w:val="32"/>
+          <w:szCs w:val="32"/>
+          <w:lang w:bidi="fa-IR"/>
+        </w:rPr>
+        <w:t>input gate layer</w:t>
+      </w:r>
+      <w:r>
+        <w:rPr>
+          <w:rFonts w:ascii="Hepta Slab" w:hAnsi="Hepta Slab" w:cs="B Lotus" w:hint="cs"/>
+          <w:sz w:val="32"/>
+          <w:szCs w:val="32"/>
+          <w:rtl/>
+          <w:lang w:bidi="fa-IR"/>
+        </w:rPr>
+        <w:t xml:space="preserve"> که ترکیب </w:t>
+      </w:r>
+      <w:proofErr w:type="spellStart"/>
+      <w:r>
+        <w:rPr>
+          <w:rFonts w:ascii="Hepta Slab" w:hAnsi="Hepta Slab" w:cs="B Lotus" w:hint="cs"/>
+          <w:sz w:val="32"/>
+          <w:szCs w:val="32"/>
+          <w:rtl/>
+          <w:lang w:bidi="fa-IR"/>
+        </w:rPr>
+        <w:t>سیگموید</w:t>
+      </w:r>
+      <w:proofErr w:type="spellEnd"/>
+      <w:r>
+        <w:rPr>
+          <w:rFonts w:ascii="Hepta Slab" w:hAnsi="Hepta Slab" w:cs="B Lotus" w:hint="cs"/>
+          <w:sz w:val="32"/>
+          <w:szCs w:val="32"/>
+          <w:rtl/>
+          <w:lang w:bidi="fa-IR"/>
+        </w:rPr>
+        <w:t xml:space="preserve"> و تانژانت هست</w:t>
+      </w:r>
+      <w:r>
+        <w:rPr>
+          <w:rFonts w:ascii="Hepta Slab" w:hAnsi="Hepta Slab" w:cs="B Lotus" w:hint="cs"/>
+          <w:sz w:val="32"/>
+          <w:szCs w:val="32"/>
+          <w:rtl/>
+          <w:lang w:bidi="fa-IR"/>
+        </w:rPr>
+        <w:t xml:space="preserve"> و حالت جدید به روز میشود. در نهایت خروجی بر اساس ورودی و حالت به روز شده محاسبه میشود. </w:t>
+      </w:r>
+      <w:r>
+        <w:rPr>
+          <w:rFonts w:ascii="Hepta Slab" w:hAnsi="Hepta Slab" w:cs="B Lotus" w:hint="cs"/>
+          <w:sz w:val="32"/>
+          <w:szCs w:val="32"/>
+          <w:rtl/>
+          <w:lang w:bidi="fa-IR"/>
+        </w:rPr>
+        <w:t xml:space="preserve">و انگار مکانیزم توجه داریم چون میگوییم همه را با یک وزن و یک دید نگه </w:t>
+      </w:r>
+      <w:proofErr w:type="spellStart"/>
+      <w:r>
+        <w:rPr>
+          <w:rFonts w:ascii="Hepta Slab" w:hAnsi="Hepta Slab" w:cs="B Lotus" w:hint="cs"/>
+          <w:sz w:val="32"/>
+          <w:szCs w:val="32"/>
+          <w:rtl/>
+          <w:lang w:bidi="fa-IR"/>
+        </w:rPr>
+        <w:t>ندار</w:t>
+      </w:r>
+      <w:proofErr w:type="spellEnd"/>
+      <w:r>
+        <w:rPr>
+          <w:rFonts w:ascii="Hepta Slab" w:hAnsi="Hepta Slab" w:cs="B Lotus" w:hint="cs"/>
+          <w:sz w:val="32"/>
+          <w:szCs w:val="32"/>
+          <w:rtl/>
+          <w:lang w:bidi="fa-IR"/>
+        </w:rPr>
+        <w:t xml:space="preserve"> و بعضی چیزها را نگه میدارد و بیشتر توجه میکند و بعضی چیز هارا کمتر. </w:t>
+      </w:r>
+    </w:p>
+    <w:p>
+      <w:pPr>
+        <w:bidi/>
+        <w:jc w:val="both"/>
+        <w:rPr>
+          <w:rFonts w:ascii="Hepta Slab" w:hAnsi="Hepta Slab" w:cs="B Lotus"/>
+          <w:sz w:val="32"/>
+          <w:szCs w:val="32"/>
+          <w:rtl/>
+          <w:lang w:bidi="fa-IR"/>
+        </w:rPr>
+      </w:pPr>
+      <w:r>
+        <w:rPr>
+          <w:rFonts w:ascii="Hepta Slab" w:hAnsi="Hepta Slab" w:cs="B Lotus" w:hint="cs"/>
+          <w:sz w:val="32"/>
+          <w:szCs w:val="32"/>
+          <w:rtl/>
+          <w:lang w:bidi="fa-IR"/>
+        </w:rPr>
+        <w:t xml:space="preserve">در نمونه های دیگر در نمونه دوم میگوید اون چیزی که فراموش کرده ایم را میتوانیم در حالت جدید لحاظش بکنیم. </w:t>
+      </w:r>
+      <w:r>
+        <w:rPr>
+          <w:rFonts w:ascii="Hepta Slab" w:hAnsi="Hepta Slab" w:cs="B Lotus" w:hint="cs"/>
+          <w:sz w:val="32"/>
+          <w:szCs w:val="32"/>
+          <w:rtl/>
+          <w:lang w:bidi="fa-IR"/>
+        </w:rPr>
+        <w:t xml:space="preserve">نمونه سوم </w:t>
+      </w:r>
+      <w:r>
+        <w:rPr>
+          <w:rFonts w:ascii="Hepta Slab" w:hAnsi="Hepta Slab" w:cs="B Lotus"/>
+          <w:sz w:val="32"/>
+          <w:szCs w:val="32"/>
+          <w:lang w:bidi="fa-IR"/>
+        </w:rPr>
+        <w:t>GRU</w:t>
+      </w:r>
+      <w:r>
+        <w:rPr>
+          <w:rFonts w:ascii="Hepta Slab" w:hAnsi="Hepta Slab" w:cs="B Lotus" w:hint="cs"/>
+          <w:sz w:val="32"/>
+          <w:szCs w:val="32"/>
+          <w:rtl/>
+          <w:lang w:bidi="fa-IR"/>
+        </w:rPr>
+        <w:t xml:space="preserve"> نام دارد که پیچیدگی خیلی پایینی دارد و اون </w:t>
+      </w:r>
+      <w:r>
+        <w:rPr>
+          <w:rFonts w:ascii="Hepta Slab" w:hAnsi="Hepta Slab" w:cs="B Lotus"/>
+          <w:sz w:val="32"/>
+          <w:szCs w:val="32"/>
+          <w:lang w:bidi="fa-IR"/>
+        </w:rPr>
+        <w:t>cell state</w:t>
+      </w:r>
+      <w:r>
+        <w:rPr>
+          <w:rFonts w:ascii="Hepta Slab" w:hAnsi="Hepta Slab" w:cs="B Lotus" w:hint="cs"/>
+          <w:sz w:val="32"/>
+          <w:szCs w:val="32"/>
+          <w:rtl/>
+          <w:lang w:bidi="fa-IR"/>
+        </w:rPr>
+        <w:t xml:space="preserve"> </w:t>
+      </w:r>
+      <w:r>
+        <w:rPr>
+          <w:rFonts w:ascii="Hepta Slab" w:hAnsi="Hepta Slab" w:cs="B Lotus" w:hint="cs"/>
+          <w:sz w:val="32"/>
+          <w:szCs w:val="32"/>
+          <w:rtl/>
+          <w:lang w:bidi="fa-IR"/>
+        </w:rPr>
+        <w:t xml:space="preserve">را ندارد. </w:t>
+      </w:r>
+    </w:p>
+    <w:p>
+      <w:pPr>
+        <w:bidi/>
+        <w:jc w:val="both"/>
+        <w:rPr>
+          <w:rFonts w:ascii="Hepta Slab" w:hAnsi="Hepta Slab" w:cs="B Lotus"/>
+          <w:sz w:val="32"/>
+          <w:szCs w:val="32"/>
+          <w:rtl/>
+          <w:lang w:bidi="fa-IR"/>
+        </w:rPr>
+      </w:pPr>
+      <w:r>
+        <w:rPr>
+          <w:rFonts w:ascii="Hepta Slab" w:hAnsi="Hepta Slab" w:cs="B Lotus" w:hint="cs"/>
+          <w:sz w:val="32"/>
+          <w:szCs w:val="32"/>
+          <w:rtl/>
+          <w:lang w:bidi="fa-IR"/>
+        </w:rPr>
+        <w:t>دنباله-دنباله:</w:t>
+      </w:r>
+    </w:p>
+    <w:p>
+      <w:pPr>
+        <w:bidi/>
+        <w:jc w:val="both"/>
+        <w:rPr>
+          <w:rFonts w:ascii="Hepta Slab" w:hAnsi="Hepta Slab" w:cs="B Lotus"/>
+          <w:sz w:val="32"/>
+          <w:szCs w:val="32"/>
+          <w:rtl/>
+          <w:lang w:bidi="fa-IR"/>
+        </w:rPr>
+      </w:pPr>
+      <w:r>
+        <w:rPr>
+          <w:rFonts w:ascii="Hepta Slab" w:hAnsi="Hepta Slab" w:cs="B Lotus" w:hint="cs"/>
+          <w:sz w:val="32"/>
+          <w:szCs w:val="32"/>
+          <w:rtl/>
+          <w:lang w:bidi="fa-IR"/>
+        </w:rPr>
+        <w:t xml:space="preserve">معمولا در ترجمه ماشینی مورد استفاده قرار میگیرد. </w:t>
+      </w:r>
+      <w:r>
+        <w:rPr>
+          <w:rFonts w:ascii="Hepta Slab" w:hAnsi="Hepta Slab" w:cs="B Lotus" w:hint="cs"/>
+          <w:sz w:val="32"/>
+          <w:szCs w:val="32"/>
+          <w:rtl/>
+          <w:lang w:bidi="fa-IR"/>
+        </w:rPr>
+        <w:t xml:space="preserve">در ساختار آن هم ورودی </w:t>
+      </w:r>
+      <w:r>
+        <w:rPr>
+          <w:rFonts w:ascii="Hepta Slab" w:hAnsi="Hepta Slab" w:cs="B Lotus"/>
+          <w:sz w:val="32"/>
+          <w:szCs w:val="32"/>
+          <w:lang w:bidi="fa-IR"/>
+        </w:rPr>
+        <w:t>encode</w:t>
+      </w:r>
+      <w:r>
+        <w:rPr>
+          <w:rFonts w:ascii="Hepta Slab" w:hAnsi="Hepta Slab" w:cs="B Lotus" w:hint="cs"/>
+          <w:sz w:val="32"/>
+          <w:szCs w:val="32"/>
+          <w:rtl/>
+          <w:lang w:bidi="fa-IR"/>
+        </w:rPr>
+        <w:t xml:space="preserve"> شده را داریم هم خروجی </w:t>
+      </w:r>
+      <w:r>
+        <w:rPr>
+          <w:rFonts w:ascii="Hepta Slab" w:hAnsi="Hepta Slab" w:cs="B Lotus"/>
+          <w:sz w:val="32"/>
+          <w:szCs w:val="32"/>
+          <w:lang w:bidi="fa-IR"/>
+        </w:rPr>
+        <w:t>decode</w:t>
+      </w:r>
+      <w:r>
+        <w:rPr>
+          <w:rFonts w:ascii="Hepta Slab" w:hAnsi="Hepta Slab" w:cs="B Lotus" w:hint="cs"/>
+          <w:sz w:val="32"/>
+          <w:szCs w:val="32"/>
+          <w:rtl/>
+          <w:lang w:bidi="fa-IR"/>
+        </w:rPr>
+        <w:t xml:space="preserve"> شده قبلی را داریم تا خروجی جدید را محاسبه بکنیم و </w:t>
+      </w:r>
+      <w:r>
+        <w:rPr>
+          <w:rFonts w:ascii="Hepta Slab" w:hAnsi="Hepta Slab" w:cs="B Lotus"/>
+          <w:sz w:val="32"/>
+          <w:szCs w:val="32"/>
+          <w:lang w:bidi="fa-IR"/>
+        </w:rPr>
+        <w:t>decode</w:t>
+      </w:r>
+      <w:r>
+        <w:rPr>
+          <w:rFonts w:ascii="Hepta Slab" w:hAnsi="Hepta Slab" w:cs="B Lotus" w:hint="cs"/>
+          <w:sz w:val="32"/>
+          <w:szCs w:val="32"/>
+          <w:rtl/>
+          <w:lang w:bidi="fa-IR"/>
+        </w:rPr>
+        <w:t xml:space="preserve"> کنیم. </w:t>
+      </w:r>
+      <w:r>
+        <w:rPr>
+          <w:rFonts w:ascii="Hepta Slab" w:hAnsi="Hepta Slab" w:cs="B Lotus" w:hint="cs"/>
+          <w:sz w:val="32"/>
+          <w:szCs w:val="32"/>
+          <w:rtl/>
+          <w:lang w:bidi="fa-IR"/>
+        </w:rPr>
+        <w:t xml:space="preserve">بعد از محاسبه </w:t>
+      </w:r>
+      <w:r>
+        <w:rPr>
+          <w:rFonts w:ascii="Hepta Slab" w:hAnsi="Hepta Slab" w:cs="B Lotus"/>
+          <w:sz w:val="32"/>
+          <w:szCs w:val="32"/>
+          <w:lang w:bidi="fa-IR"/>
+        </w:rPr>
+        <w:t>encode</w:t>
+      </w:r>
+      <w:r>
+        <w:rPr>
+          <w:rFonts w:ascii="Hepta Slab" w:hAnsi="Hepta Slab" w:cs="B Lotus" w:hint="cs"/>
+          <w:sz w:val="32"/>
+          <w:szCs w:val="32"/>
+          <w:rtl/>
+          <w:lang w:bidi="fa-IR"/>
+        </w:rPr>
+        <w:t xml:space="preserve"> شده عین همون </w:t>
+      </w:r>
+      <w:r>
+        <w:rPr>
+          <w:rFonts w:ascii="Hepta Slab" w:hAnsi="Hepta Slab" w:cs="B Lotus"/>
+          <w:sz w:val="32"/>
+          <w:szCs w:val="32"/>
+          <w:lang w:bidi="fa-IR"/>
+        </w:rPr>
+        <w:t>RNN</w:t>
+      </w:r>
+      <w:r>
+        <w:rPr>
+          <w:rFonts w:ascii="Hepta Slab" w:hAnsi="Hepta Slab" w:cs="B Lotus" w:hint="cs"/>
+          <w:sz w:val="32"/>
+          <w:szCs w:val="32"/>
+          <w:rtl/>
+          <w:lang w:bidi="fa-IR"/>
+        </w:rPr>
+        <w:t xml:space="preserve"> های خودمان است و ساختار مشابه دارد. </w:t>
+      </w:r>
+      <w:r>
+        <w:rPr>
+          <w:rFonts w:ascii="Hepta Slab" w:hAnsi="Hepta Slab" w:cs="B Lotus" w:hint="cs"/>
+          <w:sz w:val="32"/>
+          <w:szCs w:val="32"/>
+          <w:rtl/>
+          <w:lang w:bidi="fa-IR"/>
+        </w:rPr>
+        <w:t xml:space="preserve">فرق مدل زبانی و ماشین ترجمه: </w:t>
+      </w:r>
+      <w:r>
+        <w:rPr>
+          <w:rFonts w:ascii="Hepta Slab" w:hAnsi="Hepta Slab" w:cs="B Lotus" w:hint="cs"/>
+          <w:sz w:val="32"/>
+          <w:szCs w:val="32"/>
+          <w:rtl/>
+          <w:lang w:bidi="fa-IR"/>
+        </w:rPr>
+        <w:t xml:space="preserve">در مدل زبانی میخواهد بعد از حدس زدن کلمه اول به کمک آن کلمه دوم را حدس بزند و حدس آن توزیع احتمال روی کلمات هست و کلماتی را میخواهیم حدس بزنیم که بیشترین احتمال را داشته باشد که در ماشین ترجمه این شکلی نیست ما ورودی را </w:t>
+      </w:r>
+      <w:r>
+        <w:rPr>
+          <w:rFonts w:ascii="Hepta Slab" w:hAnsi="Hepta Slab" w:cs="B Lotus"/>
+          <w:sz w:val="32"/>
+          <w:szCs w:val="32"/>
+          <w:lang w:bidi="fa-IR"/>
+        </w:rPr>
+        <w:t>encode</w:t>
+      </w:r>
+      <w:r>
+        <w:rPr>
+          <w:rFonts w:ascii="Hepta Slab" w:hAnsi="Hepta Slab" w:cs="B Lotus" w:hint="cs"/>
+          <w:sz w:val="32"/>
+          <w:szCs w:val="32"/>
+          <w:rtl/>
+          <w:lang w:bidi="fa-IR"/>
+        </w:rPr>
+        <w:t xml:space="preserve"> میکنیم بعد در مرحله بعد میخواهیم </w:t>
+      </w:r>
+      <w:r>
+        <w:rPr>
+          <w:rFonts w:ascii="Hepta Slab" w:hAnsi="Hepta Slab" w:cs="B Lotus"/>
+          <w:sz w:val="32"/>
+          <w:szCs w:val="32"/>
+          <w:lang w:bidi="fa-IR"/>
+        </w:rPr>
+        <w:t>decode</w:t>
+      </w:r>
+      <w:r>
+        <w:rPr>
+          <w:rFonts w:ascii="Hepta Slab" w:hAnsi="Hepta Slab" w:cs="B Lotus" w:hint="cs"/>
+          <w:sz w:val="32"/>
+          <w:szCs w:val="32"/>
+          <w:rtl/>
+          <w:lang w:bidi="fa-IR"/>
+        </w:rPr>
+        <w:t xml:space="preserve"> کنیم به همراه خروجی قبلی برای انتخاب خروجی با احتمال بیشتر. در مدل زبانی که میخواهیم احتمال بیشینه شود یک احتمال شرطی هست یعنی بر اساس ورودی که در نظر میگیرد خروجی را محاسبه میکند. </w:t>
+      </w:r>
+    </w:p>
+    <w:p>
+      <w:pPr>
+        <w:bidi/>
+        <w:jc w:val="both"/>
+        <w:rPr>
+          <w:rFonts w:ascii="Hepta Slab" w:hAnsi="Hepta Slab" w:cs="B Lotus" w:hint="cs"/>
+          <w:sz w:val="32"/>
+          <w:szCs w:val="32"/>
+          <w:rtl/>
+          <w:lang w:bidi="fa-IR"/>
+        </w:rPr>
+      </w:pPr>
+      <w:r>
+        <w:rPr>
+          <w:rFonts w:ascii="Hepta Slab" w:hAnsi="Hepta Slab" w:cs="B Lotus" w:hint="cs"/>
+          <w:sz w:val="32"/>
+          <w:szCs w:val="32"/>
+          <w:rtl/>
+          <w:lang w:bidi="fa-IR"/>
+        </w:rPr>
+        <w:lastRenderedPageBreak/>
+        <w:t xml:space="preserve">ما باید خروجی را برداریم که بیشترین احتمال را دارد پس باید </w:t>
+      </w:r>
+      <w:proofErr w:type="spellStart"/>
+      <w:r>
+        <w:rPr>
+          <w:rFonts w:ascii="Hepta Slab" w:hAnsi="Hepta Slab" w:cs="B Lotus"/>
+          <w:sz w:val="32"/>
+          <w:szCs w:val="32"/>
+          <w:lang w:bidi="fa-IR"/>
+        </w:rPr>
+        <w:t>arg</w:t>
+      </w:r>
+      <w:proofErr w:type="spellEnd"/>
+      <w:r>
+        <w:rPr>
+          <w:rFonts w:ascii="Hepta Slab" w:hAnsi="Hepta Slab" w:cs="B Lotus"/>
+          <w:sz w:val="32"/>
+          <w:szCs w:val="32"/>
+          <w:lang w:bidi="fa-IR"/>
+        </w:rPr>
+        <w:t xml:space="preserve"> max</w:t>
+      </w:r>
+      <w:r>
+        <w:rPr>
+          <w:rFonts w:ascii="Hepta Slab" w:hAnsi="Hepta Slab" w:cs="B Lotus" w:hint="cs"/>
+          <w:sz w:val="32"/>
+          <w:szCs w:val="32"/>
+          <w:rtl/>
+          <w:lang w:bidi="fa-IR"/>
+        </w:rPr>
+        <w:t xml:space="preserve"> را انتخاب بکنیم یا بیشینه آرگومان را. </w:t>
+      </w:r>
+      <w:r>
+        <w:rPr>
+          <w:rFonts w:ascii="Hepta Slab" w:hAnsi="Hepta Slab" w:cs="B Lotus" w:hint="cs"/>
+          <w:sz w:val="32"/>
+          <w:szCs w:val="32"/>
+          <w:rtl/>
+          <w:lang w:bidi="fa-IR"/>
+        </w:rPr>
+        <w:t xml:space="preserve">انتخاب کلمه اگر فعل متداول تر باشد احتمال انتخاب آن بیشتر است اگر بخواهیم برای هر کلمه فقط بیشترین احتمال را انتخاب بکنیم شاید کامل مناسب نباشد و رویکرد حریصانه باشد یک رویکرد دیگر این هست که خود کلمه شاید بیشینه احتمال نباشد ولی جمله ای که ساخته میشود دارای بیشینه احتمال است. </w:t>
+      </w:r>
+      <w:r>
+        <w:rPr>
+          <w:rFonts w:ascii="Hepta Slab" w:hAnsi="Hepta Slab" w:cs="B Lotus" w:hint="cs"/>
+          <w:sz w:val="32"/>
+          <w:szCs w:val="32"/>
+          <w:rtl/>
+          <w:lang w:bidi="fa-IR"/>
+        </w:rPr>
+        <w:t xml:space="preserve">به این </w:t>
+      </w:r>
+      <w:r>
+        <w:rPr>
+          <w:rFonts w:ascii="Hepta Slab" w:hAnsi="Hepta Slab" w:cs="B Lotus"/>
+          <w:sz w:val="32"/>
+          <w:szCs w:val="32"/>
+          <w:lang w:bidi="fa-IR"/>
+        </w:rPr>
+        <w:t>beam search</w:t>
+      </w:r>
+      <w:r>
+        <w:rPr>
+          <w:rFonts w:ascii="Hepta Slab" w:hAnsi="Hepta Slab" w:cs="B Lotus" w:hint="cs"/>
+          <w:sz w:val="32"/>
+          <w:szCs w:val="32"/>
+          <w:rtl/>
+          <w:lang w:bidi="fa-IR"/>
+        </w:rPr>
+        <w:t xml:space="preserve"> میگوید که </w:t>
+      </w:r>
+      <w:r>
+        <w:rPr>
+          <w:rFonts w:ascii="Hepta Slab" w:hAnsi="Hepta Slab" w:cs="B Lotus"/>
+          <w:sz w:val="32"/>
+          <w:szCs w:val="32"/>
+          <w:lang w:bidi="fa-IR"/>
+        </w:rPr>
+        <w:t>b</w:t>
+      </w:r>
+      <w:r>
+        <w:rPr>
+          <w:rFonts w:ascii="Hepta Slab" w:hAnsi="Hepta Slab" w:cs="B Lotus" w:hint="cs"/>
+          <w:sz w:val="32"/>
+          <w:szCs w:val="32"/>
+          <w:rtl/>
+          <w:lang w:bidi="fa-IR"/>
+        </w:rPr>
+        <w:t xml:space="preserve"> را میتوانیم یک عدد بگیریم و میایم </w:t>
+      </w:r>
+      <w:r>
+        <w:rPr>
+          <w:rFonts w:ascii="Hepta Slab" w:hAnsi="Hepta Slab" w:cs="B Lotus"/>
+          <w:sz w:val="32"/>
+          <w:szCs w:val="32"/>
+          <w:lang w:bidi="fa-IR"/>
+        </w:rPr>
+        <w:t>b</w:t>
+      </w:r>
+      <w:r>
+        <w:rPr>
+          <w:rFonts w:ascii="Hepta Slab" w:hAnsi="Hepta Slab" w:cs="B Lotus" w:hint="cs"/>
+          <w:sz w:val="32"/>
+          <w:szCs w:val="32"/>
+          <w:rtl/>
+          <w:lang w:bidi="fa-IR"/>
+        </w:rPr>
+        <w:t xml:space="preserve"> تا بزرگترین را انتخاب میکنیم</w:t>
+      </w:r>
+      <w:r>
+        <w:rPr>
+          <w:rFonts w:ascii="Hepta Slab" w:hAnsi="Hepta Slab" w:cs="B Lotus" w:hint="cs"/>
+          <w:sz w:val="32"/>
+          <w:szCs w:val="32"/>
+          <w:rtl/>
+          <w:lang w:bidi="fa-IR"/>
+        </w:rPr>
+        <w:t xml:space="preserve"> این مرحله اول بعد در مرحله دوم بعد از انتخاب اون </w:t>
+      </w:r>
+      <w:r>
+        <w:rPr>
+          <w:rFonts w:ascii="Hepta Slab" w:hAnsi="Hepta Slab" w:cs="B Lotus"/>
+          <w:sz w:val="32"/>
+          <w:szCs w:val="32"/>
+          <w:lang w:bidi="fa-IR"/>
+        </w:rPr>
+        <w:t>b</w:t>
+      </w:r>
+      <w:r>
+        <w:rPr>
+          <w:rFonts w:ascii="Hepta Slab" w:hAnsi="Hepta Slab" w:cs="B Lotus" w:hint="cs"/>
+          <w:sz w:val="32"/>
+          <w:szCs w:val="32"/>
+          <w:rtl/>
+          <w:lang w:bidi="fa-IR"/>
+        </w:rPr>
+        <w:t xml:space="preserve"> تا دوباره دیکشنری را باز نویسی میکنیم دوباره </w:t>
+      </w:r>
+      <w:r>
+        <w:rPr>
+          <w:rFonts w:ascii="Hepta Slab" w:hAnsi="Hepta Slab" w:cs="B Lotus"/>
+          <w:sz w:val="32"/>
+          <w:szCs w:val="32"/>
+          <w:lang w:bidi="fa-IR"/>
+        </w:rPr>
+        <w:t>b</w:t>
+      </w:r>
+      <w:r>
+        <w:rPr>
+          <w:rFonts w:ascii="Hepta Slab" w:hAnsi="Hepta Slab" w:cs="B Lotus" w:hint="cs"/>
+          <w:sz w:val="32"/>
+          <w:szCs w:val="32"/>
+          <w:rtl/>
+          <w:lang w:bidi="fa-IR"/>
+        </w:rPr>
+        <w:t xml:space="preserve"> تا که هر جمیع </w:t>
+      </w:r>
+      <w:r>
+        <w:rPr>
+          <w:rFonts w:ascii="Hepta Slab" w:hAnsi="Hepta Slab" w:cs="B Lotus"/>
+          <w:sz w:val="32"/>
+          <w:szCs w:val="32"/>
+          <w:lang w:bidi="fa-IR"/>
+        </w:rPr>
+        <w:t>b</w:t>
+      </w:r>
+      <w:r>
+        <w:rPr>
+          <w:rFonts w:ascii="Hepta Slab" w:hAnsi="Hepta Slab" w:cs="B Lotus" w:hint="cs"/>
+          <w:sz w:val="32"/>
+          <w:szCs w:val="32"/>
+          <w:rtl/>
+          <w:lang w:bidi="fa-IR"/>
+        </w:rPr>
+        <w:t xml:space="preserve"> تا را بیشینه میکند انتخاب میکنیم. </w:t>
+      </w:r>
+      <w:r>
+        <w:rPr>
+          <w:rFonts w:ascii="Hepta Slab" w:hAnsi="Hepta Slab" w:cs="B Lotus" w:hint="cs"/>
+          <w:sz w:val="32"/>
+          <w:szCs w:val="32"/>
+          <w:rtl/>
+          <w:lang w:bidi="fa-IR"/>
+        </w:rPr>
+        <w:t xml:space="preserve">دفعه بعد هم دوباره همینطور یعنی دیکشنری را مینویسیم و بعد </w:t>
+      </w:r>
+      <w:r>
+        <w:rPr>
+          <w:rFonts w:ascii="Hepta Slab" w:hAnsi="Hepta Slab" w:cs="B Lotus"/>
+          <w:sz w:val="32"/>
+          <w:szCs w:val="32"/>
+          <w:lang w:bidi="fa-IR"/>
+        </w:rPr>
+        <w:t>b</w:t>
+      </w:r>
+      <w:r>
+        <w:rPr>
+          <w:rFonts w:ascii="Hepta Slab" w:hAnsi="Hepta Slab" w:cs="B Lotus" w:hint="cs"/>
+          <w:sz w:val="32"/>
+          <w:szCs w:val="32"/>
+          <w:rtl/>
+          <w:lang w:bidi="fa-IR"/>
+        </w:rPr>
+        <w:t xml:space="preserve"> تا را برمیداریم بر اساس همین بالاترین ها و کلمات قبلی که در دفعه قبلی انتخاب کرده ایم. </w:t>
+      </w:r>
+      <w:r>
+        <w:rPr>
+          <w:rFonts w:ascii="Hepta Slab" w:hAnsi="Hepta Slab" w:cs="B Lotus" w:hint="cs"/>
+          <w:sz w:val="32"/>
+          <w:szCs w:val="32"/>
+          <w:rtl/>
+          <w:lang w:bidi="fa-IR"/>
+        </w:rPr>
+        <w:t xml:space="preserve">هر چی </w:t>
+      </w:r>
+      <w:r>
+        <w:rPr>
+          <w:rFonts w:ascii="Hepta Slab" w:hAnsi="Hepta Slab" w:cs="B Lotus"/>
+          <w:sz w:val="32"/>
+          <w:szCs w:val="32"/>
+          <w:lang w:bidi="fa-IR"/>
+        </w:rPr>
+        <w:t>b</w:t>
+      </w:r>
+      <w:r>
+        <w:rPr>
+          <w:rFonts w:ascii="Hepta Slab" w:hAnsi="Hepta Slab" w:cs="B Lotus" w:hint="cs"/>
+          <w:sz w:val="32"/>
+          <w:szCs w:val="32"/>
+          <w:rtl/>
+          <w:lang w:bidi="fa-IR"/>
+        </w:rPr>
+        <w:t xml:space="preserve"> بزرگتر جمله بهتر ولی پیچیدگی هم بالاتر. </w:t>
+      </w:r>
+    </w:p>
+    <w:p>
+      <w:pPr>
+        <w:bidi/>
+        <w:jc w:val="both"/>
+        <w:rPr>
+          <w:rFonts w:ascii="Hepta Slab" w:hAnsi="Hepta Slab" w:cs="B Lotus"/>
+          <w:sz w:val="32"/>
+          <w:szCs w:val="32"/>
+          <w:rtl/>
+          <w:lang w:bidi="fa-IR"/>
+        </w:rPr>
+      </w:pPr>
+      <w:r>
+        <w:rPr>
+          <w:rFonts w:ascii="Hepta Slab" w:hAnsi="Hepta Slab" w:cs="B Lotus"/>
+          <w:sz w:val="32"/>
+          <w:szCs w:val="32"/>
+          <w:lang w:bidi="fa-IR"/>
+        </w:rPr>
+        <w:t>Blue score</w:t>
+      </w:r>
+      <w:r>
+        <w:rPr>
+          <w:rFonts w:ascii="Hepta Slab" w:hAnsi="Hepta Slab" w:cs="B Lotus" w:hint="cs"/>
+          <w:sz w:val="32"/>
+          <w:szCs w:val="32"/>
+          <w:rtl/>
+          <w:lang w:bidi="fa-IR"/>
+        </w:rPr>
+        <w:t xml:space="preserve">: </w:t>
+      </w:r>
+      <w:r>
+        <w:rPr>
+          <w:rFonts w:ascii="Hepta Slab" w:hAnsi="Hepta Slab" w:cs="B Lotus"/>
+          <w:sz w:val="32"/>
+          <w:szCs w:val="32"/>
+          <w:lang w:bidi="fa-IR"/>
+        </w:rPr>
+        <w:t>Gt</w:t>
+      </w:r>
+      <w:r>
+        <w:rPr>
+          <w:rFonts w:ascii="Hepta Slab" w:hAnsi="Hepta Slab" w:cs="B Lotus" w:hint="cs"/>
+          <w:sz w:val="32"/>
+          <w:szCs w:val="32"/>
+          <w:rtl/>
+          <w:lang w:bidi="fa-IR"/>
+        </w:rPr>
+        <w:t xml:space="preserve"> میشود ترجمه بهتر نسبت به خروجی ترجمه انسانی و ترجمه ماشین.</w:t>
+      </w:r>
+      <w:r>
+        <w:rPr>
+          <w:rFonts w:ascii="Hepta Slab" w:hAnsi="Hepta Slab" w:cs="B Lotus" w:hint="cs"/>
+          <w:sz w:val="32"/>
+          <w:szCs w:val="32"/>
+          <w:rtl/>
+          <w:lang w:bidi="fa-IR"/>
+        </w:rPr>
+        <w:t xml:space="preserve"> و کلا با دنباله بزرگ مشکل داریم. </w:t>
+      </w:r>
+      <w:r>
+        <w:rPr>
+          <w:rFonts w:ascii="Hepta Slab" w:hAnsi="Hepta Slab" w:cs="B Lotus" w:hint="cs"/>
+          <w:sz w:val="32"/>
+          <w:szCs w:val="32"/>
+          <w:rtl/>
+          <w:lang w:bidi="fa-IR"/>
+        </w:rPr>
+        <w:t xml:space="preserve">با وجود </w:t>
+      </w:r>
+      <w:r>
+        <w:rPr>
+          <w:rFonts w:ascii="Hepta Slab" w:hAnsi="Hepta Slab" w:cs="B Lotus"/>
+          <w:sz w:val="32"/>
+          <w:szCs w:val="32"/>
+          <w:lang w:bidi="fa-IR"/>
+        </w:rPr>
+        <w:t>LSTM</w:t>
+      </w:r>
+      <w:r>
+        <w:rPr>
+          <w:rFonts w:ascii="Hepta Slab" w:hAnsi="Hepta Slab" w:cs="B Lotus" w:hint="cs"/>
+          <w:sz w:val="32"/>
+          <w:szCs w:val="32"/>
+          <w:rtl/>
+          <w:lang w:bidi="fa-IR"/>
+        </w:rPr>
+        <w:t xml:space="preserve"> ها باز هم مشکل دنباله داریم پس </w:t>
+      </w:r>
+      <w:r>
+        <w:rPr>
+          <w:rFonts w:ascii="Hepta Slab" w:hAnsi="Hepta Slab" w:cs="B Lotus"/>
+          <w:sz w:val="32"/>
+          <w:szCs w:val="32"/>
+          <w:lang w:bidi="fa-IR"/>
+        </w:rPr>
+        <w:t>transformer</w:t>
+      </w:r>
+      <w:r>
+        <w:rPr>
+          <w:rFonts w:ascii="Hepta Slab" w:hAnsi="Hepta Slab" w:cs="B Lotus" w:hint="cs"/>
+          <w:sz w:val="32"/>
+          <w:szCs w:val="32"/>
+          <w:rtl/>
+          <w:lang w:bidi="fa-IR"/>
+        </w:rPr>
+        <w:t xml:space="preserve"> ها پدید آمدند تا مشکل حافظه حل شود. </w:t>
+      </w:r>
+      <w:r>
+        <w:rPr>
+          <w:rFonts w:ascii="Hepta Slab" w:hAnsi="Hepta Slab" w:cs="B Lotus" w:hint="cs"/>
+          <w:sz w:val="32"/>
+          <w:szCs w:val="32"/>
+          <w:rtl/>
+          <w:lang w:bidi="fa-IR"/>
+        </w:rPr>
+        <w:t xml:space="preserve">یک مسئله دیگر این است که ما در روش های قبلی موازی سازی نداشتیم و چون خروجی گام به گام هست با افزایش طول حجم محاسبات هم میرود بالا تازه ترجمه خوبی هم نداریم و </w:t>
+      </w:r>
+      <w:r>
+        <w:rPr>
+          <w:rFonts w:ascii="Hepta Slab" w:hAnsi="Hepta Slab" w:cs="B Lotus"/>
+          <w:sz w:val="32"/>
+          <w:szCs w:val="32"/>
+          <w:lang w:bidi="fa-IR"/>
+        </w:rPr>
+        <w:t>blue score</w:t>
+      </w:r>
+      <w:r>
+        <w:rPr>
+          <w:rFonts w:ascii="Hepta Slab" w:hAnsi="Hepta Slab" w:cs="B Lotus" w:hint="cs"/>
+          <w:sz w:val="32"/>
+          <w:szCs w:val="32"/>
+          <w:rtl/>
+          <w:lang w:bidi="fa-IR"/>
+        </w:rPr>
+        <w:t xml:space="preserve"> میاد پایین و </w:t>
+      </w:r>
+      <w:r>
+        <w:rPr>
+          <w:rFonts w:ascii="Hepta Slab" w:hAnsi="Hepta Slab" w:cs="B Lotus"/>
+          <w:sz w:val="32"/>
+          <w:szCs w:val="32"/>
+          <w:lang w:bidi="fa-IR"/>
+        </w:rPr>
+        <w:t>hardware friendly</w:t>
+      </w:r>
+      <w:r>
+        <w:rPr>
+          <w:rFonts w:ascii="Hepta Slab" w:hAnsi="Hepta Slab" w:cs="B Lotus" w:hint="cs"/>
+          <w:sz w:val="32"/>
+          <w:szCs w:val="32"/>
+          <w:rtl/>
+          <w:lang w:bidi="fa-IR"/>
+        </w:rPr>
+        <w:t xml:space="preserve"> نیست. </w:t>
+      </w:r>
+    </w:p>
+    <w:p>
+      <w:pPr>
+        <w:bidi/>
+        <w:jc w:val="both"/>
+        <w:rPr>
+          <w:rFonts w:ascii="Hepta Slab" w:hAnsi="Hepta Slab" w:cs="B Lotus"/>
+          <w:sz w:val="32"/>
+          <w:szCs w:val="32"/>
+          <w:rtl/>
+          <w:lang w:bidi="fa-IR"/>
+        </w:rPr>
+      </w:pPr>
+      <w:r>
+        <w:rPr>
+          <w:rFonts w:ascii="Hepta Slab" w:hAnsi="Hepta Slab" w:cs="B Lotus" w:hint="cs"/>
+          <w:sz w:val="32"/>
+          <w:szCs w:val="32"/>
+          <w:rtl/>
+          <w:lang w:bidi="fa-IR"/>
+        </w:rPr>
+        <w:t xml:space="preserve">یک روش دیگر </w:t>
+      </w:r>
+      <w:r>
+        <w:rPr>
+          <w:rFonts w:ascii="Hepta Slab" w:hAnsi="Hepta Slab" w:cs="B Lotus"/>
+          <w:sz w:val="32"/>
+          <w:szCs w:val="32"/>
+          <w:lang w:bidi="fa-IR"/>
+        </w:rPr>
+        <w:t>bidirectional RNN</w:t>
+      </w:r>
+      <w:r>
+        <w:rPr>
+          <w:rFonts w:ascii="Hepta Slab" w:hAnsi="Hepta Slab" w:cs="B Lotus" w:hint="cs"/>
+          <w:sz w:val="32"/>
+          <w:szCs w:val="32"/>
+          <w:rtl/>
+          <w:lang w:bidi="fa-IR"/>
+        </w:rPr>
+        <w:t xml:space="preserve"> هست یعنی دو </w:t>
+      </w:r>
+      <w:proofErr w:type="spellStart"/>
+      <w:r>
+        <w:rPr>
+          <w:rFonts w:ascii="Hepta Slab" w:hAnsi="Hepta Slab" w:cs="B Lotus" w:hint="cs"/>
+          <w:sz w:val="32"/>
+          <w:szCs w:val="32"/>
+          <w:rtl/>
+          <w:lang w:bidi="fa-IR"/>
+        </w:rPr>
+        <w:t>جهته</w:t>
+      </w:r>
+      <w:proofErr w:type="spellEnd"/>
+      <w:r>
+        <w:rPr>
+          <w:rFonts w:ascii="Hepta Slab" w:hAnsi="Hepta Slab" w:cs="B Lotus" w:hint="cs"/>
+          <w:sz w:val="32"/>
+          <w:szCs w:val="32"/>
+          <w:rtl/>
+          <w:lang w:bidi="fa-IR"/>
+        </w:rPr>
+        <w:t xml:space="preserve"> باشد یعنی برای حدس زدن </w:t>
+      </w:r>
+      <w:r>
+        <w:rPr>
+          <w:rFonts w:ascii="Hepta Slab" w:hAnsi="Hepta Slab" w:cs="B Lotus"/>
+          <w:sz w:val="32"/>
+          <w:szCs w:val="32"/>
+          <w:lang w:bidi="fa-IR"/>
+        </w:rPr>
+        <w:t>Y2</w:t>
+      </w:r>
+      <w:r>
+        <w:rPr>
+          <w:rFonts w:ascii="Hepta Slab" w:hAnsi="Hepta Slab" w:cs="B Lotus" w:hint="cs"/>
+          <w:sz w:val="32"/>
+          <w:szCs w:val="32"/>
+          <w:rtl/>
+          <w:lang w:bidi="fa-IR"/>
+        </w:rPr>
+        <w:t xml:space="preserve">، </w:t>
+      </w:r>
+      <w:r>
+        <w:rPr>
+          <w:rFonts w:ascii="Hepta Slab" w:hAnsi="Hepta Slab" w:cs="B Lotus"/>
+          <w:sz w:val="32"/>
+          <w:szCs w:val="32"/>
+          <w:lang w:bidi="fa-IR"/>
+        </w:rPr>
+        <w:t>Y3</w:t>
+      </w:r>
+      <w:r>
+        <w:rPr>
+          <w:rFonts w:ascii="Hepta Slab" w:hAnsi="Hepta Slab" w:cs="B Lotus" w:hint="cs"/>
+          <w:sz w:val="32"/>
+          <w:szCs w:val="32"/>
+          <w:rtl/>
+          <w:lang w:bidi="fa-IR"/>
+        </w:rPr>
+        <w:t xml:space="preserve"> هم داشته باشیم و میتواند تا حدودی جواب بهتری فراهم کند. </w:t>
+      </w:r>
+    </w:p>
+    <w:p>
+      <w:pPr>
+        <w:bidi/>
+        <w:jc w:val="both"/>
+        <w:rPr>
+          <w:rFonts w:ascii="Hepta Slab" w:hAnsi="Hepta Slab" w:cs="B Lotus"/>
+          <w:sz w:val="32"/>
+          <w:szCs w:val="32"/>
+          <w:rtl/>
+          <w:lang w:bidi="fa-IR"/>
+        </w:rPr>
+      </w:pPr>
+      <w:r>
+        <w:rPr>
+          <w:rFonts w:ascii="Hepta Slab" w:hAnsi="Hepta Slab" w:cs="B Lotus" w:hint="cs"/>
+          <w:sz w:val="32"/>
+          <w:szCs w:val="32"/>
+          <w:rtl/>
+          <w:lang w:bidi="fa-IR"/>
+        </w:rPr>
+        <w:t xml:space="preserve">یک نکته مقاله مهم دیگر مکانیزم توجه خواهد بود. </w:t>
+      </w:r>
+      <w:r>
+        <w:rPr>
+          <w:rFonts w:ascii="Hepta Slab" w:hAnsi="Hepta Slab" w:cs="B Lotus"/>
+          <w:sz w:val="32"/>
+          <w:szCs w:val="32"/>
+          <w:lang w:bidi="fa-IR"/>
+        </w:rPr>
+        <w:t>Intra</w:t>
+      </w:r>
+      <w:r>
+        <w:rPr>
+          <w:rFonts w:ascii="Hepta Slab" w:hAnsi="Hepta Slab" w:cs="B Lotus" w:hint="cs"/>
+          <w:sz w:val="32"/>
+          <w:szCs w:val="32"/>
+          <w:rtl/>
+          <w:lang w:bidi="fa-IR"/>
+        </w:rPr>
+        <w:t xml:space="preserve"> یعنی داخل خودش مثل </w:t>
+      </w:r>
+      <w:r>
+        <w:rPr>
+          <w:rFonts w:ascii="Hepta Slab" w:hAnsi="Hepta Slab" w:cs="B Lotus"/>
+          <w:sz w:val="32"/>
+          <w:szCs w:val="32"/>
+          <w:lang w:bidi="fa-IR"/>
+        </w:rPr>
+        <w:t>self attention</w:t>
+      </w:r>
+      <w:r>
+        <w:rPr>
+          <w:rFonts w:ascii="Hepta Slab" w:hAnsi="Hepta Slab" w:cs="B Lotus" w:hint="cs"/>
+          <w:sz w:val="32"/>
+          <w:szCs w:val="32"/>
+          <w:rtl/>
+          <w:lang w:bidi="fa-IR"/>
+        </w:rPr>
+        <w:t xml:space="preserve">. </w:t>
+      </w:r>
+    </w:p>
+    <w:p>
+      <w:pPr>
+        <w:bidi/>
+        <w:jc w:val="both"/>
+        <w:rPr>
+          <w:rFonts w:ascii="Hepta Slab" w:hAnsi="Hepta Slab" w:cs="B Lotus"/>
+          <w:sz w:val="32"/>
+          <w:szCs w:val="32"/>
+          <w:rtl/>
+          <w:lang w:bidi="fa-IR"/>
+        </w:rPr>
+      </w:pPr>
+      <w:r>
+        <w:rPr>
+          <w:rFonts w:ascii="Hepta Slab" w:hAnsi="Hepta Slab" w:cs="B Lotus" w:hint="cs"/>
+          <w:sz w:val="32"/>
+          <w:szCs w:val="32"/>
+          <w:rtl/>
+          <w:lang w:bidi="fa-IR"/>
+        </w:rPr>
+        <w:t xml:space="preserve">کلا توجه میگوید مثلا در یک تصویر همه پیکسل ها اهمیت یکسانی ندارند و بعضی قسمت ها مهم تر هستند و برای دنباله های زمانی </w:t>
+      </w:r>
+      <w:r>
+        <w:rPr>
+          <w:rFonts w:ascii="Hepta Slab" w:hAnsi="Hepta Slab" w:cs="B Lotus" w:hint="cs"/>
+          <w:sz w:val="32"/>
+          <w:szCs w:val="32"/>
+          <w:rtl/>
+          <w:lang w:bidi="fa-IR"/>
+        </w:rPr>
+        <w:t xml:space="preserve">پیشنهاد شدند چرا از </w:t>
+      </w:r>
+      <w:proofErr w:type="spellStart"/>
+      <w:r>
+        <w:rPr>
+          <w:rFonts w:ascii="Hepta Slab" w:hAnsi="Hepta Slab" w:cs="B Lotus"/>
+          <w:sz w:val="32"/>
+          <w:szCs w:val="32"/>
+          <w:lang w:bidi="fa-IR"/>
+        </w:rPr>
+        <w:t>sotmax</w:t>
+      </w:r>
+      <w:proofErr w:type="spellEnd"/>
+      <w:r>
+        <w:rPr>
+          <w:rFonts w:ascii="Hepta Slab" w:hAnsi="Hepta Slab" w:cs="B Lotus" w:hint="cs"/>
+          <w:sz w:val="32"/>
+          <w:szCs w:val="32"/>
+          <w:rtl/>
+          <w:lang w:bidi="fa-IR"/>
+        </w:rPr>
+        <w:t xml:space="preserve"> استفاده میکنیم؟ تا یک توزیع احتمالاتی بدهیم و بگیم همه این ورودی ها به اندازه یکسان اهمیت ندارد و بعضی از آنها با توجه به ضریبی که دارند و </w:t>
+      </w:r>
+      <w:r>
+        <w:rPr>
+          <w:rFonts w:ascii="Hepta Slab" w:hAnsi="Hepta Slab" w:cs="B Lotus"/>
+          <w:sz w:val="32"/>
+          <w:szCs w:val="32"/>
+          <w:lang w:bidi="fa-IR"/>
+        </w:rPr>
+        <w:t>scale</w:t>
+      </w:r>
+      <w:r>
+        <w:rPr>
+          <w:rFonts w:ascii="Hepta Slab" w:hAnsi="Hepta Slab" w:cs="B Lotus" w:hint="cs"/>
+          <w:sz w:val="32"/>
+          <w:szCs w:val="32"/>
+          <w:rtl/>
+          <w:lang w:bidi="fa-IR"/>
+        </w:rPr>
+        <w:t xml:space="preserve"> شده اند را در نظر میگیریم. </w:t>
+      </w:r>
+    </w:p>
+    <w:p>
+      <w:pPr>
+        <w:bidi/>
+        <w:jc w:val="both"/>
+        <w:rPr>
+          <w:rFonts w:ascii="Hepta Slab" w:hAnsi="Hepta Slab" w:cs="B Lotus" w:hint="cs"/>
+          <w:sz w:val="32"/>
+          <w:szCs w:val="32"/>
+          <w:rtl/>
+          <w:lang w:bidi="fa-IR"/>
+        </w:rPr>
+      </w:pPr>
+      <w:r>
+        <w:rPr>
+          <w:rFonts w:ascii="Hepta Slab" w:hAnsi="Hepta Slab" w:cs="B Lotus" w:hint="cs"/>
+          <w:sz w:val="32"/>
+          <w:szCs w:val="32"/>
+          <w:rtl/>
+          <w:lang w:bidi="fa-IR"/>
+        </w:rPr>
+        <w:t xml:space="preserve">ضرب داخلی یا </w:t>
+      </w:r>
+      <w:r>
+        <w:rPr>
+          <w:rFonts w:ascii="Hepta Slab" w:hAnsi="Hepta Slab" w:cs="B Lotus"/>
+          <w:sz w:val="32"/>
+          <w:szCs w:val="32"/>
+          <w:lang w:bidi="fa-IR"/>
+        </w:rPr>
+        <w:t>dot product</w:t>
+      </w:r>
+      <w:r>
+        <w:rPr>
+          <w:rFonts w:ascii="Hepta Slab" w:hAnsi="Hepta Slab" w:cs="B Lotus" w:hint="cs"/>
+          <w:sz w:val="32"/>
+          <w:szCs w:val="32"/>
+          <w:rtl/>
+          <w:lang w:bidi="fa-IR"/>
+        </w:rPr>
+        <w:t xml:space="preserve"> تشابه را بیان میکند. </w:t>
+      </w:r>
+      <w:r>
+        <w:rPr>
+          <w:rFonts w:ascii="Hepta Slab" w:hAnsi="Hepta Slab" w:cs="B Lotus" w:hint="cs"/>
+          <w:sz w:val="32"/>
+          <w:szCs w:val="32"/>
+          <w:rtl/>
+          <w:lang w:bidi="fa-IR"/>
+        </w:rPr>
+        <w:t xml:space="preserve">بعد از </w:t>
+      </w:r>
+      <w:proofErr w:type="spellStart"/>
+      <w:r>
+        <w:rPr>
+          <w:rFonts w:ascii="Hepta Slab" w:hAnsi="Hepta Slab" w:cs="B Lotus"/>
+          <w:sz w:val="32"/>
+          <w:szCs w:val="32"/>
+          <w:lang w:bidi="fa-IR"/>
+        </w:rPr>
+        <w:t>sotmax</w:t>
+      </w:r>
+      <w:proofErr w:type="spellEnd"/>
+      <w:r>
+        <w:rPr>
+          <w:rFonts w:ascii="Hepta Slab" w:hAnsi="Hepta Slab" w:cs="B Lotus" w:hint="cs"/>
+          <w:sz w:val="32"/>
+          <w:szCs w:val="32"/>
+          <w:rtl/>
+          <w:lang w:bidi="fa-IR"/>
+        </w:rPr>
+        <w:t xml:space="preserve"> رد میکنیم و احتمالاتی میشود تشابه بعد </w:t>
+      </w:r>
+      <w:r>
+        <w:rPr>
+          <w:rFonts w:ascii="Hepta Slab" w:hAnsi="Hepta Slab" w:cs="B Lotus" w:hint="cs"/>
+          <w:sz w:val="32"/>
+          <w:szCs w:val="32"/>
+          <w:rtl/>
+          <w:lang w:bidi="fa-IR"/>
+        </w:rPr>
+        <w:t xml:space="preserve">جمع وزن دار میکنیم خروجی بدست میاد و وزن ها مشخص میشوند و وزن از ضرب داخلی یک </w:t>
+      </w:r>
+      <w:r>
+        <w:rPr>
+          <w:rFonts w:ascii="Hepta Slab" w:hAnsi="Hepta Slab" w:cs="B Lotus" w:hint="cs"/>
+          <w:sz w:val="32"/>
+          <w:szCs w:val="32"/>
+          <w:rtl/>
+          <w:lang w:bidi="fa-IR"/>
+        </w:rPr>
+        <w:lastRenderedPageBreak/>
+        <w:t xml:space="preserve">کلمه با در نظر گرفتن همه بدست میاد. </w:t>
+      </w:r>
+      <w:r>
+        <w:rPr>
+          <w:rFonts w:ascii="Hepta Slab" w:hAnsi="Hepta Slab" w:cs="B Lotus" w:hint="cs"/>
+          <w:sz w:val="32"/>
+          <w:szCs w:val="32"/>
+          <w:rtl/>
+          <w:lang w:bidi="fa-IR"/>
+        </w:rPr>
+        <w:t xml:space="preserve">یعنی یک ورودی را گرفتی نسبت به بقیه ورودی ها میسنجی و خروجی را تولید میکنی. </w:t>
+      </w:r>
+      <w:r>
+        <w:rPr>
+          <w:rFonts w:ascii="Hepta Slab" w:hAnsi="Hepta Slab" w:cs="B Lotus" w:hint="cs"/>
+          <w:sz w:val="32"/>
+          <w:szCs w:val="32"/>
+          <w:rtl/>
+          <w:lang w:bidi="fa-IR"/>
+        </w:rPr>
+        <w:t>یعنی دنبال ارتباط یک کلمه را با کلمات دیگری حساب میکنیم</w:t>
+      </w:r>
+      <w:r>
+        <w:rPr>
+          <w:rFonts w:ascii="Hepta Slab" w:hAnsi="Hepta Slab" w:cs="B Lotus" w:hint="cs"/>
+          <w:sz w:val="32"/>
+          <w:szCs w:val="32"/>
+          <w:rtl/>
+          <w:lang w:bidi="fa-IR"/>
+        </w:rPr>
+        <w:t xml:space="preserve"> و اونهایی که فقط برای ما مهم است را نگه میداریم. </w:t>
+      </w:r>
+      <w:r>
+        <w:rPr>
+          <w:rFonts w:ascii="Hepta Slab" w:hAnsi="Hepta Slab" w:cs="B Lotus"/>
+          <w:sz w:val="32"/>
+          <w:szCs w:val="32"/>
+          <w:lang w:bidi="fa-IR"/>
+        </w:rPr>
+        <w:t>Conv 1</w:t>
+      </w:r>
+      <w:r>
+        <w:rPr>
+          <w:rFonts w:ascii="Hepta Slab" w:hAnsi="Hepta Slab" w:cs="B Lotus" w:hint="cs"/>
+          <w:sz w:val="32"/>
+          <w:szCs w:val="32"/>
+          <w:rtl/>
+          <w:lang w:bidi="fa-IR"/>
+        </w:rPr>
+        <w:t xml:space="preserve"> بعدی برای بدست آوردن ارتباطات است. </w:t>
+      </w:r>
     </w:p>
     <w:sectPr>
       <w:pgSz w:w="12240" w:h="15840"/>

</xml_diff>

<commit_message>
[ADD] lecture 19 of main course added.
</commit_message>
<xml_diff>
--- a/Neural Networks/notes/main_lecture_note_RNN.docx
+++ b/Neural Networks/notes/main_lecture_note_RNN.docx
@@ -2484,7 +2484,7 @@
         <w:bidi/>
         <w:jc w:val="both"/>
         <w:rPr>
-          <w:rFonts w:ascii="Hepta Slab" w:hAnsi="Hepta Slab" w:cs="B Lotus" w:hint="cs"/>
+          <w:rFonts w:ascii="Hepta Slab" w:hAnsi="Hepta Slab" w:cs="B Lotus"/>
           <w:sz w:val="32"/>
           <w:szCs w:val="32"/>
           <w:rtl/>
@@ -3538,7 +3538,7 @@
         <w:bidi/>
         <w:jc w:val="both"/>
         <w:rPr>
-          <w:rFonts w:ascii="Hepta Slab" w:hAnsi="Hepta Slab" w:cs="B Lotus" w:hint="cs"/>
+          <w:rFonts w:ascii="Hepta Slab" w:hAnsi="Hepta Slab" w:cs="B Lotus"/>
           <w:sz w:val="32"/>
           <w:szCs w:val="32"/>
           <w:rtl/>
@@ -3837,17 +3837,7 @@
           <w:rtl/>
           <w:lang w:bidi="fa-IR"/>
         </w:rPr>
-        <w:t xml:space="preserve"> میشود ترجمه بهتر نسبت به خروجی ترجمه انسانی و ترجمه ماشین.</w:t>
-      </w:r>
-      <w:r>
-        <w:rPr>
-          <w:rFonts w:ascii="Hepta Slab" w:hAnsi="Hepta Slab" w:cs="B Lotus" w:hint="cs"/>
-          <w:sz w:val="32"/>
-          <w:szCs w:val="32"/>
-          <w:rtl/>
-          <w:lang w:bidi="fa-IR"/>
-        </w:rPr>
-        <w:t xml:space="preserve"> و کلا با دنباله بزرگ مشکل داریم. </w:t>
+        <w:t xml:space="preserve"> میشود ترجمه بهتر نسبت به خروجی ترجمه انسانی و ترجمه ماشین. و کلا با دنباله بزرگ مشکل داریم. </w:t>
       </w:r>
       <w:r>
         <w:rPr>
@@ -4187,7 +4177,7 @@
         <w:bidi/>
         <w:jc w:val="both"/>
         <w:rPr>
-          <w:rFonts w:ascii="Hepta Slab" w:hAnsi="Hepta Slab" w:cs="B Lotus" w:hint="cs"/>
+          <w:rFonts w:ascii="Hepta Slab" w:hAnsi="Hepta Slab" w:cs="B Lotus"/>
           <w:sz w:val="32"/>
           <w:szCs w:val="32"/>
           <w:rtl/>
@@ -4323,6 +4313,2177 @@
           <w:lang w:bidi="fa-IR"/>
         </w:rPr>
         <w:t xml:space="preserve"> بعدی برای بدست آوردن ارتباطات است. </w:t>
+      </w:r>
+    </w:p>
+    <w:p>
+      <w:pPr>
+        <w:bidi/>
+        <w:jc w:val="both"/>
+        <w:rPr>
+          <w:rFonts w:ascii="Hepta Slab" w:hAnsi="Hepta Slab" w:cs="B Lotus"/>
+          <w:sz w:val="32"/>
+          <w:szCs w:val="32"/>
+          <w:rtl/>
+          <w:lang w:bidi="fa-IR"/>
+        </w:rPr>
+      </w:pPr>
+      <w:r>
+        <w:rPr>
+          <w:rFonts w:ascii="Hepta Slab" w:hAnsi="Hepta Slab" w:cs="B Lotus" w:hint="cs"/>
+          <w:sz w:val="32"/>
+          <w:szCs w:val="32"/>
+          <w:rtl/>
+          <w:lang w:bidi="fa-IR"/>
+        </w:rPr>
+        <w:t>جلسه 19:</w:t>
+      </w:r>
+    </w:p>
+    <w:p>
+      <w:pPr>
+        <w:bidi/>
+        <w:jc w:val="both"/>
+        <w:rPr>
+          <w:rFonts w:ascii="Hepta Slab" w:hAnsi="Hepta Slab" w:cs="B Lotus"/>
+          <w:sz w:val="32"/>
+          <w:szCs w:val="32"/>
+          <w:lang w:bidi="fa-IR"/>
+        </w:rPr>
+      </w:pPr>
+      <w:r>
+        <w:rPr>
+          <w:rFonts w:ascii="Hepta Slab" w:hAnsi="Hepta Slab" w:cs="B Lotus" w:hint="cs"/>
+          <w:sz w:val="32"/>
+          <w:szCs w:val="32"/>
+          <w:rtl/>
+          <w:lang w:bidi="fa-IR"/>
+        </w:rPr>
+        <w:t xml:space="preserve">میزان ارتباط کلمات با هم در لایه </w:t>
+      </w:r>
+      <w:r>
+        <w:rPr>
+          <w:rFonts w:ascii="Hepta Slab" w:hAnsi="Hepta Slab" w:cs="B Lotus"/>
+          <w:sz w:val="32"/>
+          <w:szCs w:val="32"/>
+          <w:lang w:bidi="fa-IR"/>
+        </w:rPr>
+        <w:t>self attention</w:t>
+      </w:r>
+      <w:r>
+        <w:rPr>
+          <w:rFonts w:ascii="Hepta Slab" w:hAnsi="Hepta Slab" w:cs="B Lotus" w:hint="cs"/>
+          <w:sz w:val="32"/>
+          <w:szCs w:val="32"/>
+          <w:rtl/>
+          <w:lang w:bidi="fa-IR"/>
+        </w:rPr>
+        <w:t xml:space="preserve"> محاسبه میشود</w:t>
+      </w:r>
+      <w:r>
+        <w:rPr>
+          <w:rFonts w:ascii="Hepta Slab" w:hAnsi="Hepta Slab" w:cs="B Lotus" w:hint="cs"/>
+          <w:sz w:val="32"/>
+          <w:szCs w:val="32"/>
+          <w:rtl/>
+          <w:lang w:bidi="fa-IR"/>
+        </w:rPr>
+        <w:t xml:space="preserve"> نسبت به خود کلمه و نسبت به سایر کلمات آن جمله،</w:t>
+      </w:r>
+      <w:r>
+        <w:rPr>
+          <w:rFonts w:ascii="Hepta Slab" w:hAnsi="Hepta Slab" w:cs="B Lotus" w:hint="cs"/>
+          <w:sz w:val="32"/>
+          <w:szCs w:val="32"/>
+          <w:rtl/>
+          <w:lang w:bidi="fa-IR"/>
+        </w:rPr>
+        <w:t xml:space="preserve"> و بعد به شبکه </w:t>
+      </w:r>
+      <w:r>
+        <w:rPr>
+          <w:rFonts w:ascii="Hepta Slab" w:hAnsi="Hepta Slab" w:cs="B Lotus"/>
+          <w:sz w:val="32"/>
+          <w:szCs w:val="32"/>
+          <w:lang w:bidi="fa-IR"/>
+        </w:rPr>
+        <w:t>feedforward</w:t>
+      </w:r>
+      <w:r>
+        <w:rPr>
+          <w:rFonts w:ascii="Hepta Slab" w:hAnsi="Hepta Slab" w:cs="B Lotus" w:hint="cs"/>
+          <w:sz w:val="32"/>
+          <w:szCs w:val="32"/>
+          <w:rtl/>
+          <w:lang w:bidi="fa-IR"/>
+        </w:rPr>
+        <w:t xml:space="preserve"> میدهیم تا خروجی بهتری تولید شود. </w:t>
+      </w:r>
+      <w:r>
+        <w:rPr>
+          <w:rFonts w:ascii="Hepta Slab" w:hAnsi="Hepta Slab" w:cs="B Lotus" w:hint="cs"/>
+          <w:sz w:val="32"/>
+          <w:szCs w:val="32"/>
+          <w:rtl/>
+          <w:lang w:bidi="fa-IR"/>
+        </w:rPr>
+        <w:t xml:space="preserve">امکان موازی سازی نیز داریم. </w:t>
+      </w:r>
+    </w:p>
+    <w:p>
+      <w:pPr>
+        <w:bidi/>
+        <w:jc w:val="both"/>
+        <w:rPr>
+          <w:rFonts w:ascii="Hepta Slab" w:hAnsi="Hepta Slab" w:cs="B Lotus"/>
+          <w:sz w:val="32"/>
+          <w:szCs w:val="32"/>
+          <w:rtl/>
+          <w:lang w:bidi="fa-IR"/>
+        </w:rPr>
+      </w:pPr>
+      <w:r>
+        <w:rPr>
+          <w:rFonts w:ascii="Hepta Slab" w:hAnsi="Hepta Slab" w:cs="B Lotus"/>
+          <w:sz w:val="32"/>
+          <w:szCs w:val="32"/>
+          <w:lang w:bidi="fa-IR"/>
+        </w:rPr>
+        <w:t>Query, key and value</w:t>
+      </w:r>
+      <w:r>
+        <w:rPr>
+          <w:rFonts w:ascii="Hepta Slab" w:hAnsi="Hepta Slab" w:cs="B Lotus" w:hint="cs"/>
+          <w:sz w:val="32"/>
+          <w:szCs w:val="32"/>
+          <w:rtl/>
+          <w:lang w:bidi="fa-IR"/>
+        </w:rPr>
+        <w:t xml:space="preserve"> با استفاده از وزن هایی که در جریان آموزش بدست آمده است محاسبه میشوند برای هر کلمه این 3 تا بردار را داریم</w:t>
+      </w:r>
+      <w:r>
+        <w:rPr>
+          <w:rFonts w:ascii="Hepta Slab" w:hAnsi="Hepta Slab" w:cs="B Lotus" w:hint="cs"/>
+          <w:sz w:val="32"/>
+          <w:szCs w:val="32"/>
+          <w:rtl/>
+          <w:lang w:bidi="fa-IR"/>
+        </w:rPr>
+        <w:t xml:space="preserve"> و با استفاده از این 3 </w:t>
+      </w:r>
+      <w:r>
+        <w:rPr>
+          <w:rFonts w:ascii="Hepta Slab" w:hAnsi="Hepta Slab" w:cs="B Lotus"/>
+          <w:sz w:val="32"/>
+          <w:szCs w:val="32"/>
+          <w:lang w:bidi="fa-IR"/>
+        </w:rPr>
+        <w:t>attention</w:t>
+      </w:r>
+      <w:r>
+        <w:rPr>
+          <w:rFonts w:ascii="Hepta Slab" w:hAnsi="Hepta Slab" w:cs="B Lotus" w:hint="cs"/>
+          <w:sz w:val="32"/>
+          <w:szCs w:val="32"/>
+          <w:rtl/>
+          <w:lang w:bidi="fa-IR"/>
+        </w:rPr>
+        <w:t xml:space="preserve"> محاسبه میشود. </w:t>
+      </w:r>
+    </w:p>
+    <w:p>
+      <w:pPr>
+        <w:bidi/>
+        <w:jc w:val="both"/>
+        <w:rPr>
+          <w:rFonts w:ascii="Hepta Slab" w:hAnsi="Hepta Slab" w:cs="B Lotus"/>
+          <w:sz w:val="32"/>
+          <w:szCs w:val="32"/>
+          <w:rtl/>
+          <w:lang w:bidi="fa-IR"/>
+        </w:rPr>
+      </w:pPr>
+      <w:r>
+        <w:rPr>
+          <w:rFonts w:ascii="Hepta Slab" w:hAnsi="Hepta Slab" w:cs="B Lotus"/>
+          <w:sz w:val="32"/>
+          <w:szCs w:val="32"/>
+          <w:lang w:bidi="fa-IR"/>
+        </w:rPr>
+        <w:t>Mask</w:t>
+      </w:r>
+      <w:r>
+        <w:rPr>
+          <w:rFonts w:ascii="Hepta Slab" w:hAnsi="Hepta Slab" w:cs="B Lotus" w:hint="cs"/>
+          <w:sz w:val="32"/>
+          <w:szCs w:val="32"/>
+          <w:rtl/>
+          <w:lang w:bidi="fa-IR"/>
+        </w:rPr>
+        <w:t xml:space="preserve">: در </w:t>
+      </w:r>
+      <w:r>
+        <w:rPr>
+          <w:rFonts w:ascii="Hepta Slab" w:hAnsi="Hepta Slab" w:cs="B Lotus"/>
+          <w:sz w:val="32"/>
+          <w:szCs w:val="32"/>
+          <w:lang w:bidi="fa-IR"/>
+        </w:rPr>
+        <w:t>decoder</w:t>
+      </w:r>
+      <w:r>
+        <w:rPr>
+          <w:rFonts w:ascii="Hepta Slab" w:hAnsi="Hepta Slab" w:cs="B Lotus" w:hint="cs"/>
+          <w:sz w:val="32"/>
+          <w:szCs w:val="32"/>
+          <w:rtl/>
+          <w:lang w:bidi="fa-IR"/>
+        </w:rPr>
+        <w:t xml:space="preserve"> هستی کلمات قبلی آمده اند اما کلمات بعدی نیامده است این رو اعمال میکنیم چون هنوز از </w:t>
+      </w:r>
+      <w:r>
+        <w:rPr>
+          <w:rFonts w:ascii="Hepta Slab" w:hAnsi="Hepta Slab" w:cs="B Lotus"/>
+          <w:sz w:val="32"/>
+          <w:szCs w:val="32"/>
+          <w:lang w:bidi="fa-IR"/>
+        </w:rPr>
+        <w:t>encoder</w:t>
+      </w:r>
+      <w:r>
+        <w:rPr>
+          <w:rFonts w:ascii="Hepta Slab" w:hAnsi="Hepta Slab" w:cs="B Lotus" w:hint="cs"/>
+          <w:sz w:val="32"/>
+          <w:szCs w:val="32"/>
+          <w:rtl/>
+          <w:lang w:bidi="fa-IR"/>
+        </w:rPr>
+        <w:t xml:space="preserve"> نیومده اند منفی بینهایت میگذاریم در آن پنجره و اگر از </w:t>
+      </w:r>
+      <w:proofErr w:type="spellStart"/>
+      <w:r>
+        <w:rPr>
+          <w:rFonts w:ascii="Hepta Slab" w:hAnsi="Hepta Slab" w:cs="B Lotus"/>
+          <w:sz w:val="32"/>
+          <w:szCs w:val="32"/>
+          <w:lang w:bidi="fa-IR"/>
+        </w:rPr>
+        <w:t>softmax</w:t>
+      </w:r>
+      <w:proofErr w:type="spellEnd"/>
+      <w:r>
+        <w:rPr>
+          <w:rFonts w:ascii="Hepta Slab" w:hAnsi="Hepta Slab" w:cs="B Lotus" w:hint="cs"/>
+          <w:sz w:val="32"/>
+          <w:szCs w:val="32"/>
+          <w:rtl/>
+          <w:lang w:bidi="fa-IR"/>
+        </w:rPr>
+        <w:t xml:space="preserve"> رد شوند صفر میشوند یعنی میگوید اونجا ها را لحاظ نکن چون اطلاعاتی بعدی را که نداریم و ارتباط آن ها را. </w:t>
+      </w:r>
+      <w:r>
+        <w:rPr>
+          <w:rFonts w:ascii="Hepta Slab" w:hAnsi="Hepta Slab" w:cs="B Lotus" w:hint="cs"/>
+          <w:sz w:val="32"/>
+          <w:szCs w:val="32"/>
+          <w:rtl/>
+          <w:lang w:bidi="fa-IR"/>
+        </w:rPr>
+        <w:t xml:space="preserve">از </w:t>
+      </w:r>
+      <w:r>
+        <w:rPr>
+          <w:rFonts w:ascii="Hepta Slab" w:hAnsi="Hepta Slab" w:cs="B Lotus"/>
+          <w:sz w:val="32"/>
+          <w:szCs w:val="32"/>
+          <w:lang w:bidi="fa-IR"/>
+        </w:rPr>
+        <w:t>SoftMax</w:t>
+      </w:r>
+      <w:r>
+        <w:rPr>
+          <w:rFonts w:ascii="Hepta Slab" w:hAnsi="Hepta Slab" w:cs="B Lotus" w:hint="cs"/>
+          <w:sz w:val="32"/>
+          <w:szCs w:val="32"/>
+          <w:rtl/>
+          <w:lang w:bidi="fa-IR"/>
+        </w:rPr>
+        <w:t xml:space="preserve"> استفاده کردیم تا ارتباط بین اینها احتمالاتی شود. </w:t>
+      </w:r>
+      <w:r>
+        <w:rPr>
+          <w:rFonts w:ascii="Hepta Slab" w:hAnsi="Hepta Slab" w:cs="B Lotus" w:hint="cs"/>
+          <w:sz w:val="32"/>
+          <w:szCs w:val="32"/>
+          <w:rtl/>
+          <w:lang w:bidi="fa-IR"/>
+        </w:rPr>
+        <w:t xml:space="preserve">انگار داریم </w:t>
+      </w:r>
+      <w:r>
+        <w:rPr>
+          <w:rFonts w:ascii="Hepta Slab" w:hAnsi="Hepta Slab" w:cs="B Lotus"/>
+          <w:sz w:val="32"/>
+          <w:szCs w:val="32"/>
+          <w:lang w:bidi="fa-IR"/>
+        </w:rPr>
+        <w:t>value</w:t>
+      </w:r>
+      <w:r>
+        <w:rPr>
+          <w:rFonts w:ascii="Hepta Slab" w:hAnsi="Hepta Slab" w:cs="B Lotus" w:hint="cs"/>
+          <w:sz w:val="32"/>
+          <w:szCs w:val="32"/>
+          <w:rtl/>
+          <w:lang w:bidi="fa-IR"/>
+        </w:rPr>
+        <w:t xml:space="preserve"> های مختلف را با وزن های مختلف در نظر میگیریم. </w:t>
+      </w:r>
+      <w:r>
+        <w:rPr>
+          <w:rFonts w:ascii="Hepta Slab" w:hAnsi="Hepta Slab" w:cs="B Lotus" w:hint="cs"/>
+          <w:sz w:val="32"/>
+          <w:szCs w:val="32"/>
+          <w:rtl/>
+          <w:lang w:bidi="fa-IR"/>
+        </w:rPr>
+        <w:t xml:space="preserve">در یک ماتریس 2*2 ما 2 کلمه را در نظر گرفتیم یکی اولی با خودش بعد اولی با دومی بعد دومی با اولی و بعد دومی با دومی. </w:t>
+      </w:r>
+      <w:r>
+        <w:rPr>
+          <w:rFonts w:ascii="Hepta Slab" w:hAnsi="Hepta Slab" w:cs="B Lotus"/>
+          <w:sz w:val="32"/>
+          <w:szCs w:val="32"/>
+          <w:lang w:bidi="fa-IR"/>
+        </w:rPr>
+        <w:t>Z</w:t>
+      </w:r>
+      <w:r>
+        <w:rPr>
+          <w:rFonts w:ascii="Hepta Slab" w:hAnsi="Hepta Slab" w:cs="B Lotus" w:hint="cs"/>
+          <w:sz w:val="32"/>
+          <w:szCs w:val="32"/>
+          <w:rtl/>
+          <w:lang w:bidi="fa-IR"/>
+        </w:rPr>
+        <w:t xml:space="preserve"> خروجی </w:t>
+      </w:r>
+      <w:r>
+        <w:rPr>
+          <w:rFonts w:ascii="Hepta Slab" w:hAnsi="Hepta Slab" w:cs="B Lotus"/>
+          <w:sz w:val="32"/>
+          <w:szCs w:val="32"/>
+          <w:lang w:bidi="fa-IR"/>
+        </w:rPr>
+        <w:t>self-attention</w:t>
+      </w:r>
+      <w:r>
+        <w:rPr>
+          <w:rFonts w:ascii="Hepta Slab" w:hAnsi="Hepta Slab" w:cs="B Lotus" w:hint="cs"/>
+          <w:sz w:val="32"/>
+          <w:szCs w:val="32"/>
+          <w:rtl/>
+          <w:lang w:bidi="fa-IR"/>
+        </w:rPr>
+        <w:t xml:space="preserve"> است. </w:t>
+      </w:r>
+    </w:p>
+    <w:p>
+      <w:pPr>
+        <w:bidi/>
+        <w:jc w:val="both"/>
+        <w:rPr>
+          <w:rFonts w:ascii="Hepta Slab" w:hAnsi="Hepta Slab" w:cs="B Lotus"/>
+          <w:sz w:val="32"/>
+          <w:szCs w:val="32"/>
+          <w:rtl/>
+          <w:lang w:bidi="fa-IR"/>
+        </w:rPr>
+      </w:pPr>
+      <w:r>
+        <w:rPr>
+          <w:rFonts w:ascii="Hepta Slab" w:hAnsi="Hepta Slab" w:cs="B Lotus" w:hint="cs"/>
+          <w:sz w:val="32"/>
+          <w:szCs w:val="32"/>
+          <w:rtl/>
+          <w:lang w:bidi="fa-IR"/>
+        </w:rPr>
+        <w:t xml:space="preserve">هدف </w:t>
+      </w:r>
+      <w:r>
+        <w:rPr>
+          <w:rFonts w:ascii="Hepta Slab" w:hAnsi="Hepta Slab" w:cs="B Lotus"/>
+          <w:sz w:val="32"/>
+          <w:szCs w:val="32"/>
+          <w:lang w:bidi="fa-IR"/>
+        </w:rPr>
+        <w:t>transformer</w:t>
+      </w:r>
+      <w:r>
+        <w:rPr>
+          <w:rFonts w:ascii="Hepta Slab" w:hAnsi="Hepta Slab" w:cs="B Lotus" w:hint="cs"/>
+          <w:sz w:val="32"/>
+          <w:szCs w:val="32"/>
+          <w:rtl/>
+          <w:lang w:bidi="fa-IR"/>
+        </w:rPr>
+        <w:t xml:space="preserve"> چیست؟ فرآیند </w:t>
+      </w:r>
+      <w:r>
+        <w:rPr>
+          <w:rFonts w:ascii="Hepta Slab" w:hAnsi="Hepta Slab" w:cs="B Lotus"/>
+          <w:sz w:val="32"/>
+          <w:szCs w:val="32"/>
+          <w:lang w:bidi="fa-IR"/>
+        </w:rPr>
+        <w:t>training</w:t>
+      </w:r>
+      <w:r>
+        <w:rPr>
+          <w:rFonts w:ascii="Hepta Slab" w:hAnsi="Hepta Slab" w:cs="B Lotus" w:hint="cs"/>
+          <w:sz w:val="32"/>
+          <w:szCs w:val="32"/>
+          <w:rtl/>
+          <w:lang w:bidi="fa-IR"/>
+        </w:rPr>
+        <w:t xml:space="preserve"> را کوتاه میکند به علت موازی سازی که دارد. </w:t>
+      </w:r>
+      <w:r>
+        <w:rPr>
+          <w:rFonts w:ascii="Hepta Slab" w:hAnsi="Hepta Slab" w:cs="B Lotus" w:hint="cs"/>
+          <w:sz w:val="32"/>
+          <w:szCs w:val="32"/>
+          <w:rtl/>
+          <w:lang w:bidi="fa-IR"/>
+        </w:rPr>
+        <w:t xml:space="preserve">دقت کن وزن ها و ارتباطات در جریان </w:t>
+      </w:r>
+      <w:r>
+        <w:rPr>
+          <w:rFonts w:ascii="Hepta Slab" w:hAnsi="Hepta Slab" w:cs="B Lotus"/>
+          <w:sz w:val="32"/>
+          <w:szCs w:val="32"/>
+          <w:lang w:bidi="fa-IR"/>
+        </w:rPr>
+        <w:t>train</w:t>
+      </w:r>
+      <w:r>
+        <w:rPr>
+          <w:rFonts w:ascii="Hepta Slab" w:hAnsi="Hepta Slab" w:cs="B Lotus" w:hint="cs"/>
+          <w:sz w:val="32"/>
+          <w:szCs w:val="32"/>
+          <w:rtl/>
+          <w:lang w:bidi="fa-IR"/>
+        </w:rPr>
+        <w:t xml:space="preserve"> بدست میاد. </w:t>
+      </w:r>
+      <w:r>
+        <w:rPr>
+          <w:rFonts w:ascii="Hepta Slab" w:hAnsi="Hepta Slab" w:cs="B Lotus" w:hint="cs"/>
+          <w:sz w:val="32"/>
+          <w:szCs w:val="32"/>
+          <w:rtl/>
+          <w:lang w:bidi="fa-IR"/>
+        </w:rPr>
+        <w:t xml:space="preserve">موازی سازی به جای استفاده از بردار های بزرگ میشکند و به صورت موازی محاسبه میکند. </w:t>
+      </w:r>
+      <w:r>
+        <w:rPr>
+          <w:rFonts w:ascii="Hepta Slab" w:hAnsi="Hepta Slab" w:cs="B Lotus"/>
+          <w:sz w:val="32"/>
+          <w:szCs w:val="32"/>
+          <w:lang w:bidi="fa-IR"/>
+        </w:rPr>
+        <w:t>X</w:t>
+      </w:r>
+      <w:r>
+        <w:rPr>
+          <w:rFonts w:ascii="Hepta Slab" w:hAnsi="Hepta Slab" w:cs="B Lotus" w:hint="cs"/>
+          <w:sz w:val="32"/>
+          <w:szCs w:val="32"/>
+          <w:rtl/>
+          <w:lang w:bidi="fa-IR"/>
+        </w:rPr>
+        <w:t xml:space="preserve"> ورودی </w:t>
+      </w:r>
+      <w:r>
+        <w:rPr>
+          <w:rFonts w:ascii="Hepta Slab" w:hAnsi="Hepta Slab" w:cs="B Lotus"/>
+          <w:sz w:val="32"/>
+          <w:szCs w:val="32"/>
+          <w:lang w:bidi="fa-IR"/>
+        </w:rPr>
+        <w:t>attention</w:t>
+      </w:r>
+      <w:r>
+        <w:rPr>
+          <w:rFonts w:ascii="Hepta Slab" w:hAnsi="Hepta Slab" w:cs="B Lotus" w:hint="cs"/>
+          <w:sz w:val="32"/>
+          <w:szCs w:val="32"/>
+          <w:rtl/>
+          <w:lang w:bidi="fa-IR"/>
+        </w:rPr>
+        <w:t xml:space="preserve"> اولی و برای لایه های بعدی </w:t>
+      </w:r>
+      <w:r>
+        <w:rPr>
+          <w:rFonts w:ascii="Hepta Slab" w:hAnsi="Hepta Slab" w:cs="B Lotus"/>
+          <w:sz w:val="32"/>
+          <w:szCs w:val="32"/>
+          <w:lang w:bidi="fa-IR"/>
+        </w:rPr>
+        <w:t>r</w:t>
+      </w:r>
+      <w:r>
+        <w:rPr>
+          <w:rFonts w:ascii="Hepta Slab" w:hAnsi="Hepta Slab" w:cs="B Lotus" w:hint="cs"/>
+          <w:sz w:val="32"/>
+          <w:szCs w:val="32"/>
+          <w:rtl/>
+          <w:lang w:bidi="fa-IR"/>
+        </w:rPr>
+        <w:t xml:space="preserve"> ورودی </w:t>
+      </w:r>
+      <w:r>
+        <w:rPr>
+          <w:rFonts w:ascii="Hepta Slab" w:hAnsi="Hepta Slab" w:cs="B Lotus"/>
+          <w:sz w:val="32"/>
+          <w:szCs w:val="32"/>
+          <w:lang w:bidi="fa-IR"/>
+        </w:rPr>
+        <w:t>attention</w:t>
+      </w:r>
+      <w:r>
+        <w:rPr>
+          <w:rFonts w:ascii="Hepta Slab" w:hAnsi="Hepta Slab" w:cs="B Lotus" w:hint="cs"/>
+          <w:sz w:val="32"/>
+          <w:szCs w:val="32"/>
+          <w:rtl/>
+          <w:lang w:bidi="fa-IR"/>
+        </w:rPr>
+        <w:t xml:space="preserve"> های لایه بعدی خواهد بود. </w:t>
+      </w:r>
+    </w:p>
+    <w:p>
+      <w:pPr>
+        <w:bidi/>
+        <w:jc w:val="both"/>
+        <w:rPr>
+          <w:rFonts w:ascii="Hepta Slab" w:hAnsi="Hepta Slab" w:cs="B Lotus"/>
+          <w:sz w:val="32"/>
+          <w:szCs w:val="32"/>
+          <w:rtl/>
+          <w:lang w:bidi="fa-IR"/>
+        </w:rPr>
+      </w:pPr>
+      <w:r>
+        <w:rPr>
+          <w:rFonts w:ascii="Hepta Slab" w:hAnsi="Hepta Slab" w:cs="B Lotus"/>
+          <w:sz w:val="32"/>
+          <w:szCs w:val="32"/>
+          <w:lang w:bidi="fa-IR"/>
+        </w:rPr>
+        <w:t xml:space="preserve">Position </w:t>
+      </w:r>
+      <w:r>
+        <w:rPr>
+          <w:rFonts w:ascii="Hepta Slab" w:hAnsi="Hepta Slab" w:cs="B Lotus"/>
+          <w:sz w:val="32"/>
+          <w:szCs w:val="32"/>
+          <w:lang w:bidi="fa-IR"/>
+        </w:rPr>
+        <w:t>encoding</w:t>
+      </w:r>
+      <w:r>
+        <w:rPr>
+          <w:rFonts w:ascii="Hepta Slab" w:hAnsi="Hepta Slab" w:cs="B Lotus" w:hint="cs"/>
+          <w:sz w:val="32"/>
+          <w:szCs w:val="32"/>
+          <w:rtl/>
+          <w:lang w:bidi="fa-IR"/>
+        </w:rPr>
+        <w:t xml:space="preserve">: اگر </w:t>
+      </w:r>
+      <w:r>
+        <w:rPr>
+          <w:rFonts w:ascii="Hepta Slab" w:hAnsi="Hepta Slab" w:cs="B Lotus"/>
+          <w:sz w:val="32"/>
+          <w:szCs w:val="32"/>
+          <w:lang w:bidi="fa-IR"/>
+        </w:rPr>
+        <w:t>position</w:t>
+      </w:r>
+      <w:r>
+        <w:rPr>
+          <w:rFonts w:ascii="Hepta Slab" w:hAnsi="Hepta Slab" w:cs="B Lotus" w:hint="cs"/>
+          <w:sz w:val="32"/>
+          <w:szCs w:val="32"/>
+          <w:rtl/>
+          <w:lang w:bidi="fa-IR"/>
+        </w:rPr>
+        <w:t xml:space="preserve">زوج بود سینوس در نظر میگیریم. میتوانیم به جای این 2 تابع از طریق </w:t>
+      </w:r>
+      <w:r>
+        <w:rPr>
+          <w:rFonts w:ascii="Hepta Slab" w:hAnsi="Hepta Slab" w:cs="B Lotus"/>
+          <w:sz w:val="32"/>
+          <w:szCs w:val="32"/>
+          <w:lang w:bidi="fa-IR"/>
+        </w:rPr>
+        <w:t>learning</w:t>
+      </w:r>
+      <w:r>
+        <w:rPr>
+          <w:rFonts w:ascii="Hepta Slab" w:hAnsi="Hepta Slab" w:cs="B Lotus" w:hint="cs"/>
+          <w:sz w:val="32"/>
+          <w:szCs w:val="32"/>
+          <w:rtl/>
+          <w:lang w:bidi="fa-IR"/>
+        </w:rPr>
+        <w:t xml:space="preserve"> بدست بیاوریم. </w:t>
+      </w:r>
+    </w:p>
+    <w:p>
+      <w:pPr>
+        <w:bidi/>
+        <w:jc w:val="both"/>
+        <w:rPr>
+          <w:rFonts w:ascii="Hepta Slab" w:hAnsi="Hepta Slab" w:cs="B Lotus"/>
+          <w:sz w:val="32"/>
+          <w:szCs w:val="32"/>
+          <w:rtl/>
+          <w:lang w:bidi="fa-IR"/>
+        </w:rPr>
+      </w:pPr>
+      <w:r>
+        <w:rPr>
+          <w:rFonts w:ascii="Hepta Slab" w:hAnsi="Hepta Slab" w:cs="B Lotus"/>
+          <w:sz w:val="32"/>
+          <w:szCs w:val="32"/>
+          <w:lang w:bidi="fa-IR"/>
+        </w:rPr>
+        <w:t>Residual</w:t>
+      </w:r>
+      <w:r>
+        <w:rPr>
+          <w:rFonts w:ascii="Hepta Slab" w:hAnsi="Hepta Slab" w:cs="B Lotus" w:hint="cs"/>
+          <w:sz w:val="32"/>
+          <w:szCs w:val="32"/>
+          <w:rtl/>
+          <w:lang w:bidi="fa-IR"/>
+        </w:rPr>
+        <w:t xml:space="preserve">: </w:t>
+      </w:r>
+      <w:r>
+        <w:rPr>
+          <w:rFonts w:ascii="Hepta Slab" w:hAnsi="Hepta Slab" w:cs="B Lotus" w:hint="cs"/>
+          <w:sz w:val="32"/>
+          <w:szCs w:val="32"/>
+          <w:rtl/>
+          <w:lang w:bidi="fa-IR"/>
+        </w:rPr>
+        <w:t xml:space="preserve">اگر لایه اضافه کردی ورودی را با چیزی که رد میشد جمع میکرد اگر یاد میگرفت که هیچی اگر نه ورودی را مستقیم به خروجی میداد. </w:t>
+      </w:r>
+    </w:p>
+    <w:p>
+      <w:pPr>
+        <w:bidi/>
+        <w:jc w:val="both"/>
+        <w:rPr>
+          <w:rFonts w:ascii="Hepta Slab" w:hAnsi="Hepta Slab" w:cs="B Lotus"/>
+          <w:sz w:val="32"/>
+          <w:szCs w:val="32"/>
+          <w:rtl/>
+          <w:lang w:bidi="fa-IR"/>
+        </w:rPr>
+      </w:pPr>
+      <w:r>
+        <w:rPr>
+          <w:rFonts w:ascii="Hepta Slab" w:hAnsi="Hepta Slab" w:cs="B Lotus" w:hint="cs"/>
+          <w:sz w:val="32"/>
+          <w:szCs w:val="32"/>
+          <w:rtl/>
+          <w:lang w:bidi="fa-IR"/>
+        </w:rPr>
+        <w:lastRenderedPageBreak/>
+        <w:t xml:space="preserve">ورودی </w:t>
+      </w:r>
+      <w:r>
+        <w:rPr>
+          <w:rFonts w:ascii="Hepta Slab" w:hAnsi="Hepta Slab" w:cs="B Lotus"/>
+          <w:sz w:val="32"/>
+          <w:szCs w:val="32"/>
+          <w:lang w:bidi="fa-IR"/>
+        </w:rPr>
+        <w:t>decoder</w:t>
+      </w:r>
+      <w:r>
+        <w:rPr>
+          <w:rFonts w:ascii="Hepta Slab" w:hAnsi="Hepta Slab" w:cs="B Lotus" w:hint="cs"/>
+          <w:sz w:val="32"/>
+          <w:szCs w:val="32"/>
+          <w:rtl/>
+          <w:lang w:bidi="fa-IR"/>
+        </w:rPr>
+        <w:t xml:space="preserve"> 2 چیز است یک اون چیزهایی که </w:t>
+      </w:r>
+      <w:r>
+        <w:rPr>
+          <w:rFonts w:ascii="Hepta Slab" w:hAnsi="Hepta Slab" w:cs="B Lotus"/>
+          <w:sz w:val="32"/>
+          <w:szCs w:val="32"/>
+          <w:lang w:bidi="fa-IR"/>
+        </w:rPr>
+        <w:t>predict</w:t>
+      </w:r>
+      <w:r>
+        <w:rPr>
+          <w:rFonts w:ascii="Hepta Slab" w:hAnsi="Hepta Slab" w:cs="B Lotus" w:hint="cs"/>
+          <w:sz w:val="32"/>
+          <w:szCs w:val="32"/>
+          <w:rtl/>
+          <w:lang w:bidi="fa-IR"/>
+        </w:rPr>
+        <w:t xml:space="preserve"> میکند علاوه بر </w:t>
+      </w:r>
+      <w:r>
+        <w:rPr>
+          <w:rFonts w:ascii="Hepta Slab" w:hAnsi="Hepta Slab" w:cs="B Lotus"/>
+          <w:sz w:val="32"/>
+          <w:szCs w:val="32"/>
+          <w:lang w:bidi="fa-IR"/>
+        </w:rPr>
+        <w:t>relation</w:t>
+      </w:r>
+      <w:r>
+        <w:rPr>
+          <w:rFonts w:ascii="Hepta Slab" w:hAnsi="Hepta Slab" w:cs="B Lotus" w:hint="cs"/>
+          <w:sz w:val="32"/>
+          <w:szCs w:val="32"/>
+          <w:rtl/>
+          <w:lang w:bidi="fa-IR"/>
+        </w:rPr>
+        <w:t xml:space="preserve">هایی که در </w:t>
+      </w:r>
+      <w:r>
+        <w:rPr>
+          <w:rFonts w:ascii="Hepta Slab" w:hAnsi="Hepta Slab" w:cs="B Lotus"/>
+          <w:sz w:val="32"/>
+          <w:szCs w:val="32"/>
+          <w:lang w:bidi="fa-IR"/>
+        </w:rPr>
+        <w:t>encoder</w:t>
+      </w:r>
+      <w:r>
+        <w:rPr>
+          <w:rFonts w:ascii="Hepta Slab" w:hAnsi="Hepta Slab" w:cs="B Lotus" w:hint="cs"/>
+          <w:sz w:val="32"/>
+          <w:szCs w:val="32"/>
+          <w:rtl/>
+          <w:lang w:bidi="fa-IR"/>
+        </w:rPr>
+        <w:t xml:space="preserve"> بدست آورده ایم و برداری که </w:t>
+      </w:r>
+      <w:r>
+        <w:rPr>
+          <w:rFonts w:ascii="Hepta Slab" w:hAnsi="Hepta Slab" w:cs="B Lotus"/>
+          <w:sz w:val="32"/>
+          <w:szCs w:val="32"/>
+          <w:lang w:bidi="fa-IR"/>
+        </w:rPr>
+        <w:t>encode</w:t>
+      </w:r>
+      <w:r>
+        <w:rPr>
+          <w:rFonts w:ascii="Hepta Slab" w:hAnsi="Hepta Slab" w:cs="B Lotus" w:hint="cs"/>
+          <w:sz w:val="32"/>
+          <w:szCs w:val="32"/>
+          <w:rtl/>
+          <w:lang w:bidi="fa-IR"/>
+        </w:rPr>
+        <w:t xml:space="preserve"> شده است. </w:t>
+      </w:r>
+      <w:r>
+        <w:rPr>
+          <w:rFonts w:ascii="Hepta Slab" w:hAnsi="Hepta Slab" w:cs="B Lotus" w:hint="cs"/>
+          <w:sz w:val="32"/>
+          <w:szCs w:val="32"/>
+          <w:rtl/>
+          <w:lang w:bidi="fa-IR"/>
+        </w:rPr>
+        <w:t xml:space="preserve">دقت کن بعد از </w:t>
+      </w:r>
+      <w:r>
+        <w:rPr>
+          <w:rFonts w:ascii="Hepta Slab" w:hAnsi="Hepta Slab" w:cs="B Lotus"/>
+          <w:sz w:val="32"/>
+          <w:szCs w:val="32"/>
+          <w:lang w:bidi="fa-IR"/>
+        </w:rPr>
+        <w:t>decode</w:t>
+      </w:r>
+      <w:r>
+        <w:rPr>
+          <w:rFonts w:ascii="Hepta Slab" w:hAnsi="Hepta Slab" w:cs="B Lotus" w:hint="cs"/>
+          <w:sz w:val="32"/>
+          <w:szCs w:val="32"/>
+          <w:rtl/>
+          <w:lang w:bidi="fa-IR"/>
+        </w:rPr>
+        <w:t xml:space="preserve"> شدن </w:t>
+      </w:r>
+      <w:r>
+        <w:rPr>
+          <w:rFonts w:ascii="Hepta Slab" w:hAnsi="Hepta Slab" w:cs="B Lotus"/>
+          <w:sz w:val="32"/>
+          <w:szCs w:val="32"/>
+          <w:lang w:bidi="fa-IR"/>
+        </w:rPr>
+        <w:t>i</w:t>
+      </w:r>
+      <w:r>
+        <w:rPr>
+          <w:rFonts w:ascii="Hepta Slab" w:hAnsi="Hepta Slab" w:cs="B Lotus" w:hint="cs"/>
+          <w:sz w:val="32"/>
+          <w:szCs w:val="32"/>
+          <w:rtl/>
+          <w:lang w:bidi="fa-IR"/>
+        </w:rPr>
+        <w:t xml:space="preserve"> این دوباره به </w:t>
+      </w:r>
+      <w:r>
+        <w:rPr>
+          <w:rFonts w:ascii="Hepta Slab" w:hAnsi="Hepta Slab" w:cs="B Lotus"/>
+          <w:sz w:val="32"/>
+          <w:szCs w:val="32"/>
+          <w:lang w:bidi="fa-IR"/>
+        </w:rPr>
+        <w:t>decoder</w:t>
+      </w:r>
+      <w:r>
+        <w:rPr>
+          <w:rFonts w:ascii="Hepta Slab" w:hAnsi="Hepta Slab" w:cs="B Lotus" w:hint="cs"/>
+          <w:sz w:val="32"/>
+          <w:szCs w:val="32"/>
+          <w:rtl/>
+          <w:lang w:bidi="fa-IR"/>
+        </w:rPr>
+        <w:t xml:space="preserve"> برمیگردد تا بعدی را </w:t>
+      </w:r>
+      <w:r>
+        <w:rPr>
+          <w:rFonts w:ascii="Hepta Slab" w:hAnsi="Hepta Slab" w:cs="B Lotus"/>
+          <w:sz w:val="32"/>
+          <w:szCs w:val="32"/>
+          <w:lang w:bidi="fa-IR"/>
+        </w:rPr>
+        <w:t>decode</w:t>
+      </w:r>
+      <w:r>
+        <w:rPr>
+          <w:rFonts w:ascii="Hepta Slab" w:hAnsi="Hepta Slab" w:cs="B Lotus" w:hint="cs"/>
+          <w:sz w:val="32"/>
+          <w:szCs w:val="32"/>
+          <w:rtl/>
+          <w:lang w:bidi="fa-IR"/>
+        </w:rPr>
+        <w:t xml:space="preserve"> کنیم. </w:t>
+      </w:r>
+      <w:r>
+        <w:rPr>
+          <w:rFonts w:ascii="Hepta Slab" w:hAnsi="Hepta Slab" w:cs="B Lotus" w:hint="cs"/>
+          <w:sz w:val="32"/>
+          <w:szCs w:val="32"/>
+          <w:rtl/>
+          <w:lang w:bidi="fa-IR"/>
+        </w:rPr>
+        <w:t xml:space="preserve">در </w:t>
+      </w:r>
+      <w:r>
+        <w:rPr>
+          <w:rFonts w:ascii="Hepta Slab" w:hAnsi="Hepta Slab" w:cs="B Lotus"/>
+          <w:sz w:val="32"/>
+          <w:szCs w:val="32"/>
+          <w:lang w:bidi="fa-IR"/>
+        </w:rPr>
+        <w:t>decoder</w:t>
+      </w:r>
+      <w:r>
+        <w:rPr>
+          <w:rFonts w:ascii="Hepta Slab" w:hAnsi="Hepta Slab" w:cs="B Lotus" w:hint="cs"/>
+          <w:sz w:val="32"/>
+          <w:szCs w:val="32"/>
+          <w:rtl/>
+          <w:lang w:bidi="fa-IR"/>
+        </w:rPr>
+        <w:t xml:space="preserve"> کلمات جلوتر را نداریم به جز یک </w:t>
+      </w:r>
+      <w:r>
+        <w:rPr>
+          <w:rFonts w:ascii="Hepta Slab" w:hAnsi="Hepta Slab" w:cs="B Lotus"/>
+          <w:sz w:val="32"/>
+          <w:szCs w:val="32"/>
+          <w:lang w:bidi="fa-IR"/>
+        </w:rPr>
+        <w:t>mask</w:t>
+      </w:r>
+      <w:r>
+        <w:rPr>
+          <w:rFonts w:ascii="Hepta Slab" w:hAnsi="Hepta Slab" w:cs="B Lotus" w:hint="cs"/>
+          <w:sz w:val="32"/>
+          <w:szCs w:val="32"/>
+          <w:rtl/>
+          <w:lang w:bidi="fa-IR"/>
+        </w:rPr>
+        <w:t xml:space="preserve"> و دقت کن ما </w:t>
+      </w:r>
+      <w:r>
+        <w:rPr>
+          <w:rFonts w:ascii="Hepta Slab" w:hAnsi="Hepta Slab" w:cs="B Lotus"/>
+          <w:sz w:val="32"/>
+          <w:szCs w:val="32"/>
+          <w:lang w:bidi="fa-IR"/>
+        </w:rPr>
+        <w:t>relation</w:t>
+      </w:r>
+      <w:r>
+        <w:rPr>
+          <w:rFonts w:ascii="Hepta Slab" w:hAnsi="Hepta Slab" w:cs="B Lotus" w:hint="cs"/>
+          <w:sz w:val="32"/>
+          <w:szCs w:val="32"/>
+          <w:rtl/>
+          <w:lang w:bidi="fa-IR"/>
+        </w:rPr>
+        <w:t xml:space="preserve"> قبلی ها را داریم و </w:t>
+      </w:r>
+      <w:r>
+        <w:rPr>
+          <w:rFonts w:ascii="Hepta Slab" w:hAnsi="Hepta Slab" w:cs="B Lotus"/>
+          <w:sz w:val="32"/>
+          <w:szCs w:val="32"/>
+          <w:lang w:bidi="fa-IR"/>
+        </w:rPr>
+        <w:t>decode</w:t>
+      </w:r>
+      <w:r>
+        <w:rPr>
+          <w:rFonts w:ascii="Hepta Slab" w:hAnsi="Hepta Slab" w:cs="B Lotus" w:hint="cs"/>
+          <w:sz w:val="32"/>
+          <w:szCs w:val="32"/>
+          <w:rtl/>
+          <w:lang w:bidi="fa-IR"/>
+        </w:rPr>
+        <w:t xml:space="preserve"> هایی هم که قبلا شده وارد آن میشود. </w:t>
+      </w:r>
+      <w:r>
+        <w:rPr>
+          <w:rFonts w:ascii="Hepta Slab" w:hAnsi="Hepta Slab" w:cs="B Lotus" w:hint="cs"/>
+          <w:sz w:val="32"/>
+          <w:szCs w:val="32"/>
+          <w:rtl/>
+          <w:lang w:bidi="fa-IR"/>
+        </w:rPr>
+        <w:t xml:space="preserve">بعد از این مرحله میگیم دیکشنری ما هزار تا کلمه دارد ما خروجی </w:t>
+      </w:r>
+      <w:r>
+        <w:rPr>
+          <w:rFonts w:ascii="Hepta Slab" w:hAnsi="Hepta Slab" w:cs="B Lotus"/>
+          <w:sz w:val="32"/>
+          <w:szCs w:val="32"/>
+          <w:lang w:bidi="fa-IR"/>
+        </w:rPr>
+        <w:t>decoder</w:t>
+      </w:r>
+      <w:r>
+        <w:rPr>
+          <w:rFonts w:ascii="Hepta Slab" w:hAnsi="Hepta Slab" w:cs="B Lotus" w:hint="cs"/>
+          <w:sz w:val="32"/>
+          <w:szCs w:val="32"/>
+          <w:rtl/>
+          <w:lang w:bidi="fa-IR"/>
+        </w:rPr>
+        <w:t xml:space="preserve"> را میدهیم به </w:t>
+      </w:r>
+      <w:r>
+        <w:rPr>
+          <w:rFonts w:ascii="Hepta Slab" w:hAnsi="Hepta Slab" w:cs="B Lotus"/>
+          <w:sz w:val="32"/>
+          <w:szCs w:val="32"/>
+          <w:lang w:bidi="fa-IR"/>
+        </w:rPr>
+        <w:t>linear</w:t>
+      </w:r>
+      <w:r>
+        <w:rPr>
+          <w:rFonts w:ascii="Hepta Slab" w:hAnsi="Hepta Slab" w:cs="B Lotus" w:hint="cs"/>
+          <w:sz w:val="32"/>
+          <w:szCs w:val="32"/>
+          <w:rtl/>
+          <w:lang w:bidi="fa-IR"/>
+        </w:rPr>
+        <w:t xml:space="preserve"> و بر اساس سایز دیکشنری یک عددی بدست میاد یا یک </w:t>
+      </w:r>
+      <w:r>
+        <w:rPr>
+          <w:rFonts w:ascii="Hepta Slab" w:hAnsi="Hepta Slab" w:cs="B Lotus"/>
+          <w:sz w:val="32"/>
+          <w:szCs w:val="32"/>
+          <w:lang w:bidi="fa-IR"/>
+        </w:rPr>
+        <w:t>logit</w:t>
+      </w:r>
+      <w:r>
+        <w:rPr>
+          <w:rFonts w:ascii="Hepta Slab" w:hAnsi="Hepta Slab" w:cs="B Lotus" w:hint="cs"/>
+          <w:sz w:val="32"/>
+          <w:szCs w:val="32"/>
+          <w:rtl/>
+          <w:lang w:bidi="fa-IR"/>
+        </w:rPr>
+        <w:t xml:space="preserve"> بدست میاد، </w:t>
+      </w:r>
+      <w:r>
+        <w:rPr>
+          <w:rFonts w:ascii="Hepta Slab" w:hAnsi="Hepta Slab" w:cs="B Lotus" w:hint="cs"/>
+          <w:sz w:val="32"/>
+          <w:szCs w:val="32"/>
+          <w:rtl/>
+          <w:lang w:bidi="fa-IR"/>
+        </w:rPr>
+        <w:t>و یکی از اون کلمات را به عنوان پیشنهاد بهتر، پیشنهاد میدهد</w:t>
+      </w:r>
+      <w:r>
+        <w:rPr>
+          <w:rFonts w:ascii="Hepta Slab" w:hAnsi="Hepta Slab" w:cs="B Lotus" w:hint="cs"/>
+          <w:sz w:val="32"/>
+          <w:szCs w:val="32"/>
+          <w:rtl/>
+          <w:lang w:bidi="fa-IR"/>
+        </w:rPr>
+        <w:t xml:space="preserve"> و بعد از </w:t>
+      </w:r>
+      <w:r>
+        <w:rPr>
+          <w:rFonts w:ascii="Hepta Slab" w:hAnsi="Hepta Slab" w:cs="B Lotus"/>
+          <w:sz w:val="32"/>
+          <w:szCs w:val="32"/>
+          <w:lang w:bidi="fa-IR"/>
+        </w:rPr>
+        <w:t>SoftMax</w:t>
+      </w:r>
+      <w:r>
+        <w:rPr>
+          <w:rFonts w:ascii="Hepta Slab" w:hAnsi="Hepta Slab" w:cs="B Lotus" w:hint="cs"/>
+          <w:sz w:val="32"/>
+          <w:szCs w:val="32"/>
+          <w:rtl/>
+          <w:lang w:bidi="fa-IR"/>
+        </w:rPr>
+        <w:t xml:space="preserve"> رد میکنی میگی هر کدام احتمالش بالاتر شد انتخاب کن. </w:t>
+      </w:r>
+      <w:r>
+        <w:rPr>
+          <w:rFonts w:ascii="Hepta Slab" w:hAnsi="Hepta Slab" w:cs="B Lotus" w:hint="cs"/>
+          <w:sz w:val="32"/>
+          <w:szCs w:val="32"/>
+          <w:rtl/>
+          <w:lang w:bidi="fa-IR"/>
+        </w:rPr>
+        <w:t xml:space="preserve">همه حرف </w:t>
+      </w:r>
+      <w:r>
+        <w:rPr>
+          <w:rFonts w:ascii="Hepta Slab" w:hAnsi="Hepta Slab" w:cs="B Lotus"/>
+          <w:sz w:val="32"/>
+          <w:szCs w:val="32"/>
+          <w:lang w:bidi="fa-IR"/>
+        </w:rPr>
+        <w:t>transformer</w:t>
+      </w:r>
+      <w:r>
+        <w:rPr>
+          <w:rFonts w:ascii="Hepta Slab" w:hAnsi="Hepta Slab" w:cs="B Lotus" w:hint="cs"/>
+          <w:sz w:val="32"/>
+          <w:szCs w:val="32"/>
+          <w:rtl/>
+          <w:lang w:bidi="fa-IR"/>
+        </w:rPr>
+        <w:t xml:space="preserve"> پیدا کردن یک شباهت هست و این شباهت ها را یاد میگیرد یعنی میفهمد بعد یک کلمه چه کلمه ای را باید پیشنهاد بدهد. </w:t>
+      </w:r>
+    </w:p>
+    <w:p>
+      <w:pPr>
+        <w:bidi/>
+        <w:jc w:val="both"/>
+        <w:rPr>
+          <w:rFonts w:ascii="Hepta Slab" w:hAnsi="Hepta Slab" w:cs="B Lotus"/>
+          <w:sz w:val="32"/>
+          <w:szCs w:val="32"/>
+          <w:rtl/>
+          <w:lang w:bidi="fa-IR"/>
+        </w:rPr>
+      </w:pPr>
+      <w:r>
+        <w:rPr>
+          <w:rFonts w:ascii="Hepta Slab" w:hAnsi="Hepta Slab" w:cs="B Lotus"/>
+          <w:sz w:val="32"/>
+          <w:szCs w:val="32"/>
+          <w:lang w:bidi="fa-IR"/>
+        </w:rPr>
+        <w:t>Autoencoder</w:t>
+      </w:r>
+      <w:r>
+        <w:rPr>
+          <w:rFonts w:ascii="Hepta Slab" w:hAnsi="Hepta Slab" w:cs="B Lotus" w:hint="cs"/>
+          <w:sz w:val="32"/>
+          <w:szCs w:val="32"/>
+          <w:rtl/>
+          <w:lang w:bidi="fa-IR"/>
+        </w:rPr>
+        <w:t xml:space="preserve">: </w:t>
+      </w:r>
+    </w:p>
+    <w:p>
+      <w:pPr>
+        <w:bidi/>
+        <w:jc w:val="both"/>
+        <w:rPr>
+          <w:rFonts w:ascii="Hepta Slab" w:hAnsi="Hepta Slab" w:cs="B Lotus"/>
+          <w:sz w:val="32"/>
+          <w:szCs w:val="32"/>
+          <w:rtl/>
+          <w:lang w:bidi="fa-IR"/>
+        </w:rPr>
+      </w:pPr>
+      <w:r>
+        <w:rPr>
+          <w:rFonts w:ascii="Hepta Slab" w:hAnsi="Hepta Slab" w:cs="B Lotus" w:hint="cs"/>
+          <w:sz w:val="32"/>
+          <w:szCs w:val="32"/>
+          <w:rtl/>
+          <w:lang w:bidi="fa-IR"/>
+        </w:rPr>
+        <w:t xml:space="preserve">با استفاده از </w:t>
+      </w:r>
+      <w:r>
+        <w:rPr>
+          <w:rFonts w:ascii="Hepta Slab" w:hAnsi="Hepta Slab" w:cs="B Lotus"/>
+          <w:sz w:val="32"/>
+          <w:szCs w:val="32"/>
+          <w:lang w:bidi="fa-IR"/>
+        </w:rPr>
+        <w:t>encoder</w:t>
+      </w:r>
+      <w:r>
+        <w:rPr>
+          <w:rFonts w:ascii="Hepta Slab" w:hAnsi="Hepta Slab" w:cs="B Lotus" w:hint="cs"/>
+          <w:sz w:val="32"/>
+          <w:szCs w:val="32"/>
+          <w:rtl/>
+          <w:lang w:bidi="fa-IR"/>
+        </w:rPr>
+        <w:t xml:space="preserve"> نگاشت میشویم به یک فضای دیگه مثلا صفحه شطرنج ورودی ماست ولی میخواهیم مپ کنیم به یک فضای دیگه. </w:t>
+      </w:r>
+      <w:r>
+        <w:rPr>
+          <w:rFonts w:ascii="Hepta Slab" w:hAnsi="Hepta Slab" w:cs="B Lotus"/>
+          <w:sz w:val="32"/>
+          <w:szCs w:val="32"/>
+          <w:lang w:bidi="fa-IR"/>
+        </w:rPr>
+        <w:t>Output</w:t>
+      </w:r>
+      <w:r>
+        <w:rPr>
+          <w:rFonts w:ascii="Hepta Slab" w:hAnsi="Hepta Slab" w:cs="B Lotus" w:hint="cs"/>
+          <w:sz w:val="32"/>
+          <w:szCs w:val="32"/>
+          <w:rtl/>
+          <w:lang w:bidi="fa-IR"/>
+        </w:rPr>
+        <w:t xml:space="preserve"> و ورودی باید یکسان باشد و از بردار بدست آمده که سایزش کوچکتر از ورودی هست </w:t>
+      </w:r>
+      <w:r>
+        <w:rPr>
+          <w:rFonts w:ascii="Hepta Slab" w:hAnsi="Hepta Slab" w:cs="B Lotus"/>
+          <w:sz w:val="32"/>
+          <w:szCs w:val="32"/>
+          <w:lang w:bidi="fa-IR"/>
+        </w:rPr>
+        <w:t>feature extractor</w:t>
+      </w:r>
+      <w:r>
+        <w:rPr>
+          <w:rFonts w:ascii="Hepta Slab" w:hAnsi="Hepta Slab" w:cs="B Lotus" w:hint="cs"/>
+          <w:sz w:val="32"/>
+          <w:szCs w:val="32"/>
+          <w:rtl/>
+          <w:lang w:bidi="fa-IR"/>
+        </w:rPr>
+        <w:t xml:space="preserve"> میتوانیم استفاده کنیم و با استفاده از این داده ما میتوانیم ورودی را بسازیم پس </w:t>
+      </w:r>
+      <w:r>
+        <w:rPr>
+          <w:rFonts w:ascii="Hepta Slab" w:hAnsi="Hepta Slab" w:cs="B Lotus"/>
+          <w:sz w:val="32"/>
+          <w:szCs w:val="32"/>
+          <w:lang w:bidi="fa-IR"/>
+        </w:rPr>
+        <w:t>representation</w:t>
+      </w:r>
+      <w:r>
+        <w:rPr>
+          <w:rFonts w:ascii="Hepta Slab" w:hAnsi="Hepta Slab" w:cs="B Lotus" w:hint="cs"/>
+          <w:sz w:val="32"/>
+          <w:szCs w:val="32"/>
+          <w:rtl/>
+          <w:lang w:bidi="fa-IR"/>
+        </w:rPr>
+        <w:t xml:space="preserve"> خوبی برای ورودی است. </w:t>
+      </w:r>
+      <w:r>
+        <w:rPr>
+          <w:rFonts w:ascii="Hepta Slab" w:hAnsi="Hepta Slab" w:cs="B Lotus" w:hint="cs"/>
+          <w:sz w:val="32"/>
+          <w:szCs w:val="32"/>
+          <w:rtl/>
+          <w:lang w:bidi="fa-IR"/>
+        </w:rPr>
+        <w:t xml:space="preserve">این شبکه عصبی ورودی را به خروجی منتقل میکند. </w:t>
+      </w:r>
+      <w:r>
+        <w:rPr>
+          <w:rFonts w:ascii="Hepta Slab" w:hAnsi="Hepta Slab" w:cs="B Lotus" w:hint="cs"/>
+          <w:sz w:val="32"/>
+          <w:szCs w:val="32"/>
+          <w:rtl/>
+          <w:lang w:bidi="fa-IR"/>
+        </w:rPr>
+        <w:t xml:space="preserve">حاصل یک تابع همانی است یعنی ورودی را میگیرد و همان را به عنوان خروجی تحویل میدهد. </w:t>
+      </w:r>
+      <w:r>
+        <w:rPr>
+          <w:rFonts w:ascii="Hepta Slab" w:hAnsi="Hepta Slab" w:cs="B Lotus"/>
+          <w:sz w:val="32"/>
+          <w:szCs w:val="32"/>
+          <w:lang w:bidi="fa-IR"/>
+        </w:rPr>
+        <w:t>autoencoder</w:t>
+      </w:r>
+      <w:r>
+        <w:rPr>
+          <w:rFonts w:ascii="Hepta Slab" w:hAnsi="Hepta Slab" w:cs="B Lotus" w:hint="cs"/>
+          <w:sz w:val="32"/>
+          <w:szCs w:val="32"/>
+          <w:rtl/>
+          <w:lang w:bidi="fa-IR"/>
+        </w:rPr>
+        <w:t xml:space="preserve"> برای کاهش ابعاد مناسب هستند. </w:t>
+      </w:r>
+      <w:r>
+        <w:rPr>
+          <w:rFonts w:ascii="Hepta Slab" w:hAnsi="Hepta Slab" w:cs="B Lotus" w:hint="cs"/>
+          <w:sz w:val="32"/>
+          <w:szCs w:val="32"/>
+          <w:rtl/>
+          <w:lang w:bidi="fa-IR"/>
+        </w:rPr>
+        <w:t xml:space="preserve">برای </w:t>
+      </w:r>
+      <w:r>
+        <w:rPr>
+          <w:rFonts w:ascii="Hepta Slab" w:hAnsi="Hepta Slab" w:cs="B Lotus"/>
+          <w:sz w:val="32"/>
+          <w:szCs w:val="32"/>
+          <w:lang w:bidi="fa-IR"/>
+        </w:rPr>
+        <w:t>data augmentation</w:t>
+      </w:r>
+      <w:r>
+        <w:rPr>
+          <w:rFonts w:ascii="Hepta Slab" w:hAnsi="Hepta Slab" w:cs="B Lotus" w:hint="cs"/>
+          <w:sz w:val="32"/>
+          <w:szCs w:val="32"/>
+          <w:rtl/>
+          <w:lang w:bidi="fa-IR"/>
+        </w:rPr>
+        <w:t xml:space="preserve"> هم مورد استفاده قرار میگیرد برای ایجاد داده هایی که شبیه به داده های آموزشی هستند</w:t>
+      </w:r>
+      <w:r>
+        <w:rPr>
+          <w:rFonts w:ascii="Hepta Slab" w:hAnsi="Hepta Slab" w:cs="B Lotus" w:hint="cs"/>
+          <w:sz w:val="32"/>
+          <w:szCs w:val="32"/>
+          <w:rtl/>
+          <w:lang w:bidi="fa-IR"/>
+        </w:rPr>
+        <w:t xml:space="preserve"> که بهش </w:t>
+      </w:r>
+      <w:r>
+        <w:rPr>
+          <w:rFonts w:ascii="Hepta Slab" w:hAnsi="Hepta Slab" w:cs="B Lotus"/>
+          <w:sz w:val="32"/>
+          <w:szCs w:val="32"/>
+          <w:lang w:bidi="fa-IR"/>
+        </w:rPr>
+        <w:t>generative model</w:t>
+      </w:r>
+      <w:r>
+        <w:rPr>
+          <w:rFonts w:ascii="Hepta Slab" w:hAnsi="Hepta Slab" w:cs="B Lotus" w:hint="cs"/>
+          <w:sz w:val="32"/>
+          <w:szCs w:val="32"/>
+          <w:rtl/>
+          <w:lang w:bidi="fa-IR"/>
+        </w:rPr>
+        <w:t xml:space="preserve"> گفته میشود. </w:t>
+      </w:r>
+    </w:p>
+    <w:p>
+      <w:pPr>
+        <w:bidi/>
+        <w:jc w:val="both"/>
+        <w:rPr>
+          <w:rFonts w:ascii="Hepta Slab" w:hAnsi="Hepta Slab" w:cs="B Lotus"/>
+          <w:sz w:val="32"/>
+          <w:szCs w:val="32"/>
+          <w:rtl/>
+          <w:lang w:bidi="fa-IR"/>
+        </w:rPr>
+      </w:pPr>
+      <w:r>
+        <w:rPr>
+          <w:rFonts w:ascii="Hepta Slab" w:hAnsi="Hepta Slab" w:cs="B Lotus"/>
+          <w:sz w:val="32"/>
+          <w:szCs w:val="32"/>
+          <w:lang w:bidi="fa-IR"/>
+        </w:rPr>
+        <w:t>PCA</w:t>
+      </w:r>
+      <w:r>
+        <w:rPr>
+          <w:rFonts w:ascii="Hepta Slab" w:hAnsi="Hepta Slab" w:cs="B Lotus" w:hint="cs"/>
+          <w:sz w:val="32"/>
+          <w:szCs w:val="32"/>
+          <w:rtl/>
+          <w:lang w:bidi="fa-IR"/>
+        </w:rPr>
+        <w:t xml:space="preserve">: وقتی میزنیم دنبال چی هستیم؟ دنبال </w:t>
+      </w:r>
+      <w:r>
+        <w:rPr>
+          <w:rFonts w:ascii="Hepta Slab" w:hAnsi="Hepta Slab" w:cs="B Lotus"/>
+          <w:sz w:val="32"/>
+          <w:szCs w:val="32"/>
+          <w:lang w:bidi="fa-IR"/>
+        </w:rPr>
+        <w:t>principal component</w:t>
+      </w:r>
+      <w:r>
+        <w:rPr>
+          <w:rFonts w:ascii="Hepta Slab" w:hAnsi="Hepta Slab" w:cs="B Lotus" w:hint="cs"/>
+          <w:sz w:val="32"/>
+          <w:szCs w:val="32"/>
+          <w:rtl/>
+          <w:lang w:bidi="fa-IR"/>
+        </w:rPr>
+        <w:t xml:space="preserve"> ها را میخواهیم یا مولفه های اصلی آن را. </w:t>
+      </w:r>
+      <w:r>
+        <w:rPr>
+          <w:rFonts w:ascii="Hepta Slab" w:hAnsi="Hepta Slab" w:cs="B Lotus" w:hint="cs"/>
+          <w:sz w:val="32"/>
+          <w:szCs w:val="32"/>
+          <w:rtl/>
+          <w:lang w:bidi="fa-IR"/>
+        </w:rPr>
+        <w:t xml:space="preserve">ستون های ماتریس </w:t>
+      </w:r>
+      <w:r>
+        <w:rPr>
+          <w:rFonts w:ascii="Hepta Slab" w:hAnsi="Hepta Slab" w:cs="B Lotus"/>
+          <w:sz w:val="32"/>
+          <w:szCs w:val="32"/>
+          <w:lang w:bidi="fa-IR"/>
+        </w:rPr>
+        <w:t>A</w:t>
+      </w:r>
+      <w:r>
+        <w:rPr>
+          <w:rFonts w:ascii="Hepta Slab" w:hAnsi="Hepta Slab" w:cs="B Lotus" w:hint="cs"/>
+          <w:sz w:val="32"/>
+          <w:szCs w:val="32"/>
+          <w:rtl/>
+          <w:lang w:bidi="fa-IR"/>
+        </w:rPr>
+        <w:t xml:space="preserve"> </w:t>
+      </w:r>
+      <w:proofErr w:type="spellStart"/>
+      <w:r>
+        <w:rPr>
+          <w:rFonts w:ascii="Hepta Slab" w:hAnsi="Hepta Slab" w:cs="B Lotus" w:hint="cs"/>
+          <w:sz w:val="32"/>
+          <w:szCs w:val="32"/>
+          <w:rtl/>
+          <w:lang w:bidi="fa-IR"/>
+        </w:rPr>
+        <w:t>متعامد</w:t>
+      </w:r>
+      <w:proofErr w:type="spellEnd"/>
+      <w:r>
+        <w:rPr>
+          <w:rFonts w:ascii="Hepta Slab" w:hAnsi="Hepta Slab" w:cs="B Lotus" w:hint="cs"/>
+          <w:sz w:val="32"/>
+          <w:szCs w:val="32"/>
+          <w:rtl/>
+          <w:lang w:bidi="fa-IR"/>
+        </w:rPr>
+        <w:t xml:space="preserve"> هست پس حاصل آن در </w:t>
+      </w:r>
+      <w:r>
+        <w:rPr>
+          <w:rFonts w:ascii="Hepta Slab" w:hAnsi="Hepta Slab" w:cs="B Lotus"/>
+          <w:sz w:val="32"/>
+          <w:szCs w:val="32"/>
+          <w:lang w:bidi="fa-IR"/>
+        </w:rPr>
+        <w:t>transpose</w:t>
+      </w:r>
+      <w:r>
+        <w:rPr>
+          <w:rFonts w:ascii="Hepta Slab" w:hAnsi="Hepta Slab" w:cs="B Lotus" w:hint="cs"/>
+          <w:sz w:val="32"/>
+          <w:szCs w:val="32"/>
+          <w:rtl/>
+          <w:lang w:bidi="fa-IR"/>
+        </w:rPr>
+        <w:t xml:space="preserve"> شده خودش </w:t>
+      </w:r>
+      <w:r>
+        <w:rPr>
+          <w:rFonts w:ascii="Hepta Slab" w:hAnsi="Hepta Slab" w:cs="B Lotus"/>
+          <w:sz w:val="32"/>
+          <w:szCs w:val="32"/>
+          <w:lang w:bidi="fa-IR"/>
+        </w:rPr>
+        <w:t>I</w:t>
+      </w:r>
+      <w:r>
+        <w:rPr>
+          <w:rFonts w:ascii="Hepta Slab" w:hAnsi="Hepta Slab" w:cs="B Lotus" w:hint="cs"/>
+          <w:sz w:val="32"/>
+          <w:szCs w:val="32"/>
+          <w:rtl/>
+          <w:lang w:bidi="fa-IR"/>
+        </w:rPr>
+        <w:t xml:space="preserve"> خواهد شد. </w:t>
+      </w:r>
+      <w:r>
+        <w:rPr>
+          <w:rFonts w:ascii="Hepta Slab" w:hAnsi="Hepta Slab" w:cs="B Lotus" w:hint="cs"/>
+          <w:sz w:val="32"/>
+          <w:szCs w:val="32"/>
+          <w:rtl/>
+          <w:lang w:bidi="fa-IR"/>
+        </w:rPr>
+        <w:t xml:space="preserve">و داده ما که 2 بعدی باشد اگر مولفه اصلی را بکنیم که 1 بعدی هست انگار بیشترین اطلاعات را بدست آوردیم و کاهش ابعاد دادیم. </w:t>
+      </w:r>
+    </w:p>
+    <w:p>
+      <w:pPr>
+        <w:bidi/>
+        <w:jc w:val="both"/>
+        <w:rPr>
+          <w:rFonts w:ascii="Hepta Slab" w:hAnsi="Hepta Slab" w:cs="B Lotus"/>
+          <w:sz w:val="32"/>
+          <w:szCs w:val="32"/>
+          <w:rtl/>
+          <w:lang w:bidi="fa-IR"/>
+        </w:rPr>
+      </w:pPr>
+      <w:r>
+        <w:rPr>
+          <w:rFonts w:ascii="Hepta Slab" w:hAnsi="Hepta Slab" w:cs="B Lotus"/>
+          <w:sz w:val="32"/>
+          <w:szCs w:val="32"/>
+          <w:lang w:bidi="fa-IR"/>
+        </w:rPr>
+        <w:t>PCA</w:t>
+      </w:r>
+      <w:r>
+        <w:rPr>
+          <w:rFonts w:ascii="Hepta Slab" w:hAnsi="Hepta Slab" w:cs="B Lotus" w:hint="cs"/>
+          <w:sz w:val="32"/>
+          <w:szCs w:val="32"/>
+          <w:rtl/>
+          <w:lang w:bidi="fa-IR"/>
+        </w:rPr>
+        <w:t xml:space="preserve"> خطی است و </w:t>
+      </w:r>
+      <w:r>
+        <w:rPr>
+          <w:rFonts w:ascii="Hepta Slab" w:hAnsi="Hepta Slab" w:cs="B Lotus"/>
+          <w:sz w:val="32"/>
+          <w:szCs w:val="32"/>
+          <w:lang w:bidi="fa-IR"/>
+        </w:rPr>
+        <w:t>autoencoder</w:t>
+      </w:r>
+      <w:r>
+        <w:rPr>
+          <w:rFonts w:ascii="Hepta Slab" w:hAnsi="Hepta Slab" w:cs="B Lotus" w:hint="cs"/>
+          <w:sz w:val="32"/>
+          <w:szCs w:val="32"/>
+          <w:rtl/>
+          <w:lang w:bidi="fa-IR"/>
+        </w:rPr>
+        <w:t xml:space="preserve"> غیر خطی هست و </w:t>
+      </w:r>
+      <w:r>
+        <w:rPr>
+          <w:rFonts w:ascii="Hepta Slab" w:hAnsi="Hepta Slab" w:cs="B Lotus"/>
+          <w:sz w:val="32"/>
+          <w:szCs w:val="32"/>
+          <w:lang w:bidi="fa-IR"/>
+        </w:rPr>
+        <w:t>representation</w:t>
+      </w:r>
+      <w:r>
+        <w:rPr>
+          <w:rFonts w:ascii="Hepta Slab" w:hAnsi="Hepta Slab" w:cs="B Lotus" w:hint="cs"/>
+          <w:sz w:val="32"/>
+          <w:szCs w:val="32"/>
+          <w:rtl/>
+          <w:lang w:bidi="fa-IR"/>
+        </w:rPr>
+        <w:t xml:space="preserve"> بهتری دارد.</w:t>
+      </w:r>
+    </w:p>
+    <w:p>
+      <w:pPr>
+        <w:bidi/>
+        <w:jc w:val="both"/>
+        <w:rPr>
+          <w:rFonts w:ascii="Hepta Slab" w:hAnsi="Hepta Slab" w:cs="B Lotus"/>
+          <w:sz w:val="32"/>
+          <w:szCs w:val="32"/>
+          <w:rtl/>
+          <w:lang w:bidi="fa-IR"/>
+        </w:rPr>
+      </w:pPr>
+      <w:r>
+        <w:rPr>
+          <w:rFonts w:ascii="Hepta Slab" w:hAnsi="Hepta Slab" w:cs="B Lotus"/>
+          <w:sz w:val="32"/>
+          <w:szCs w:val="32"/>
+          <w:lang w:bidi="fa-IR"/>
+        </w:rPr>
+        <w:lastRenderedPageBreak/>
+        <w:t>PCA</w:t>
+      </w:r>
+      <w:r>
+        <w:rPr>
+          <w:rFonts w:ascii="Hepta Slab" w:hAnsi="Hepta Slab" w:cs="B Lotus" w:hint="cs"/>
+          <w:sz w:val="32"/>
+          <w:szCs w:val="32"/>
+          <w:rtl/>
+          <w:lang w:bidi="fa-IR"/>
+        </w:rPr>
+        <w:t xml:space="preserve"> حالت خاصی از </w:t>
+      </w:r>
+      <w:r>
+        <w:rPr>
+          <w:rFonts w:ascii="Hepta Slab" w:hAnsi="Hepta Slab" w:cs="B Lotus"/>
+          <w:sz w:val="32"/>
+          <w:szCs w:val="32"/>
+          <w:lang w:bidi="fa-IR"/>
+        </w:rPr>
+        <w:t>autoencoder</w:t>
+      </w:r>
+      <w:r>
+        <w:rPr>
+          <w:rFonts w:ascii="Hepta Slab" w:hAnsi="Hepta Slab" w:cs="B Lotus" w:hint="cs"/>
+          <w:sz w:val="32"/>
+          <w:szCs w:val="32"/>
+          <w:rtl/>
+          <w:lang w:bidi="fa-IR"/>
+        </w:rPr>
+        <w:t xml:space="preserve"> است. </w:t>
+      </w:r>
+    </w:p>
+    <w:p>
+      <w:pPr>
+        <w:bidi/>
+        <w:jc w:val="both"/>
+        <w:rPr>
+          <w:rFonts w:ascii="Hepta Slab" w:hAnsi="Hepta Slab" w:cs="B Lotus"/>
+          <w:sz w:val="32"/>
+          <w:szCs w:val="32"/>
+          <w:rtl/>
+          <w:lang w:bidi="fa-IR"/>
+        </w:rPr>
+      </w:pPr>
+      <w:r>
+        <w:rPr>
+          <w:rFonts w:ascii="Hepta Slab" w:hAnsi="Hepta Slab" w:cs="B Lotus"/>
+          <w:sz w:val="32"/>
+          <w:szCs w:val="32"/>
+          <w:lang w:bidi="fa-IR"/>
+        </w:rPr>
+        <w:t>Stacked autoencoder</w:t>
+      </w:r>
+      <w:r>
+        <w:rPr>
+          <w:rFonts w:ascii="Hepta Slab" w:hAnsi="Hepta Slab" w:cs="B Lotus" w:hint="cs"/>
+          <w:sz w:val="32"/>
+          <w:szCs w:val="32"/>
+          <w:rtl/>
+          <w:lang w:bidi="fa-IR"/>
+        </w:rPr>
+        <w:t xml:space="preserve"> وزن هایی که قبلا بدست آورده ایم را میتوانیم بیاوریم و زمان </w:t>
+      </w:r>
+      <w:r>
+        <w:rPr>
+          <w:rFonts w:ascii="Hepta Slab" w:hAnsi="Hepta Slab" w:cs="B Lotus"/>
+          <w:sz w:val="32"/>
+          <w:szCs w:val="32"/>
+          <w:lang w:bidi="fa-IR"/>
+        </w:rPr>
+        <w:t>training</w:t>
+      </w:r>
+      <w:r>
+        <w:rPr>
+          <w:rFonts w:ascii="Hepta Slab" w:hAnsi="Hepta Slab" w:cs="B Lotus" w:hint="cs"/>
+          <w:sz w:val="32"/>
+          <w:szCs w:val="32"/>
+          <w:rtl/>
+          <w:lang w:bidi="fa-IR"/>
+        </w:rPr>
+        <w:t xml:space="preserve"> و پیچیدگی ما کاهش پیدا میکند</w:t>
+      </w:r>
+      <w:r>
+        <w:rPr>
+          <w:rFonts w:ascii="Hepta Slab" w:hAnsi="Hepta Slab" w:cs="B Lotus" w:hint="cs"/>
+          <w:sz w:val="32"/>
+          <w:szCs w:val="32"/>
+          <w:rtl/>
+          <w:lang w:bidi="fa-IR"/>
+        </w:rPr>
+        <w:t xml:space="preserve"> در واقع توی 2 فاز داریم انجام میدهیم و بهتر است و سریعتر است. </w:t>
+      </w:r>
+      <w:r>
+        <w:rPr>
+          <w:rFonts w:ascii="Hepta Slab" w:hAnsi="Hepta Slab" w:cs="B Lotus" w:hint="cs"/>
+          <w:sz w:val="32"/>
+          <w:szCs w:val="32"/>
+          <w:rtl/>
+          <w:lang w:bidi="fa-IR"/>
+        </w:rPr>
+        <w:t xml:space="preserve">لایه های مخفی اولی چون ورودی را دارد همان خروجی تحویل میدهد بهتر هستند برای </w:t>
+      </w:r>
+      <w:r>
+        <w:rPr>
+          <w:rFonts w:ascii="Hepta Slab" w:hAnsi="Hepta Slab" w:cs="B Lotus"/>
+          <w:sz w:val="32"/>
+          <w:szCs w:val="32"/>
+          <w:lang w:bidi="fa-IR"/>
+        </w:rPr>
+        <w:t>feature extraction</w:t>
+      </w:r>
+      <w:r>
+        <w:rPr>
+          <w:rFonts w:ascii="Hepta Slab" w:hAnsi="Hepta Slab" w:cs="B Lotus" w:hint="cs"/>
+          <w:sz w:val="32"/>
+          <w:szCs w:val="32"/>
+          <w:rtl/>
+          <w:lang w:bidi="fa-IR"/>
+        </w:rPr>
+        <w:t xml:space="preserve"> و پارامتر ها را در فاز 2 کپی میکنیم حالا </w:t>
+      </w:r>
+      <w:r>
+        <w:rPr>
+          <w:rFonts w:ascii="Hepta Slab" w:hAnsi="Hepta Slab" w:cs="B Lotus"/>
+          <w:sz w:val="32"/>
+          <w:szCs w:val="32"/>
+          <w:lang w:bidi="fa-IR"/>
+        </w:rPr>
+        <w:t>label data</w:t>
+      </w:r>
+      <w:r>
+        <w:rPr>
+          <w:rFonts w:ascii="Hepta Slab" w:hAnsi="Hepta Slab" w:cs="B Lotus" w:hint="cs"/>
+          <w:sz w:val="32"/>
+          <w:szCs w:val="32"/>
+          <w:rtl/>
+          <w:lang w:bidi="fa-IR"/>
+        </w:rPr>
+        <w:t xml:space="preserve"> بهش میدهیم و چون از </w:t>
+      </w:r>
+      <w:r>
+        <w:rPr>
+          <w:rFonts w:ascii="Hepta Slab" w:hAnsi="Hepta Slab" w:cs="B Lotus"/>
+          <w:sz w:val="32"/>
+          <w:szCs w:val="32"/>
+          <w:lang w:bidi="fa-IR"/>
+        </w:rPr>
+        <w:t>label</w:t>
+      </w:r>
+      <w:r>
+        <w:rPr>
+          <w:rFonts w:ascii="Hepta Slab" w:hAnsi="Hepta Slab" w:cs="B Lotus" w:hint="cs"/>
+          <w:sz w:val="32"/>
+          <w:szCs w:val="32"/>
+          <w:rtl/>
+          <w:lang w:bidi="fa-IR"/>
+        </w:rPr>
+        <w:t xml:space="preserve"> نخورده </w:t>
+      </w:r>
+      <w:r>
+        <w:rPr>
+          <w:rFonts w:ascii="Hepta Slab" w:hAnsi="Hepta Slab" w:cs="B Lotus"/>
+          <w:sz w:val="32"/>
+          <w:szCs w:val="32"/>
+          <w:lang w:bidi="fa-IR"/>
+        </w:rPr>
+        <w:t>feature extract</w:t>
+      </w:r>
+      <w:r>
+        <w:rPr>
+          <w:rFonts w:ascii="Hepta Slab" w:hAnsi="Hepta Slab" w:cs="B Lotus" w:hint="cs"/>
+          <w:sz w:val="32"/>
+          <w:szCs w:val="32"/>
+          <w:rtl/>
+          <w:lang w:bidi="fa-IR"/>
+        </w:rPr>
+        <w:t xml:space="preserve"> کردیم خوب جواب میدهد و بعد </w:t>
+      </w:r>
+      <w:r>
+        <w:rPr>
+          <w:rFonts w:ascii="Hepta Slab" w:hAnsi="Hepta Slab" w:cs="B Lotus"/>
+          <w:sz w:val="32"/>
+          <w:szCs w:val="32"/>
+          <w:lang w:bidi="fa-IR"/>
+        </w:rPr>
+        <w:t>label data</w:t>
+      </w:r>
+      <w:r>
+        <w:rPr>
+          <w:rFonts w:ascii="Hepta Slab" w:hAnsi="Hepta Slab" w:cs="B Lotus" w:hint="cs"/>
+          <w:sz w:val="32"/>
+          <w:szCs w:val="32"/>
+          <w:rtl/>
+          <w:lang w:bidi="fa-IR"/>
+        </w:rPr>
+        <w:t xml:space="preserve"> را برای آموزش </w:t>
+      </w:r>
+      <w:r>
+        <w:rPr>
+          <w:rFonts w:ascii="Hepta Slab" w:hAnsi="Hepta Slab" w:cs="B Lotus"/>
+          <w:sz w:val="32"/>
+          <w:szCs w:val="32"/>
+          <w:lang w:bidi="fa-IR"/>
+        </w:rPr>
+        <w:t>classifier</w:t>
+      </w:r>
+      <w:r>
+        <w:rPr>
+          <w:rFonts w:ascii="Hepta Slab" w:hAnsi="Hepta Slab" w:cs="B Lotus" w:hint="cs"/>
+          <w:sz w:val="32"/>
+          <w:szCs w:val="32"/>
+          <w:rtl/>
+          <w:lang w:bidi="fa-IR"/>
+        </w:rPr>
+        <w:t xml:space="preserve"> استفاده میکنیم که بهش پیش آموزش بی نظارت گفته میشود. </w:t>
+      </w:r>
+    </w:p>
+    <w:p>
+      <w:pPr>
+        <w:bidi/>
+        <w:jc w:val="both"/>
+        <w:rPr>
+          <w:rFonts w:ascii="Hepta Slab" w:hAnsi="Hepta Slab" w:cs="B Lotus"/>
+          <w:sz w:val="32"/>
+          <w:szCs w:val="32"/>
+          <w:rtl/>
+          <w:lang w:bidi="fa-IR"/>
+        </w:rPr>
+      </w:pPr>
+      <w:r>
+        <w:rPr>
+          <w:rFonts w:ascii="Hepta Slab" w:hAnsi="Hepta Slab" w:cs="B Lotus" w:hint="cs"/>
+          <w:sz w:val="32"/>
+          <w:szCs w:val="32"/>
+          <w:rtl/>
+          <w:lang w:bidi="fa-IR"/>
+        </w:rPr>
+        <w:t xml:space="preserve">اگر </w:t>
+      </w:r>
+      <w:r>
+        <w:rPr>
+          <w:rFonts w:ascii="Hepta Slab" w:hAnsi="Hepta Slab" w:cs="B Lotus"/>
+          <w:sz w:val="32"/>
+          <w:szCs w:val="32"/>
+          <w:lang w:bidi="fa-IR"/>
+        </w:rPr>
+        <w:t>gaussian noise</w:t>
+      </w:r>
+      <w:r>
+        <w:rPr>
+          <w:rFonts w:ascii="Hepta Slab" w:hAnsi="Hepta Slab" w:cs="B Lotus" w:hint="cs"/>
+          <w:sz w:val="32"/>
+          <w:szCs w:val="32"/>
+          <w:rtl/>
+          <w:lang w:bidi="fa-IR"/>
+        </w:rPr>
+        <w:t xml:space="preserve"> استفاده کنی برای </w:t>
+      </w:r>
+      <w:r>
+        <w:rPr>
+          <w:rFonts w:ascii="Hepta Slab" w:hAnsi="Hepta Slab" w:cs="B Lotus"/>
+          <w:sz w:val="32"/>
+          <w:szCs w:val="32"/>
+          <w:lang w:bidi="fa-IR"/>
+        </w:rPr>
+        <w:t>training</w:t>
+      </w:r>
+      <w:r>
+        <w:rPr>
+          <w:rFonts w:ascii="Hepta Slab" w:hAnsi="Hepta Slab" w:cs="B Lotus" w:hint="cs"/>
+          <w:sz w:val="32"/>
+          <w:szCs w:val="32"/>
+          <w:rtl/>
+          <w:lang w:bidi="fa-IR"/>
+        </w:rPr>
+        <w:t xml:space="preserve"> بهتر است</w:t>
+      </w:r>
+      <w:r>
+        <w:rPr>
+          <w:rFonts w:ascii="Hepta Slab" w:hAnsi="Hepta Slab" w:cs="B Lotus" w:hint="cs"/>
+          <w:sz w:val="32"/>
+          <w:szCs w:val="32"/>
+          <w:rtl/>
+          <w:lang w:bidi="fa-IR"/>
+        </w:rPr>
+        <w:t xml:space="preserve"> یا به صورت تصادفی یکی سری نورون را خاموش بکنی از روی بقیه که روشن هستند یا نویز ندارند حدس بزند اون تیکه هایی را که ندارد و به </w:t>
+      </w:r>
+      <w:r>
+        <w:rPr>
+          <w:rFonts w:ascii="Hepta Slab" w:hAnsi="Hepta Slab" w:cs="B Lotus"/>
+          <w:sz w:val="32"/>
+          <w:szCs w:val="32"/>
+          <w:lang w:bidi="fa-IR"/>
+        </w:rPr>
+        <w:t>overfitting</w:t>
+      </w:r>
+      <w:r>
+        <w:rPr>
+          <w:rFonts w:ascii="Hepta Slab" w:hAnsi="Hepta Slab" w:cs="B Lotus" w:hint="cs"/>
+          <w:sz w:val="32"/>
+          <w:szCs w:val="32"/>
+          <w:rtl/>
+          <w:lang w:bidi="fa-IR"/>
+        </w:rPr>
+        <w:t xml:space="preserve"> کمک میکند</w:t>
+      </w:r>
+      <w:r>
+        <w:rPr>
+          <w:rFonts w:ascii="Hepta Slab" w:hAnsi="Hepta Slab" w:cs="B Lotus" w:hint="cs"/>
+          <w:sz w:val="32"/>
+          <w:szCs w:val="32"/>
+          <w:rtl/>
+          <w:lang w:bidi="fa-IR"/>
+        </w:rPr>
+        <w:t xml:space="preserve"> و در لایه مخفی </w:t>
+      </w:r>
+      <w:r>
+        <w:rPr>
+          <w:rFonts w:ascii="Hepta Slab" w:hAnsi="Hepta Slab" w:cs="B Lotus"/>
+          <w:sz w:val="32"/>
+          <w:szCs w:val="32"/>
+          <w:lang w:bidi="fa-IR"/>
+        </w:rPr>
+        <w:t>useful feature</w:t>
+      </w:r>
+      <w:r>
+        <w:rPr>
+          <w:rFonts w:ascii="Hepta Slab" w:hAnsi="Hepta Slab" w:cs="B Lotus" w:hint="cs"/>
+          <w:sz w:val="32"/>
+          <w:szCs w:val="32"/>
+          <w:rtl/>
+          <w:lang w:bidi="fa-IR"/>
+        </w:rPr>
+        <w:t xml:space="preserve"> یاد میگیرد که اونهایی هستند که به نویز کاری ندارد.</w:t>
+      </w:r>
+      <w:r>
+        <w:rPr>
+          <w:rFonts w:ascii="Hepta Slab" w:hAnsi="Hepta Slab" w:cs="B Lotus" w:hint="cs"/>
+          <w:sz w:val="32"/>
+          <w:szCs w:val="32"/>
+          <w:rtl/>
+          <w:lang w:bidi="fa-IR"/>
+        </w:rPr>
+        <w:t xml:space="preserve"> کلا </w:t>
+      </w:r>
+      <w:r>
+        <w:rPr>
+          <w:rFonts w:ascii="Hepta Slab" w:hAnsi="Hepta Slab" w:cs="B Lotus"/>
+          <w:sz w:val="32"/>
+          <w:szCs w:val="32"/>
+          <w:lang w:bidi="fa-IR"/>
+        </w:rPr>
+        <w:t>dropout</w:t>
+      </w:r>
+      <w:r>
+        <w:rPr>
+          <w:rFonts w:ascii="Hepta Slab" w:hAnsi="Hepta Slab" w:cs="B Lotus" w:hint="cs"/>
+          <w:sz w:val="32"/>
+          <w:szCs w:val="32"/>
+          <w:rtl/>
+          <w:lang w:bidi="fa-IR"/>
+        </w:rPr>
+        <w:t xml:space="preserve"> برای چی بود؟ جلوگیری از </w:t>
+      </w:r>
+      <w:r>
+        <w:rPr>
+          <w:rFonts w:ascii="Hepta Slab" w:hAnsi="Hepta Slab" w:cs="B Lotus"/>
+          <w:sz w:val="32"/>
+          <w:szCs w:val="32"/>
+          <w:lang w:bidi="fa-IR"/>
+        </w:rPr>
+        <w:t>overfit</w:t>
+      </w:r>
+      <w:r>
+        <w:rPr>
+          <w:rFonts w:ascii="Hepta Slab" w:hAnsi="Hepta Slab" w:cs="B Lotus" w:hint="cs"/>
+          <w:sz w:val="32"/>
+          <w:szCs w:val="32"/>
+          <w:rtl/>
+          <w:lang w:bidi="fa-IR"/>
+        </w:rPr>
+        <w:t xml:space="preserve"> شدن که یک سری از نورون ها را خاموش میکردیم</w:t>
+      </w:r>
+      <w:r>
+        <w:rPr>
+          <w:rFonts w:ascii="Hepta Slab" w:hAnsi="Hepta Slab" w:cs="B Lotus" w:hint="cs"/>
+          <w:sz w:val="32"/>
+          <w:szCs w:val="32"/>
+          <w:rtl/>
+          <w:lang w:bidi="fa-IR"/>
+        </w:rPr>
+        <w:t xml:space="preserve"> و از روی نورون های بعدی عملکرد داده را حدس بزنند. </w:t>
+      </w:r>
+    </w:p>
+    <w:p>
+      <w:pPr>
+        <w:bidi/>
+        <w:jc w:val="both"/>
+        <w:rPr>
+          <w:rFonts w:ascii="Hepta Slab" w:hAnsi="Hepta Slab" w:cs="B Lotus"/>
+          <w:sz w:val="32"/>
+          <w:szCs w:val="32"/>
+          <w:rtl/>
+          <w:lang w:bidi="fa-IR"/>
+        </w:rPr>
+      </w:pPr>
+      <w:r>
+        <w:rPr>
+          <w:rFonts w:ascii="Hepta Slab" w:hAnsi="Hepta Slab" w:cs="B Lotus"/>
+          <w:sz w:val="32"/>
+          <w:szCs w:val="32"/>
+          <w:lang w:bidi="fa-IR"/>
+        </w:rPr>
+        <w:t>Sparse autoencoder</w:t>
+      </w:r>
+      <w:r>
+        <w:rPr>
+          <w:rFonts w:ascii="Hepta Slab" w:hAnsi="Hepta Slab" w:cs="B Lotus" w:hint="cs"/>
+          <w:sz w:val="32"/>
+          <w:szCs w:val="32"/>
+          <w:rtl/>
+          <w:lang w:bidi="fa-IR"/>
+        </w:rPr>
+        <w:t xml:space="preserve">: </w:t>
+      </w:r>
+      <w:proofErr w:type="spellStart"/>
+      <w:r>
+        <w:rPr>
+          <w:rFonts w:ascii="Hepta Slab" w:hAnsi="Hepta Slab" w:cs="B Lotus" w:hint="cs"/>
+          <w:sz w:val="32"/>
+          <w:szCs w:val="32"/>
+          <w:rtl/>
+          <w:lang w:bidi="fa-IR"/>
+        </w:rPr>
+        <w:t>قیدی</w:t>
+      </w:r>
+      <w:proofErr w:type="spellEnd"/>
+      <w:r>
+        <w:rPr>
+          <w:rFonts w:ascii="Hepta Slab" w:hAnsi="Hepta Slab" w:cs="B Lotus" w:hint="cs"/>
+          <w:sz w:val="32"/>
+          <w:szCs w:val="32"/>
+          <w:rtl/>
+          <w:lang w:bidi="fa-IR"/>
+        </w:rPr>
+        <w:t xml:space="preserve"> بزاریم که ویژگی های متناسب و تنک بازنمایی بدست آید</w:t>
+      </w:r>
+      <w:r>
+        <w:rPr>
+          <w:rFonts w:ascii="Hepta Slab" w:hAnsi="Hepta Slab" w:cs="B Lotus" w:hint="cs"/>
+          <w:sz w:val="32"/>
+          <w:szCs w:val="32"/>
+          <w:rtl/>
+          <w:lang w:bidi="fa-IR"/>
+        </w:rPr>
+        <w:t xml:space="preserve"> و ویژگی های گزیده بدست میاد. </w:t>
+      </w:r>
+    </w:p>
+    <w:p>
+      <w:pPr>
+        <w:bidi/>
+        <w:jc w:val="both"/>
+        <w:rPr>
+          <w:rFonts w:ascii="Hepta Slab" w:hAnsi="Hepta Slab" w:cs="B Lotus" w:hint="cs"/>
+          <w:sz w:val="32"/>
+          <w:szCs w:val="32"/>
+          <w:rtl/>
+          <w:lang w:bidi="fa-IR"/>
+        </w:rPr>
+      </w:pPr>
+      <w:r>
+        <w:rPr>
+          <w:rFonts w:ascii="Hepta Slab" w:hAnsi="Hepta Slab" w:cs="B Lotus"/>
+          <w:sz w:val="32"/>
+          <w:szCs w:val="32"/>
+          <w:lang w:bidi="fa-IR"/>
+        </w:rPr>
+        <w:t>VAE</w:t>
+      </w:r>
+      <w:r>
+        <w:rPr>
+          <w:rFonts w:ascii="Hepta Slab" w:hAnsi="Hepta Slab" w:cs="B Lotus" w:hint="cs"/>
+          <w:sz w:val="32"/>
+          <w:szCs w:val="32"/>
+          <w:rtl/>
+          <w:lang w:bidi="fa-IR"/>
+        </w:rPr>
+        <w:t xml:space="preserve">: </w:t>
+      </w:r>
+      <w:r>
+        <w:rPr>
+          <w:rFonts w:ascii="Hepta Slab" w:hAnsi="Hepta Slab" w:cs="B Lotus" w:hint="cs"/>
+          <w:sz w:val="32"/>
+          <w:szCs w:val="32"/>
+          <w:rtl/>
+          <w:lang w:bidi="fa-IR"/>
+        </w:rPr>
+        <w:t xml:space="preserve">بهش </w:t>
+      </w:r>
+      <w:r>
+        <w:rPr>
+          <w:rFonts w:ascii="Hepta Slab" w:hAnsi="Hepta Slab" w:cs="B Lotus"/>
+          <w:sz w:val="32"/>
+          <w:szCs w:val="32"/>
+          <w:lang w:bidi="fa-IR"/>
+        </w:rPr>
+        <w:t>generative autoencoder</w:t>
+      </w:r>
+      <w:r>
+        <w:rPr>
+          <w:rFonts w:ascii="Hepta Slab" w:hAnsi="Hepta Slab" w:cs="B Lotus" w:hint="cs"/>
+          <w:sz w:val="32"/>
+          <w:szCs w:val="32"/>
+          <w:rtl/>
+          <w:lang w:bidi="fa-IR"/>
+        </w:rPr>
+        <w:t xml:space="preserve"> گفته میشود؟ </w:t>
+      </w:r>
+      <w:r>
+        <w:rPr>
+          <w:rFonts w:ascii="Hepta Slab" w:hAnsi="Hepta Slab" w:cs="B Lotus" w:hint="cs"/>
+          <w:sz w:val="32"/>
+          <w:szCs w:val="32"/>
+          <w:rtl/>
+          <w:lang w:bidi="fa-IR"/>
+        </w:rPr>
+        <w:t xml:space="preserve">در </w:t>
+      </w:r>
+      <w:r>
+        <w:rPr>
+          <w:rFonts w:ascii="Hepta Slab" w:hAnsi="Hepta Slab" w:cs="B Lotus"/>
+          <w:sz w:val="32"/>
+          <w:szCs w:val="32"/>
+          <w:lang w:bidi="fa-IR"/>
+        </w:rPr>
+        <w:t>latent space or coding space</w:t>
+      </w:r>
+      <w:r>
+        <w:rPr>
+          <w:rFonts w:ascii="Hepta Slab" w:hAnsi="Hepta Slab" w:cs="B Lotus" w:hint="cs"/>
+          <w:sz w:val="32"/>
+          <w:szCs w:val="32"/>
+          <w:rtl/>
+          <w:lang w:bidi="fa-IR"/>
+        </w:rPr>
+        <w:t xml:space="preserve"> که در لایه های میانی هست ما یک توزیع </w:t>
+      </w:r>
+      <w:proofErr w:type="spellStart"/>
+      <w:r>
+        <w:rPr>
+          <w:rFonts w:ascii="Hepta Slab" w:hAnsi="Hepta Slab" w:cs="B Lotus" w:hint="cs"/>
+          <w:sz w:val="32"/>
+          <w:szCs w:val="32"/>
+          <w:rtl/>
+          <w:lang w:bidi="fa-IR"/>
+        </w:rPr>
+        <w:t>گوسی</w:t>
+      </w:r>
+      <w:proofErr w:type="spellEnd"/>
+      <w:r>
+        <w:rPr>
+          <w:rFonts w:ascii="Hepta Slab" w:hAnsi="Hepta Slab" w:cs="B Lotus" w:hint="cs"/>
+          <w:sz w:val="32"/>
+          <w:szCs w:val="32"/>
+          <w:rtl/>
+          <w:lang w:bidi="fa-IR"/>
+        </w:rPr>
+        <w:t xml:space="preserve"> داریم، یا توزیع داریم که یک توزیع تحویل میدهد ما یک نمونه از توزیع میگیریم به وسیله آن داده را در خروجی میسازیم بعد از </w:t>
+      </w:r>
+      <w:r>
+        <w:rPr>
+          <w:rFonts w:ascii="Hepta Slab" w:hAnsi="Hepta Slab" w:cs="B Lotus"/>
+          <w:sz w:val="32"/>
+          <w:szCs w:val="32"/>
+          <w:lang w:bidi="fa-IR"/>
+        </w:rPr>
+        <w:t>decode</w:t>
+      </w:r>
+      <w:r>
+        <w:rPr>
+          <w:rFonts w:ascii="Hepta Slab" w:hAnsi="Hepta Slab" w:cs="B Lotus" w:hint="cs"/>
+          <w:sz w:val="32"/>
+          <w:szCs w:val="32"/>
+          <w:rtl/>
+          <w:lang w:bidi="fa-IR"/>
+        </w:rPr>
+        <w:t xml:space="preserve"> شدن. پس چون میو و سیگما داریم نشان از توزیع است. </w:t>
+      </w:r>
+      <w:r>
+        <w:rPr>
+          <w:rFonts w:ascii="Hepta Slab" w:hAnsi="Hepta Slab" w:cs="B Lotus" w:hint="cs"/>
+          <w:sz w:val="32"/>
+          <w:szCs w:val="32"/>
+          <w:rtl/>
+          <w:lang w:bidi="fa-IR"/>
+        </w:rPr>
+        <w:t>وقتی نمونه از توزیع برمیداریم اگر از روی دقیقا میو برداریم دقیقا در خروجی همان توزیع ساخته میشود</w:t>
+      </w:r>
+      <w:r>
+        <w:rPr>
+          <w:rFonts w:ascii="Hepta Slab" w:hAnsi="Hepta Slab" w:cs="B Lotus" w:hint="cs"/>
+          <w:sz w:val="32"/>
+          <w:szCs w:val="32"/>
+          <w:rtl/>
+          <w:lang w:bidi="fa-IR"/>
+        </w:rPr>
+        <w:t xml:space="preserve"> و اگر از میو اونور تر باشد یک مقدار تغییر پیدا میکند. </w:t>
       </w:r>
     </w:p>
     <w:sectPr>

</xml_diff>